<commit_message>
1 lab end + BUGFIX
</commit_message>
<xml_diff>
--- a/Средства разработки.docx
+++ b/Средства разработки.docx
@@ -106,7 +106,7 @@
           <w:sz w:val="24"/>
           <w:szCs w:val="24"/>
         </w:rPr>
-        <w:t xml:space="preserve">, открывать и просматривать </w:t>
+        <w:t xml:space="preserve">, просматривать </w:t>
       </w:r>
       <w:r>
         <w:rPr>
@@ -478,21 +478,21 @@
           <w:sz w:val="24"/>
           <w:szCs w:val="24"/>
         </w:rPr>
-        <w:t xml:space="preserve"> и предлагается ВИ «</w:t>
-      </w:r>
-      <w:r>
-        <w:rPr>
-          <w:sz w:val="24"/>
-          <w:szCs w:val="24"/>
-        </w:rPr>
-        <w:t>Загрузить данные из файла</w:t>
-      </w:r>
-      <w:r>
-        <w:rPr>
-          <w:sz w:val="24"/>
-          <w:szCs w:val="24"/>
-        </w:rPr>
-        <w:t>»</w:t>
+        <w:t xml:space="preserve"> и предлагается </w:t>
+      </w:r>
+      <w:r>
+        <w:rPr>
+          <w:sz w:val="24"/>
+          <w:szCs w:val="24"/>
+        </w:rPr>
+        <w:t>з</w:t>
+      </w:r>
+      <w:r>
+        <w:rPr>
+          <w:sz w:val="24"/>
+          <w:szCs w:val="24"/>
+        </w:rPr>
+        <w:t>агрузить данные из файла</w:t>
       </w:r>
     </w:p>
     <w:p>
@@ -836,7 +836,7 @@
           <w:sz w:val="24"/>
           <w:szCs w:val="24"/>
         </w:rPr>
-        <w:t>Добавление новой книги</w:t>
+        <w:t>Можно добавить новую книгу</w:t>
       </w:r>
       <w:r>
         <w:rPr>
@@ -902,6 +902,13 @@
           <w:szCs w:val="24"/>
         </w:rPr>
         <w:t>книгу</w:t>
+      </w:r>
+      <w:r>
+        <w:rPr>
+          <w:sz w:val="24"/>
+          <w:szCs w:val="24"/>
+        </w:rPr>
+        <w:t xml:space="preserve"> в базу</w:t>
       </w:r>
     </w:p>
     <w:p>
@@ -1149,14 +1156,14 @@
           <w:sz w:val="24"/>
           <w:szCs w:val="24"/>
         </w:rPr>
-        <w:t>Вывод ошибки при неправильном вводе</w:t>
-      </w:r>
-      <w:r>
-        <w:rPr>
-          <w:sz w:val="24"/>
-          <w:szCs w:val="24"/>
-        </w:rPr>
-        <w:t xml:space="preserve"> полей</w:t>
+        <w:t xml:space="preserve">На шаге 3 пользователь имеет возможность закрыть </w:t>
+      </w:r>
+      <w:r>
+        <w:rPr>
+          <w:sz w:val="24"/>
+          <w:szCs w:val="24"/>
+        </w:rPr>
+        <w:t>диалоговое окно с редактированием новой книги, и она не добавится</w:t>
       </w:r>
     </w:p>
     <w:p>
@@ -1177,6 +1184,41 @@
           <w:sz w:val="24"/>
           <w:szCs w:val="24"/>
         </w:rPr>
+        <w:t>Отображение</w:t>
+      </w:r>
+      <w:r>
+        <w:rPr>
+          <w:sz w:val="24"/>
+          <w:szCs w:val="24"/>
+        </w:rPr>
+        <w:t xml:space="preserve"> ошибки при неправильном вводе</w:t>
+      </w:r>
+      <w:r>
+        <w:rPr>
+          <w:sz w:val="24"/>
+          <w:szCs w:val="24"/>
+        </w:rPr>
+        <w:t xml:space="preserve"> полей</w:t>
+      </w:r>
+    </w:p>
+    <w:p>
+      <w:pPr>
+        <w:pStyle w:val="a3"/>
+        <w:numPr>
+          <w:ilvl w:val="1"/>
+          <w:numId w:val="3"/>
+        </w:numPr>
+        <w:spacing w:after="120"/>
+        <w:rPr>
+          <w:sz w:val="24"/>
+          <w:szCs w:val="24"/>
+        </w:rPr>
+      </w:pPr>
+      <w:r>
+        <w:rPr>
+          <w:sz w:val="24"/>
+          <w:szCs w:val="24"/>
+        </w:rPr>
         <w:t>Если сервер не отвечает, по тем или иным причинам, выводится сообщение об ошибке</w:t>
       </w:r>
     </w:p>
@@ -1206,6 +1248,7 @@
         <w:rPr>
           <w:sz w:val="24"/>
           <w:szCs w:val="24"/>
+          <w:lang w:val="en-US"/>
         </w:rPr>
       </w:pPr>
       <w:r>
@@ -1262,7 +1305,7 @@
           <w:sz w:val="24"/>
           <w:szCs w:val="24"/>
         </w:rPr>
-        <w:t xml:space="preserve"> (сбой сети и т. п.) </w:t>
+        <w:t xml:space="preserve"> (сбой сети и т. п.)</w:t>
       </w:r>
     </w:p>
     <w:p>
@@ -1451,6 +1494,15 @@
       <w:pPr>
         <w:spacing w:after="120"/>
         <w:rPr>
+          <w:sz w:val="24"/>
+          <w:szCs w:val="24"/>
+        </w:rPr>
+      </w:pPr>
+    </w:p>
+    <w:p>
+      <w:pPr>
+        <w:spacing w:after="120"/>
+        <w:rPr>
           <w:b/>
           <w:bCs/>
           <w:sz w:val="24"/>
@@ -1487,7 +1539,7 @@
           <w:sz w:val="24"/>
           <w:szCs w:val="24"/>
         </w:rPr>
-        <w:t>Поиск книги</w:t>
+        <w:t>Можно найти книгу</w:t>
       </w:r>
       <w:r>
         <w:rPr>
@@ -1607,6 +1659,7 @@
           <w:sz w:val="24"/>
           <w:szCs w:val="24"/>
         </w:rPr>
+        <w:lastRenderedPageBreak/>
         <w:t>Основной сценарий</w:t>
       </w:r>
       <w:r>
@@ -1719,17 +1772,6 @@
           <w:szCs w:val="24"/>
         </w:rPr>
       </w:pPr>
-    </w:p>
-    <w:p>
-      <w:pPr>
-        <w:spacing w:after="120"/>
-        <w:rPr>
-          <w:b/>
-          <w:bCs/>
-          <w:sz w:val="24"/>
-          <w:szCs w:val="24"/>
-        </w:rPr>
-      </w:pPr>
       <w:r>
         <w:rPr>
           <w:b/>
@@ -1760,7 +1802,21 @@
           <w:sz w:val="24"/>
           <w:szCs w:val="24"/>
         </w:rPr>
-        <w:t>Удаление книги</w:t>
+        <w:t xml:space="preserve">Можно </w:t>
+      </w:r>
+      <w:r>
+        <w:rPr>
+          <w:sz w:val="24"/>
+          <w:szCs w:val="24"/>
+        </w:rPr>
+        <w:t>редактировать</w:t>
+      </w:r>
+      <w:r>
+        <w:rPr>
+          <w:sz w:val="24"/>
+          <w:szCs w:val="24"/>
+        </w:rPr>
+        <w:t xml:space="preserve"> книгу</w:t>
       </w:r>
       <w:r>
         <w:rPr>
@@ -1811,15 +1867,15 @@
           <w:sz w:val="24"/>
           <w:szCs w:val="24"/>
         </w:rPr>
-        <w:t>Удаление</w:t>
-      </w:r>
-      <w:r>
-        <w:rPr>
-          <w:bCs/>
-          <w:sz w:val="24"/>
-          <w:szCs w:val="24"/>
-        </w:rPr>
-        <w:t xml:space="preserve"> данных книги из базы</w:t>
+        <w:t>Изменить данные</w:t>
+      </w:r>
+      <w:r>
+        <w:rPr>
+          <w:bCs/>
+          <w:sz w:val="24"/>
+          <w:szCs w:val="24"/>
+        </w:rPr>
+        <w:t xml:space="preserve"> книги</w:t>
       </w:r>
     </w:p>
     <w:p>
@@ -1863,15 +1919,7 @@
           <w:sz w:val="24"/>
           <w:szCs w:val="24"/>
         </w:rPr>
-        <w:t>Программа инициализирована</w:t>
-      </w:r>
-      <w:r>
-        <w:rPr>
-          <w:bCs/>
-          <w:sz w:val="24"/>
-          <w:szCs w:val="24"/>
-        </w:rPr>
-        <w:t>, пользователь выбрал книгу</w:t>
+        <w:t>Программа инициализирована, пользователь выбрал книгу</w:t>
       </w:r>
     </w:p>
     <w:p>
@@ -1928,14 +1976,7 @@
           <w:sz w:val="24"/>
           <w:szCs w:val="24"/>
         </w:rPr>
-        <w:t>В</w:t>
-      </w:r>
-      <w:r>
-        <w:rPr>
-          <w:sz w:val="24"/>
-          <w:szCs w:val="24"/>
-        </w:rPr>
-        <w:t>ыбирает в таблице запись</w:t>
+        <w:t>Юзер выбирает в таблице запись</w:t>
       </w:r>
     </w:p>
     <w:p>
@@ -1956,7 +1997,14 @@
           <w:sz w:val="24"/>
           <w:szCs w:val="24"/>
         </w:rPr>
-        <w:t>Нажимает кнопку удалить</w:t>
+        <w:t xml:space="preserve">Нажимает кнопку </w:t>
+      </w:r>
+      <w:r>
+        <w:rPr>
+          <w:sz w:val="24"/>
+          <w:szCs w:val="24"/>
+        </w:rPr>
+        <w:t>редактировать</w:t>
       </w:r>
     </w:p>
     <w:p>
@@ -1977,14 +2025,84 @@
           <w:sz w:val="24"/>
           <w:szCs w:val="24"/>
         </w:rPr>
-        <w:t>В</w:t>
-      </w:r>
-      <w:r>
-        <w:rPr>
-          <w:sz w:val="24"/>
-          <w:szCs w:val="24"/>
-        </w:rPr>
-        <w:t xml:space="preserve"> таблице исчезнет выбранная запись</w:t>
+        <w:t>Появляется окно редактирования книги</w:t>
+      </w:r>
+    </w:p>
+    <w:p>
+      <w:pPr>
+        <w:pStyle w:val="a3"/>
+        <w:numPr>
+          <w:ilvl w:val="0"/>
+          <w:numId w:val="5"/>
+        </w:numPr>
+        <w:spacing w:after="120"/>
+        <w:rPr>
+          <w:sz w:val="24"/>
+          <w:szCs w:val="24"/>
+        </w:rPr>
+      </w:pPr>
+      <w:r>
+        <w:rPr>
+          <w:sz w:val="24"/>
+          <w:szCs w:val="24"/>
+        </w:rPr>
+        <w:t>Пользователь вносит изменения</w:t>
+      </w:r>
+      <w:r>
+        <w:rPr>
+          <w:sz w:val="24"/>
+          <w:szCs w:val="24"/>
+        </w:rPr>
+        <w:t xml:space="preserve"> в поля</w:t>
+      </w:r>
+    </w:p>
+    <w:p>
+      <w:pPr>
+        <w:pStyle w:val="a3"/>
+        <w:numPr>
+          <w:ilvl w:val="0"/>
+          <w:numId w:val="5"/>
+        </w:numPr>
+        <w:spacing w:after="120"/>
+        <w:rPr>
+          <w:sz w:val="24"/>
+          <w:szCs w:val="24"/>
+        </w:rPr>
+      </w:pPr>
+      <w:r>
+        <w:rPr>
+          <w:sz w:val="24"/>
+          <w:szCs w:val="24"/>
+        </w:rPr>
+        <w:t>Н</w:t>
+      </w:r>
+      <w:r>
+        <w:rPr>
+          <w:sz w:val="24"/>
+          <w:szCs w:val="24"/>
+        </w:rPr>
+        <w:t>ажимает кнопку «сохранить»</w:t>
+      </w:r>
+    </w:p>
+    <w:p>
+      <w:pPr>
+        <w:pStyle w:val="a3"/>
+        <w:numPr>
+          <w:ilvl w:val="0"/>
+          <w:numId w:val="5"/>
+        </w:numPr>
+        <w:spacing w:after="120"/>
+        <w:rPr>
+          <w:sz w:val="24"/>
+          <w:szCs w:val="24"/>
+        </w:rPr>
+      </w:pPr>
+      <w:r>
+        <w:rPr>
+          <w:sz w:val="24"/>
+          <w:szCs w:val="24"/>
+        </w:rPr>
+        <w:t>Изменения отображаются в таблице</w:t>
       </w:r>
     </w:p>
     <w:p>
@@ -2054,14 +2172,133 @@
           <w:sz w:val="24"/>
           <w:szCs w:val="24"/>
         </w:rPr>
-        <w:t>Если сервер не отвечает, по тем или иным причинам, выводится сообщение об ошибке</w:t>
-      </w:r>
-      <w:r>
-        <w:rPr>
-          <w:sz w:val="24"/>
-          <w:szCs w:val="24"/>
-        </w:rPr>
-        <w:t xml:space="preserve"> и пользователю предлагается сохранить данные в файл</w:t>
+        <w:t>На шаге 4 пользователь может не</w:t>
+      </w:r>
+      <w:r>
+        <w:rPr>
+          <w:sz w:val="24"/>
+          <w:szCs w:val="24"/>
+        </w:rPr>
+        <w:t xml:space="preserve"> изменять</w:t>
+      </w:r>
+      <w:r>
+        <w:rPr>
+          <w:sz w:val="24"/>
+          <w:szCs w:val="24"/>
+        </w:rPr>
+        <w:t xml:space="preserve"> книгу</w:t>
+      </w:r>
+    </w:p>
+    <w:p>
+      <w:pPr>
+        <w:pStyle w:val="a3"/>
+        <w:numPr>
+          <w:ilvl w:val="1"/>
+          <w:numId w:val="5"/>
+        </w:numPr>
+        <w:spacing w:after="120"/>
+        <w:rPr>
+          <w:sz w:val="24"/>
+          <w:szCs w:val="24"/>
+        </w:rPr>
+      </w:pPr>
+      <w:r>
+        <w:rPr>
+          <w:sz w:val="24"/>
+          <w:szCs w:val="24"/>
+        </w:rPr>
+        <w:t>С</w:t>
+      </w:r>
+      <w:r>
+        <w:rPr>
+          <w:sz w:val="24"/>
+          <w:szCs w:val="24"/>
+        </w:rPr>
+        <w:t>ервер</w:t>
+      </w:r>
+      <w:r>
+        <w:rPr>
+          <w:sz w:val="24"/>
+          <w:szCs w:val="24"/>
+        </w:rPr>
+        <w:t xml:space="preserve"> может</w:t>
+      </w:r>
+      <w:r>
+        <w:rPr>
+          <w:sz w:val="24"/>
+          <w:szCs w:val="24"/>
+        </w:rPr>
+        <w:t xml:space="preserve"> не </w:t>
+      </w:r>
+      <w:r>
+        <w:rPr>
+          <w:sz w:val="24"/>
+          <w:szCs w:val="24"/>
+        </w:rPr>
+        <w:t>отвечать</w:t>
+      </w:r>
+      <w:r>
+        <w:rPr>
+          <w:sz w:val="24"/>
+          <w:szCs w:val="24"/>
+        </w:rPr>
+        <w:t>, по тем или иным причинам,</w:t>
+      </w:r>
+      <w:r>
+        <w:rPr>
+          <w:sz w:val="24"/>
+          <w:szCs w:val="24"/>
+        </w:rPr>
+        <w:t xml:space="preserve"> в таком случае</w:t>
+      </w:r>
+      <w:r>
+        <w:rPr>
+          <w:sz w:val="24"/>
+          <w:szCs w:val="24"/>
+        </w:rPr>
+        <w:t xml:space="preserve"> выводится сообщение об ошибке</w:t>
+      </w:r>
+      <w:r>
+        <w:rPr>
+          <w:sz w:val="24"/>
+          <w:szCs w:val="24"/>
+        </w:rPr>
+        <w:t xml:space="preserve"> и пользователю предлагается </w:t>
+      </w:r>
+      <w:r>
+        <w:rPr>
+          <w:sz w:val="24"/>
+          <w:szCs w:val="24"/>
+        </w:rPr>
+        <w:t xml:space="preserve">редактировать </w:t>
+      </w:r>
+      <w:r>
+        <w:rPr>
+          <w:sz w:val="24"/>
+          <w:szCs w:val="24"/>
+        </w:rPr>
+        <w:t xml:space="preserve">данные в </w:t>
+      </w:r>
+      <w:r>
+        <w:rPr>
+          <w:sz w:val="24"/>
+          <w:szCs w:val="24"/>
+        </w:rPr>
+        <w:t xml:space="preserve">локальном </w:t>
+      </w:r>
+      <w:r>
+        <w:rPr>
+          <w:sz w:val="24"/>
+          <w:szCs w:val="24"/>
+        </w:rPr>
+        <w:t>файл</w:t>
+      </w:r>
+      <w:r>
+        <w:rPr>
+          <w:sz w:val="24"/>
+          <w:szCs w:val="24"/>
+        </w:rPr>
+        <w:t>е</w:t>
       </w:r>
     </w:p>
     <w:p>
@@ -2097,14 +2334,14 @@
           <w:sz w:val="24"/>
           <w:szCs w:val="24"/>
         </w:rPr>
-        <w:t>Предусловие: на шаге</w:t>
-      </w:r>
-      <w:r>
-        <w:rPr>
-          <w:sz w:val="24"/>
-          <w:szCs w:val="24"/>
-        </w:rPr>
-        <w:t xml:space="preserve"> 2</w:t>
+        <w:t xml:space="preserve">Предусловие: на шаге </w:t>
+      </w:r>
+      <w:r>
+        <w:rPr>
+          <w:sz w:val="24"/>
+          <w:szCs w:val="24"/>
+        </w:rPr>
+        <w:t>5</w:t>
       </w:r>
       <w:r>
         <w:rPr>
@@ -2118,7 +2355,7 @@
           <w:sz w:val="24"/>
           <w:szCs w:val="24"/>
         </w:rPr>
-        <w:t>удаления</w:t>
+        <w:t>изменения</w:t>
       </w:r>
       <w:r>
         <w:rPr>
@@ -2132,14 +2369,14 @@
           <w:sz w:val="24"/>
           <w:szCs w:val="24"/>
         </w:rPr>
-        <w:t>книги</w:t>
-      </w:r>
-      <w:r>
-        <w:rPr>
-          <w:sz w:val="24"/>
-          <w:szCs w:val="24"/>
-        </w:rPr>
-        <w:t xml:space="preserve"> (сбой сети и т. п.) </w:t>
+        <w:t>книги в базе</w:t>
+      </w:r>
+      <w:r>
+        <w:rPr>
+          <w:sz w:val="24"/>
+          <w:szCs w:val="24"/>
+        </w:rPr>
+        <w:t xml:space="preserve"> (сбой сети и т. п.)</w:t>
       </w:r>
     </w:p>
     <w:p>
@@ -2167,21 +2404,42 @@
           <w:sz w:val="24"/>
           <w:szCs w:val="24"/>
         </w:rPr>
-        <w:t>удалить книгу из</w:t>
-      </w:r>
-      <w:r>
-        <w:rPr>
-          <w:sz w:val="24"/>
-          <w:szCs w:val="24"/>
-        </w:rPr>
-        <w:t xml:space="preserve"> локального</w:t>
-      </w:r>
-      <w:r>
-        <w:rPr>
-          <w:sz w:val="24"/>
-          <w:szCs w:val="24"/>
-        </w:rPr>
-        <w:t xml:space="preserve"> файла</w:t>
+        <w:t>изменить данные</w:t>
+      </w:r>
+      <w:r>
+        <w:rPr>
+          <w:sz w:val="24"/>
+          <w:szCs w:val="24"/>
+        </w:rPr>
+        <w:t xml:space="preserve"> книги </w:t>
+      </w:r>
+      <w:r>
+        <w:rPr>
+          <w:sz w:val="24"/>
+          <w:szCs w:val="24"/>
+        </w:rPr>
+        <w:t>в</w:t>
+      </w:r>
+      <w:r>
+        <w:rPr>
+          <w:sz w:val="24"/>
+          <w:szCs w:val="24"/>
+        </w:rPr>
+        <w:t xml:space="preserve"> локальном</w:t>
+      </w:r>
+      <w:r>
+        <w:rPr>
+          <w:sz w:val="24"/>
+          <w:szCs w:val="24"/>
+        </w:rPr>
+        <w:t xml:space="preserve"> файл</w:t>
+      </w:r>
+      <w:r>
+        <w:rPr>
+          <w:sz w:val="24"/>
+          <w:szCs w:val="24"/>
+        </w:rPr>
+        <w:t>е</w:t>
       </w:r>
     </w:p>
     <w:p>
@@ -2205,7 +2463,14 @@
           <w:sz w:val="24"/>
           <w:szCs w:val="24"/>
         </w:rPr>
-        <w:t xml:space="preserve">удалить </w:t>
+        <w:t>изменить</w:t>
+      </w:r>
+      <w:r>
+        <w:rPr>
+          <w:sz w:val="24"/>
+          <w:szCs w:val="24"/>
+        </w:rPr>
+        <w:t xml:space="preserve"> </w:t>
       </w:r>
       <w:r>
         <w:rPr>
@@ -2226,35 +2491,7 @@
           <w:sz w:val="24"/>
           <w:szCs w:val="24"/>
         </w:rPr>
-        <w:t xml:space="preserve">Удалить </w:t>
-      </w:r>
-      <w:r>
-        <w:rPr>
-          <w:sz w:val="24"/>
-          <w:szCs w:val="24"/>
-        </w:rPr>
-        <w:t xml:space="preserve">данные </w:t>
-      </w:r>
-      <w:r>
-        <w:rPr>
-          <w:sz w:val="24"/>
-          <w:szCs w:val="24"/>
-        </w:rPr>
-        <w:t>из</w:t>
-      </w:r>
-      <w:r>
-        <w:rPr>
-          <w:sz w:val="24"/>
-          <w:szCs w:val="24"/>
-        </w:rPr>
-        <w:t xml:space="preserve"> файл</w:t>
-      </w:r>
-      <w:r>
-        <w:rPr>
-          <w:sz w:val="24"/>
-          <w:szCs w:val="24"/>
-        </w:rPr>
-        <w:t>а</w:t>
+        <w:t>Изменить данные в файле</w:t>
       </w:r>
       <w:r>
         <w:rPr>
@@ -2275,23 +2512,32 @@
           <w:sz w:val="24"/>
           <w:szCs w:val="24"/>
         </w:rPr>
-        <w:t xml:space="preserve"> представлено изображение </w:t>
-      </w:r>
-      <w:r>
-        <w:rPr>
-          <w:sz w:val="24"/>
-          <w:szCs w:val="24"/>
-        </w:rPr>
-        <w:t>этого альтернативного сценария</w:t>
-      </w:r>
-      <w:r>
-        <w:rPr>
-          <w:sz w:val="24"/>
-          <w:szCs w:val="24"/>
-        </w:rPr>
-        <w:pict w14:anchorId="0C954D20">
-          <v:shape id="_x0000_i1032" type="#_x0000_t75" style="width:467.25pt;height:243.75pt">
-            <v:imagedata r:id="rId10" o:title="Средства разработки - Frame 3"/>
+        <w:t xml:space="preserve"> представлено графическое изображение</w:t>
+      </w:r>
+      <w:r>
+        <w:rPr>
+          <w:sz w:val="24"/>
+          <w:szCs w:val="24"/>
+        </w:rPr>
+        <w:t xml:space="preserve"> этого альтернативного сценария</w:t>
+      </w:r>
+    </w:p>
+    <w:p>
+      <w:pPr>
+        <w:spacing w:after="0"/>
+        <w:rPr>
+          <w:sz w:val="24"/>
+          <w:szCs w:val="24"/>
+        </w:rPr>
+      </w:pPr>
+      <w:r>
+        <w:rPr>
+          <w:sz w:val="24"/>
+          <w:szCs w:val="24"/>
+        </w:rPr>
+        <w:pict w14:anchorId="21E4AC41">
+          <v:shape id="_x0000_i1048" type="#_x0000_t75" style="width:466.5pt;height:129.75pt">
+            <v:imagedata r:id="rId10" o:title="Средства разработки - Frame 4"/>
           </v:shape>
         </w:pict>
       </w:r>
@@ -2331,37 +2577,53 @@
       <w:pPr>
         <w:spacing w:after="120"/>
         <w:rPr>
-          <w:sz w:val="24"/>
-          <w:szCs w:val="24"/>
-        </w:rPr>
-      </w:pPr>
-    </w:p>
-    <w:p>
-      <w:pPr>
-        <w:spacing w:after="120"/>
-        <w:rPr>
-          <w:sz w:val="24"/>
-          <w:szCs w:val="24"/>
-        </w:rPr>
-      </w:pPr>
-    </w:p>
-    <w:p>
-      <w:pPr>
-        <w:spacing w:after="120"/>
-        <w:rPr>
-          <w:b/>
-          <w:bCs/>
-          <w:sz w:val="24"/>
-          <w:szCs w:val="24"/>
-        </w:rPr>
-      </w:pPr>
-      <w:r>
-        <w:rPr>
-          <w:b/>
-          <w:bCs/>
-          <w:sz w:val="24"/>
-          <w:szCs w:val="24"/>
-        </w:rPr>
+          <w:b/>
+          <w:bCs/>
+          <w:sz w:val="24"/>
+          <w:szCs w:val="24"/>
+        </w:rPr>
+      </w:pPr>
+    </w:p>
+    <w:p>
+      <w:pPr>
+        <w:spacing w:after="120"/>
+        <w:rPr>
+          <w:b/>
+          <w:bCs/>
+          <w:sz w:val="24"/>
+          <w:szCs w:val="24"/>
+        </w:rPr>
+      </w:pPr>
+    </w:p>
+    <w:p>
+      <w:pPr>
+        <w:spacing w:after="120"/>
+        <w:rPr>
+          <w:b/>
+          <w:bCs/>
+          <w:sz w:val="24"/>
+          <w:szCs w:val="24"/>
+        </w:rPr>
+      </w:pPr>
+    </w:p>
+    <w:p>
+      <w:pPr>
+        <w:spacing w:after="120"/>
+        <w:rPr>
+          <w:b/>
+          <w:bCs/>
+          <w:sz w:val="24"/>
+          <w:szCs w:val="24"/>
+        </w:rPr>
+      </w:pPr>
+      <w:r>
+        <w:rPr>
+          <w:b/>
+          <w:bCs/>
+          <w:sz w:val="24"/>
+          <w:szCs w:val="24"/>
+        </w:rPr>
+        <w:lastRenderedPageBreak/>
         <w:t>Название</w:t>
       </w:r>
       <w:r>
@@ -2385,6 +2647,647 @@
           <w:sz w:val="24"/>
           <w:szCs w:val="24"/>
         </w:rPr>
+        <w:t>Можно удалить книгу</w:t>
+      </w:r>
+      <w:r>
+        <w:rPr>
+          <w:sz w:val="24"/>
+          <w:szCs w:val="24"/>
+        </w:rPr>
+        <w:t>»</w:t>
+      </w:r>
+    </w:p>
+    <w:p>
+      <w:pPr>
+        <w:spacing w:after="120"/>
+        <w:rPr>
+          <w:sz w:val="24"/>
+          <w:szCs w:val="24"/>
+        </w:rPr>
+      </w:pPr>
+      <w:r>
+        <w:rPr>
+          <w:b/>
+          <w:bCs/>
+          <w:sz w:val="24"/>
+          <w:szCs w:val="24"/>
+        </w:rPr>
+        <w:t>Цель</w:t>
+      </w:r>
+      <w:r>
+        <w:rPr>
+          <w:b/>
+          <w:bCs/>
+          <w:sz w:val="24"/>
+          <w:szCs w:val="24"/>
+        </w:rPr>
+        <w:t>:</w:t>
+      </w:r>
+      <w:r>
+        <w:rPr>
+          <w:b/>
+          <w:bCs/>
+          <w:sz w:val="24"/>
+          <w:szCs w:val="24"/>
+        </w:rPr>
+        <w:t xml:space="preserve"> </w:t>
+      </w:r>
+      <w:r>
+        <w:rPr>
+          <w:bCs/>
+          <w:sz w:val="24"/>
+          <w:szCs w:val="24"/>
+        </w:rPr>
+        <w:t>Удаление</w:t>
+      </w:r>
+      <w:r>
+        <w:rPr>
+          <w:bCs/>
+          <w:sz w:val="24"/>
+          <w:szCs w:val="24"/>
+        </w:rPr>
+        <w:t xml:space="preserve"> данных книги</w:t>
+      </w:r>
+    </w:p>
+    <w:p>
+      <w:pPr>
+        <w:spacing w:after="120"/>
+        <w:rPr>
+          <w:sz w:val="24"/>
+          <w:szCs w:val="24"/>
+        </w:rPr>
+      </w:pPr>
+      <w:r>
+        <w:rPr>
+          <w:b/>
+          <w:bCs/>
+          <w:sz w:val="24"/>
+          <w:szCs w:val="24"/>
+        </w:rPr>
+        <w:t>Начальное состояние</w:t>
+      </w:r>
+      <w:r>
+        <w:rPr>
+          <w:b/>
+          <w:bCs/>
+          <w:sz w:val="24"/>
+          <w:szCs w:val="24"/>
+        </w:rPr>
+        <w:t>:</w:t>
+      </w:r>
+      <w:r>
+        <w:rPr>
+          <w:b/>
+          <w:bCs/>
+          <w:sz w:val="24"/>
+          <w:szCs w:val="24"/>
+        </w:rPr>
+        <w:t xml:space="preserve"> </w:t>
+      </w:r>
+      <w:r>
+        <w:rPr>
+          <w:bCs/>
+          <w:sz w:val="24"/>
+          <w:szCs w:val="24"/>
+        </w:rPr>
+        <w:t>Программа инициализирована</w:t>
+      </w:r>
+      <w:r>
+        <w:rPr>
+          <w:bCs/>
+          <w:sz w:val="24"/>
+          <w:szCs w:val="24"/>
+        </w:rPr>
+        <w:t>, пользователь выбрал книгу</w:t>
+      </w:r>
+    </w:p>
+    <w:p>
+      <w:pPr>
+        <w:spacing w:after="120"/>
+        <w:rPr>
+          <w:sz w:val="24"/>
+          <w:szCs w:val="24"/>
+        </w:rPr>
+      </w:pPr>
+      <w:r>
+        <w:rPr>
+          <w:b/>
+          <w:bCs/>
+          <w:sz w:val="24"/>
+          <w:szCs w:val="24"/>
+        </w:rPr>
+        <w:t>Основной сценарий</w:t>
+      </w:r>
+      <w:r>
+        <w:rPr>
+          <w:b/>
+          <w:bCs/>
+          <w:sz w:val="24"/>
+          <w:szCs w:val="24"/>
+        </w:rPr>
+        <w:t>:</w:t>
+      </w:r>
+      <w:r>
+        <w:rPr>
+          <w:b/>
+          <w:bCs/>
+          <w:sz w:val="24"/>
+          <w:szCs w:val="24"/>
+        </w:rPr>
+        <w:t xml:space="preserve"> </w:t>
+      </w:r>
+    </w:p>
+    <w:p>
+      <w:pPr>
+        <w:pStyle w:val="a3"/>
+        <w:numPr>
+          <w:ilvl w:val="0"/>
+          <w:numId w:val="13"/>
+        </w:numPr>
+        <w:spacing w:after="120"/>
+        <w:rPr>
+          <w:sz w:val="24"/>
+          <w:szCs w:val="24"/>
+        </w:rPr>
+      </w:pPr>
+      <w:r>
+        <w:rPr>
+          <w:sz w:val="24"/>
+          <w:szCs w:val="24"/>
+        </w:rPr>
+        <w:t>Пользователь</w:t>
+      </w:r>
+      <w:r>
+        <w:rPr>
+          <w:sz w:val="24"/>
+          <w:szCs w:val="24"/>
+        </w:rPr>
+        <w:t xml:space="preserve"> в</w:t>
+      </w:r>
+      <w:r>
+        <w:rPr>
+          <w:sz w:val="24"/>
+          <w:szCs w:val="24"/>
+        </w:rPr>
+        <w:t>ыбирает в таблице запись</w:t>
+      </w:r>
+    </w:p>
+    <w:p>
+      <w:pPr>
+        <w:pStyle w:val="a3"/>
+        <w:numPr>
+          <w:ilvl w:val="0"/>
+          <w:numId w:val="13"/>
+        </w:numPr>
+        <w:spacing w:after="120"/>
+        <w:rPr>
+          <w:sz w:val="24"/>
+          <w:szCs w:val="24"/>
+        </w:rPr>
+      </w:pPr>
+      <w:r>
+        <w:rPr>
+          <w:sz w:val="24"/>
+          <w:szCs w:val="24"/>
+        </w:rPr>
+        <w:t>Нажимает кнопку удалить</w:t>
+      </w:r>
+    </w:p>
+    <w:p>
+      <w:pPr>
+        <w:pStyle w:val="a3"/>
+        <w:numPr>
+          <w:ilvl w:val="0"/>
+          <w:numId w:val="13"/>
+        </w:numPr>
+        <w:spacing w:after="120"/>
+        <w:rPr>
+          <w:sz w:val="24"/>
+          <w:szCs w:val="24"/>
+        </w:rPr>
+      </w:pPr>
+      <w:r>
+        <w:rPr>
+          <w:sz w:val="24"/>
+          <w:szCs w:val="24"/>
+        </w:rPr>
+        <w:t>В</w:t>
+      </w:r>
+      <w:r>
+        <w:rPr>
+          <w:sz w:val="24"/>
+          <w:szCs w:val="24"/>
+        </w:rPr>
+        <w:t xml:space="preserve"> таблице исчезнет выбранная запись</w:t>
+      </w:r>
+    </w:p>
+    <w:p>
+      <w:pPr>
+        <w:spacing w:after="120"/>
+        <w:ind w:left="360"/>
+        <w:rPr>
+          <w:b/>
+          <w:bCs/>
+          <w:sz w:val="24"/>
+          <w:szCs w:val="24"/>
+        </w:rPr>
+      </w:pPr>
+      <w:r>
+        <w:rPr>
+          <w:b/>
+          <w:bCs/>
+          <w:sz w:val="24"/>
+          <w:szCs w:val="24"/>
+        </w:rPr>
+        <w:t xml:space="preserve">Альтернативный сценарий: </w:t>
+      </w:r>
+    </w:p>
+    <w:p>
+      <w:pPr>
+        <w:pStyle w:val="a3"/>
+        <w:numPr>
+          <w:ilvl w:val="1"/>
+          <w:numId w:val="5"/>
+        </w:numPr>
+        <w:spacing w:after="120"/>
+        <w:rPr>
+          <w:sz w:val="24"/>
+          <w:szCs w:val="24"/>
+        </w:rPr>
+      </w:pPr>
+      <w:r>
+        <w:rPr>
+          <w:sz w:val="24"/>
+          <w:szCs w:val="24"/>
+        </w:rPr>
+        <w:t xml:space="preserve">Книга не выбрана – всплытие окна, уведомляющем </w:t>
+      </w:r>
+      <w:r>
+        <w:rPr>
+          <w:sz w:val="24"/>
+          <w:szCs w:val="24"/>
+        </w:rPr>
+        <w:t>об ошибке</w:t>
+      </w:r>
+    </w:p>
+    <w:p>
+      <w:pPr>
+        <w:pStyle w:val="a3"/>
+        <w:numPr>
+          <w:ilvl w:val="1"/>
+          <w:numId w:val="5"/>
+        </w:numPr>
+        <w:spacing w:after="120"/>
+        <w:rPr>
+          <w:sz w:val="24"/>
+          <w:szCs w:val="24"/>
+        </w:rPr>
+      </w:pPr>
+      <w:r>
+        <w:rPr>
+          <w:sz w:val="24"/>
+          <w:szCs w:val="24"/>
+        </w:rPr>
+        <w:t>Если сервер не отвечает, по тем или иным причинам, выводится сообщение об ошибке</w:t>
+      </w:r>
+      <w:r>
+        <w:rPr>
+          <w:sz w:val="24"/>
+          <w:szCs w:val="24"/>
+        </w:rPr>
+        <w:t xml:space="preserve"> и пользователю предлагается сохранить данные в файл</w:t>
+      </w:r>
+    </w:p>
+    <w:p>
+      <w:pPr>
+        <w:spacing w:after="120"/>
+        <w:rPr>
+          <w:b/>
+          <w:bCs/>
+          <w:sz w:val="24"/>
+          <w:szCs w:val="24"/>
+        </w:rPr>
+      </w:pPr>
+      <w:r>
+        <w:rPr>
+          <w:b/>
+          <w:bCs/>
+          <w:sz w:val="24"/>
+          <w:szCs w:val="24"/>
+        </w:rPr>
+        <w:t>Сценарий обработки ошибок</w:t>
+      </w:r>
+    </w:p>
+    <w:p>
+      <w:pPr>
+        <w:spacing w:after="120"/>
+        <w:rPr>
+          <w:sz w:val="24"/>
+          <w:szCs w:val="24"/>
+        </w:rPr>
+      </w:pPr>
+      <w:r>
+        <w:rPr>
+          <w:sz w:val="24"/>
+          <w:szCs w:val="24"/>
+        </w:rPr>
+        <w:t>Предусловие: на шаге</w:t>
+      </w:r>
+      <w:r>
+        <w:rPr>
+          <w:sz w:val="24"/>
+          <w:szCs w:val="24"/>
+        </w:rPr>
+        <w:t xml:space="preserve"> 2</w:t>
+      </w:r>
+      <w:r>
+        <w:rPr>
+          <w:sz w:val="24"/>
+          <w:szCs w:val="24"/>
+        </w:rPr>
+        <w:t xml:space="preserve"> основного сценария происходит ошибка </w:t>
+      </w:r>
+      <w:r>
+        <w:rPr>
+          <w:sz w:val="24"/>
+          <w:szCs w:val="24"/>
+        </w:rPr>
+        <w:t>удаления</w:t>
+      </w:r>
+      <w:r>
+        <w:rPr>
+          <w:sz w:val="24"/>
+          <w:szCs w:val="24"/>
+        </w:rPr>
+        <w:t xml:space="preserve"> </w:t>
+      </w:r>
+      <w:r>
+        <w:rPr>
+          <w:sz w:val="24"/>
+          <w:szCs w:val="24"/>
+        </w:rPr>
+        <w:t>книги</w:t>
+      </w:r>
+      <w:r>
+        <w:rPr>
+          <w:sz w:val="24"/>
+          <w:szCs w:val="24"/>
+        </w:rPr>
+        <w:t xml:space="preserve"> (сбой сети и т. п.) </w:t>
+      </w:r>
+    </w:p>
+    <w:p>
+      <w:pPr>
+        <w:pStyle w:val="a3"/>
+        <w:numPr>
+          <w:ilvl w:val="0"/>
+          <w:numId w:val="13"/>
+        </w:numPr>
+        <w:spacing w:after="120"/>
+        <w:rPr>
+          <w:sz w:val="24"/>
+          <w:szCs w:val="24"/>
+        </w:rPr>
+      </w:pPr>
+      <w:r>
+        <w:rPr>
+          <w:sz w:val="24"/>
+          <w:szCs w:val="24"/>
+        </w:rPr>
+        <w:t xml:space="preserve">Программа сообщает об ошибке и предлагает </w:t>
+      </w:r>
+      <w:r>
+        <w:rPr>
+          <w:sz w:val="24"/>
+          <w:szCs w:val="24"/>
+        </w:rPr>
+        <w:t>удалить книгу из</w:t>
+      </w:r>
+      <w:r>
+        <w:rPr>
+          <w:sz w:val="24"/>
+          <w:szCs w:val="24"/>
+        </w:rPr>
+        <w:t xml:space="preserve"> локального</w:t>
+      </w:r>
+      <w:r>
+        <w:rPr>
+          <w:sz w:val="24"/>
+          <w:szCs w:val="24"/>
+        </w:rPr>
+        <w:t xml:space="preserve"> файла</w:t>
+      </w:r>
+    </w:p>
+    <w:p>
+      <w:pPr>
+        <w:spacing w:after="0"/>
+        <w:ind w:firstLine="709"/>
+        <w:rPr>
+          <w:sz w:val="24"/>
+          <w:szCs w:val="24"/>
+        </w:rPr>
+      </w:pPr>
+      <w:r>
+        <w:rPr>
+          <w:sz w:val="24"/>
+          <w:szCs w:val="24"/>
+        </w:rPr>
+        <w:t xml:space="preserve">Если пользователь согласен </w:t>
+      </w:r>
+      <w:r>
+        <w:rPr>
+          <w:sz w:val="24"/>
+          <w:szCs w:val="24"/>
+        </w:rPr>
+        <w:t xml:space="preserve">удалить </w:t>
+      </w:r>
+      <w:r>
+        <w:rPr>
+          <w:sz w:val="24"/>
+          <w:szCs w:val="24"/>
+        </w:rPr>
+        <w:t>книгу</w:t>
+      </w:r>
+      <w:r>
+        <w:rPr>
+          <w:sz w:val="24"/>
+          <w:szCs w:val="24"/>
+        </w:rPr>
+        <w:t>, выполняется ВИ «</w:t>
+      </w:r>
+      <w:r>
+        <w:rPr>
+          <w:sz w:val="24"/>
+          <w:szCs w:val="24"/>
+        </w:rPr>
+        <w:t xml:space="preserve">Удалить </w:t>
+      </w:r>
+      <w:r>
+        <w:rPr>
+          <w:sz w:val="24"/>
+          <w:szCs w:val="24"/>
+        </w:rPr>
+        <w:t xml:space="preserve">данные </w:t>
+      </w:r>
+      <w:r>
+        <w:rPr>
+          <w:sz w:val="24"/>
+          <w:szCs w:val="24"/>
+        </w:rPr>
+        <w:t>из</w:t>
+      </w:r>
+      <w:r>
+        <w:rPr>
+          <w:sz w:val="24"/>
+          <w:szCs w:val="24"/>
+        </w:rPr>
+        <w:t xml:space="preserve"> файл</w:t>
+      </w:r>
+      <w:r>
+        <w:rPr>
+          <w:sz w:val="24"/>
+          <w:szCs w:val="24"/>
+        </w:rPr>
+        <w:t>а</w:t>
+      </w:r>
+      <w:r>
+        <w:rPr>
+          <w:sz w:val="24"/>
+          <w:szCs w:val="24"/>
+        </w:rPr>
+        <w:t xml:space="preserve">». На рис. </w:t>
+      </w:r>
+      <w:r>
+        <w:rPr>
+          <w:sz w:val="24"/>
+          <w:szCs w:val="24"/>
+        </w:rPr>
+        <w:t xml:space="preserve">4 </w:t>
+      </w:r>
+      <w:r>
+        <w:rPr>
+          <w:sz w:val="24"/>
+          <w:szCs w:val="24"/>
+        </w:rPr>
+        <w:t xml:space="preserve">представлено изображение </w:t>
+      </w:r>
+      <w:r>
+        <w:rPr>
+          <w:sz w:val="24"/>
+          <w:szCs w:val="24"/>
+        </w:rPr>
+        <w:t>этого альтернативного сценария</w:t>
+      </w:r>
+    </w:p>
+    <w:p>
+      <w:pPr>
+        <w:spacing w:after="0"/>
+        <w:rPr>
+          <w:sz w:val="24"/>
+          <w:szCs w:val="24"/>
+        </w:rPr>
+      </w:pPr>
+      <w:r>
+        <w:rPr>
+          <w:sz w:val="24"/>
+          <w:szCs w:val="24"/>
+        </w:rPr>
+        <w:pict w14:anchorId="0B45634D">
+          <v:shape id="_x0000_i1050" type="#_x0000_t75" style="width:467.25pt;height:279.75pt">
+            <v:imagedata r:id="rId11" o:title="Средства разработки - Frame 3"/>
+          </v:shape>
+        </w:pict>
+      </w:r>
+    </w:p>
+    <w:p>
+      <w:pPr>
+        <w:spacing w:after="0"/>
+        <w:ind w:firstLine="709"/>
+        <w:rPr>
+          <w:sz w:val="24"/>
+          <w:szCs w:val="24"/>
+        </w:rPr>
+      </w:pPr>
+      <w:r>
+        <w:rPr>
+          <w:sz w:val="24"/>
+          <w:szCs w:val="24"/>
+        </w:rPr>
+        <w:t xml:space="preserve">Рис. </w:t>
+      </w:r>
+      <w:r>
+        <w:rPr>
+          <w:sz w:val="24"/>
+          <w:szCs w:val="24"/>
+        </w:rPr>
+        <w:t>4</w:t>
+      </w:r>
+      <w:r>
+        <w:rPr>
+          <w:sz w:val="24"/>
+          <w:szCs w:val="24"/>
+        </w:rPr>
+        <w:t xml:space="preserve"> Графическое изображение альтернативного сценария</w:t>
+      </w:r>
+    </w:p>
+    <w:p>
+      <w:pPr>
+        <w:spacing w:after="120"/>
+        <w:rPr>
+          <w:sz w:val="24"/>
+          <w:szCs w:val="24"/>
+        </w:rPr>
+      </w:pPr>
+    </w:p>
+    <w:p>
+      <w:pPr>
+        <w:spacing w:after="120"/>
+        <w:rPr>
+          <w:sz w:val="24"/>
+          <w:szCs w:val="24"/>
+        </w:rPr>
+      </w:pPr>
+    </w:p>
+    <w:p>
+      <w:pPr>
+        <w:spacing w:after="120"/>
+        <w:rPr>
+          <w:b/>
+          <w:bCs/>
+          <w:sz w:val="24"/>
+          <w:szCs w:val="24"/>
+        </w:rPr>
+      </w:pPr>
+      <w:r>
+        <w:rPr>
+          <w:b/>
+          <w:bCs/>
+          <w:sz w:val="24"/>
+          <w:szCs w:val="24"/>
+        </w:rPr>
+        <w:t>Название</w:t>
+      </w:r>
+      <w:r>
+        <w:rPr>
+          <w:b/>
+          <w:bCs/>
+          <w:sz w:val="24"/>
+          <w:szCs w:val="24"/>
+        </w:rPr>
+        <w:t xml:space="preserve">: </w:t>
+      </w:r>
+      <w:r>
+        <w:rPr>
+          <w:sz w:val="24"/>
+          <w:szCs w:val="24"/>
+        </w:rPr>
+        <w:t>«</w:t>
+      </w:r>
+      <w:r>
+        <w:rPr>
+          <w:sz w:val="24"/>
+          <w:szCs w:val="24"/>
+        </w:rPr>
         <w:t>Сохранить данные в файл</w:t>
       </w:r>
       <w:r>
@@ -2486,59 +3389,59 @@
           <w:sz w:val="24"/>
           <w:szCs w:val="24"/>
         </w:rPr>
+        <w:t>Начальное состояние</w:t>
+      </w:r>
+      <w:r>
+        <w:rPr>
+          <w:b/>
+          <w:bCs/>
+          <w:sz w:val="24"/>
+          <w:szCs w:val="24"/>
+        </w:rPr>
+        <w:t>:</w:t>
+      </w:r>
+      <w:r>
+        <w:rPr>
+          <w:b/>
+          <w:bCs/>
+          <w:sz w:val="24"/>
+          <w:szCs w:val="24"/>
+        </w:rPr>
+        <w:t xml:space="preserve"> </w:t>
+      </w:r>
+      <w:r>
+        <w:rPr>
+          <w:bCs/>
+          <w:sz w:val="24"/>
+          <w:szCs w:val="24"/>
+        </w:rPr>
+        <w:t>Программа инициализирована</w:t>
+      </w:r>
+      <w:r>
+        <w:rPr>
+          <w:bCs/>
+          <w:sz w:val="24"/>
+          <w:szCs w:val="24"/>
+        </w:rPr>
+        <w:t>, есть записи в таблице</w:t>
+      </w:r>
+    </w:p>
+    <w:p>
+      <w:pPr>
+        <w:spacing w:after="120"/>
+        <w:rPr>
+          <w:sz w:val="24"/>
+          <w:szCs w:val="24"/>
+        </w:rPr>
+      </w:pPr>
+      <w:r>
+        <w:rPr>
+          <w:b/>
+          <w:bCs/>
+          <w:sz w:val="24"/>
+          <w:szCs w:val="24"/>
+        </w:rPr>
         <w:lastRenderedPageBreak/>
-        <w:t>Начальное состояние</w:t>
-      </w:r>
-      <w:r>
-        <w:rPr>
-          <w:b/>
-          <w:bCs/>
-          <w:sz w:val="24"/>
-          <w:szCs w:val="24"/>
-        </w:rPr>
-        <w:t>:</w:t>
-      </w:r>
-      <w:r>
-        <w:rPr>
-          <w:b/>
-          <w:bCs/>
-          <w:sz w:val="24"/>
-          <w:szCs w:val="24"/>
-        </w:rPr>
-        <w:t xml:space="preserve"> </w:t>
-      </w:r>
-      <w:r>
-        <w:rPr>
-          <w:bCs/>
-          <w:sz w:val="24"/>
-          <w:szCs w:val="24"/>
-        </w:rPr>
-        <w:t>Программа инициализирована</w:t>
-      </w:r>
-      <w:r>
-        <w:rPr>
-          <w:bCs/>
-          <w:sz w:val="24"/>
-          <w:szCs w:val="24"/>
-        </w:rPr>
-        <w:t>, есть записи в таблице</w:t>
-      </w:r>
-    </w:p>
-    <w:p>
-      <w:pPr>
-        <w:spacing w:after="120"/>
-        <w:rPr>
-          <w:sz w:val="24"/>
-          <w:szCs w:val="24"/>
-        </w:rPr>
-      </w:pPr>
-      <w:r>
-        <w:rPr>
-          <w:b/>
-          <w:bCs/>
-          <w:sz w:val="24"/>
-          <w:szCs w:val="24"/>
-        </w:rPr>
         <w:t>Основной сценарий</w:t>
       </w:r>
       <w:r>
@@ -2622,6 +3525,316 @@
       <w:pPr>
         <w:spacing w:after="120"/>
         <w:rPr>
+          <w:b/>
+          <w:bCs/>
+          <w:sz w:val="24"/>
+          <w:szCs w:val="24"/>
+        </w:rPr>
+      </w:pPr>
+      <w:r>
+        <w:rPr>
+          <w:b/>
+          <w:bCs/>
+          <w:sz w:val="24"/>
+          <w:szCs w:val="24"/>
+        </w:rPr>
+        <w:t>Название</w:t>
+      </w:r>
+      <w:r>
+        <w:rPr>
+          <w:b/>
+          <w:bCs/>
+          <w:sz w:val="24"/>
+          <w:szCs w:val="24"/>
+        </w:rPr>
+        <w:t xml:space="preserve">: </w:t>
+      </w:r>
+      <w:r>
+        <w:rPr>
+          <w:sz w:val="24"/>
+          <w:szCs w:val="24"/>
+        </w:rPr>
+        <w:t>«</w:t>
+      </w:r>
+      <w:r>
+        <w:rPr>
+          <w:sz w:val="24"/>
+          <w:szCs w:val="24"/>
+        </w:rPr>
+        <w:t>Изменить</w:t>
+      </w:r>
+      <w:r>
+        <w:rPr>
+          <w:sz w:val="24"/>
+          <w:szCs w:val="24"/>
+        </w:rPr>
+        <w:t xml:space="preserve"> данные в файл</w:t>
+      </w:r>
+      <w:r>
+        <w:rPr>
+          <w:sz w:val="24"/>
+          <w:szCs w:val="24"/>
+        </w:rPr>
+        <w:t>е</w:t>
+      </w:r>
+      <w:r>
+        <w:rPr>
+          <w:sz w:val="24"/>
+          <w:szCs w:val="24"/>
+        </w:rPr>
+        <w:t>»</w:t>
+      </w:r>
+    </w:p>
+    <w:p>
+      <w:pPr>
+        <w:spacing w:after="120"/>
+        <w:rPr>
+          <w:sz w:val="24"/>
+          <w:szCs w:val="24"/>
+        </w:rPr>
+      </w:pPr>
+      <w:r>
+        <w:rPr>
+          <w:b/>
+          <w:bCs/>
+          <w:sz w:val="24"/>
+          <w:szCs w:val="24"/>
+        </w:rPr>
+        <w:t>Цель</w:t>
+      </w:r>
+      <w:r>
+        <w:rPr>
+          <w:b/>
+          <w:bCs/>
+          <w:sz w:val="24"/>
+          <w:szCs w:val="24"/>
+        </w:rPr>
+        <w:t>:</w:t>
+      </w:r>
+      <w:r>
+        <w:rPr>
+          <w:b/>
+          <w:bCs/>
+          <w:sz w:val="24"/>
+          <w:szCs w:val="24"/>
+        </w:rPr>
+        <w:t xml:space="preserve"> </w:t>
+      </w:r>
+      <w:r>
+        <w:rPr>
+          <w:bCs/>
+          <w:sz w:val="24"/>
+          <w:szCs w:val="24"/>
+        </w:rPr>
+        <w:t>Л</w:t>
+      </w:r>
+      <w:r>
+        <w:rPr>
+          <w:sz w:val="24"/>
+          <w:szCs w:val="24"/>
+        </w:rPr>
+        <w:t>окально</w:t>
+      </w:r>
+      <w:r>
+        <w:rPr>
+          <w:b/>
+          <w:bCs/>
+          <w:sz w:val="24"/>
+          <w:szCs w:val="24"/>
+        </w:rPr>
+        <w:t xml:space="preserve"> </w:t>
+      </w:r>
+      <w:r>
+        <w:rPr>
+          <w:bCs/>
+          <w:sz w:val="24"/>
+          <w:szCs w:val="24"/>
+        </w:rPr>
+        <w:t>изменить</w:t>
+      </w:r>
+      <w:r>
+        <w:rPr>
+          <w:sz w:val="24"/>
+          <w:szCs w:val="24"/>
+        </w:rPr>
+        <w:t xml:space="preserve"> данные книг</w:t>
+      </w:r>
+      <w:r>
+        <w:rPr>
+          <w:sz w:val="24"/>
+          <w:szCs w:val="24"/>
+        </w:rPr>
+        <w:t>и</w:t>
+      </w:r>
+    </w:p>
+    <w:p>
+      <w:pPr>
+        <w:spacing w:after="120"/>
+        <w:rPr>
+          <w:b/>
+          <w:bCs/>
+          <w:sz w:val="24"/>
+          <w:szCs w:val="24"/>
+        </w:rPr>
+      </w:pPr>
+      <w:r>
+        <w:rPr>
+          <w:b/>
+          <w:bCs/>
+          <w:sz w:val="24"/>
+          <w:szCs w:val="24"/>
+        </w:rPr>
+        <w:t>Начальное состояние</w:t>
+      </w:r>
+      <w:r>
+        <w:rPr>
+          <w:b/>
+          <w:bCs/>
+          <w:sz w:val="24"/>
+          <w:szCs w:val="24"/>
+        </w:rPr>
+        <w:t>:</w:t>
+      </w:r>
+      <w:r>
+        <w:rPr>
+          <w:b/>
+          <w:bCs/>
+          <w:sz w:val="24"/>
+          <w:szCs w:val="24"/>
+        </w:rPr>
+        <w:t xml:space="preserve"> </w:t>
+      </w:r>
+    </w:p>
+    <w:p>
+      <w:pPr>
+        <w:spacing w:after="120"/>
+        <w:rPr>
+          <w:b/>
+          <w:bCs/>
+          <w:sz w:val="24"/>
+          <w:szCs w:val="24"/>
+        </w:rPr>
+      </w:pPr>
+      <w:r>
+        <w:rPr>
+          <w:bCs/>
+          <w:sz w:val="24"/>
+          <w:szCs w:val="24"/>
+        </w:rPr>
+        <w:t>Программа инициализирована, есть записи в таблице</w:t>
+      </w:r>
+      <w:r>
+        <w:rPr>
+          <w:bCs/>
+          <w:sz w:val="24"/>
+          <w:szCs w:val="24"/>
+        </w:rPr>
+        <w:t>, отображается окно редактирования книги</w:t>
+      </w:r>
+    </w:p>
+    <w:p>
+      <w:pPr>
+        <w:spacing w:after="120"/>
+        <w:rPr>
+          <w:sz w:val="24"/>
+          <w:szCs w:val="24"/>
+        </w:rPr>
+      </w:pPr>
+      <w:r>
+        <w:rPr>
+          <w:b/>
+          <w:bCs/>
+          <w:sz w:val="24"/>
+          <w:szCs w:val="24"/>
+        </w:rPr>
+        <w:t>Основной сценарий</w:t>
+      </w:r>
+      <w:r>
+        <w:rPr>
+          <w:b/>
+          <w:bCs/>
+          <w:sz w:val="24"/>
+          <w:szCs w:val="24"/>
+        </w:rPr>
+        <w:t>:</w:t>
+      </w:r>
+      <w:r>
+        <w:rPr>
+          <w:b/>
+          <w:bCs/>
+          <w:sz w:val="24"/>
+          <w:szCs w:val="24"/>
+        </w:rPr>
+        <w:t xml:space="preserve"> </w:t>
+      </w:r>
+    </w:p>
+    <w:p>
+      <w:pPr>
+        <w:pStyle w:val="a3"/>
+        <w:numPr>
+          <w:ilvl w:val="0"/>
+          <w:numId w:val="12"/>
+        </w:numPr>
+        <w:spacing w:after="120"/>
+        <w:rPr>
+          <w:sz w:val="24"/>
+          <w:szCs w:val="24"/>
+        </w:rPr>
+      </w:pPr>
+      <w:r>
+        <w:rPr>
+          <w:sz w:val="24"/>
+          <w:szCs w:val="24"/>
+        </w:rPr>
+        <w:t>Пользователь нажимает на кнопку «</w:t>
+      </w:r>
+      <w:r>
+        <w:rPr>
+          <w:sz w:val="24"/>
+          <w:szCs w:val="24"/>
+        </w:rPr>
+        <w:t>изменить данные книги в файле</w:t>
+      </w:r>
+      <w:r>
+        <w:rPr>
+          <w:sz w:val="24"/>
+          <w:szCs w:val="24"/>
+        </w:rPr>
+        <w:t>»</w:t>
+      </w:r>
+    </w:p>
+    <w:p>
+      <w:pPr>
+        <w:pStyle w:val="a3"/>
+        <w:numPr>
+          <w:ilvl w:val="0"/>
+          <w:numId w:val="12"/>
+        </w:numPr>
+        <w:spacing w:after="120"/>
+        <w:rPr>
+          <w:sz w:val="24"/>
+          <w:szCs w:val="24"/>
+        </w:rPr>
+      </w:pPr>
+      <w:r>
+        <w:rPr>
+          <w:sz w:val="24"/>
+          <w:szCs w:val="24"/>
+        </w:rPr>
+        <w:t xml:space="preserve">Данные </w:t>
+      </w:r>
+      <w:r>
+        <w:rPr>
+          <w:sz w:val="24"/>
+          <w:szCs w:val="24"/>
+        </w:rPr>
+        <w:t>изменяются</w:t>
+      </w:r>
+    </w:p>
+    <w:p>
+      <w:pPr>
+        <w:spacing w:after="120"/>
+        <w:rPr>
           <w:sz w:val="24"/>
           <w:szCs w:val="24"/>
         </w:rPr>
@@ -2857,15 +4070,6 @@
         <w:rPr>
           <w:sz w:val="24"/>
           <w:szCs w:val="24"/>
-        </w:rPr>
-      </w:pPr>
-    </w:p>
-    <w:p>
-      <w:pPr>
-        <w:spacing w:after="120"/>
-        <w:rPr>
-          <w:sz w:val="24"/>
-          <w:szCs w:val="24"/>
           <w:lang w:val="en-US"/>
         </w:rPr>
       </w:pPr>
@@ -3024,6 +4228,8 @@
       <w:pPr>
         <w:spacing w:after="120"/>
         <w:rPr>
+          <w:b/>
+          <w:bCs/>
           <w:sz w:val="24"/>
           <w:szCs w:val="24"/>
         </w:rPr>
@@ -3055,6 +4261,15 @@
         </w:rPr>
         <w:t xml:space="preserve"> </w:t>
       </w:r>
+    </w:p>
+    <w:p>
+      <w:pPr>
+        <w:spacing w:after="120"/>
+        <w:rPr>
+          <w:sz w:val="24"/>
+          <w:szCs w:val="24"/>
+        </w:rPr>
+      </w:pPr>
       <w:r>
         <w:rPr>
           <w:bCs/>
@@ -3238,7 +4453,7 @@
       </w:pPr>
     </w:p>
     <w:sectPr>
-      <w:headerReference w:type="default" r:id="rId11"/>
+      <w:headerReference w:type="default" r:id="rId12"/>
       <w:pgSz w:w="11906" w:h="16838"/>
       <w:pgMar w:top="1134" w:right="850" w:bottom="1134" w:left="1701" w:header="708" w:footer="708" w:gutter="0"/>
       <w:cols w:space="708"/>
@@ -3400,6 +4615,181 @@
     </w:lvl>
   </w:abstractNum>
   <w:abstractNum w:abstractNumId="1" w15:restartNumberingAfterBreak="0">
+    <w:nsid w:val="21C11EDE"/>
+    <w:multiLevelType w:val="hybridMultilevel"/>
+    <w:tmpl w:val="DC568302"/>
+    <w:lvl w:ilvl="0" w:tplc="0338F94A">
+      <w:start w:val="1"/>
+      <w:numFmt w:val="decimal"/>
+      <w:lvlText w:val="%1."/>
+      <w:lvlJc w:val="left"/>
+      <w:pPr>
+        <w:ind w:left="720" w:hanging="360"/>
+      </w:pPr>
+      <w:rPr>
+        <w:rFonts w:hint="default"/>
+      </w:rPr>
+    </w:lvl>
+    <w:lvl w:ilvl="1" w:tplc="04190019">
+      <w:start w:val="1"/>
+      <w:numFmt w:val="lowerLetter"/>
+      <w:lvlText w:val="%2."/>
+      <w:lvlJc w:val="left"/>
+      <w:pPr>
+        <w:ind w:left="1440" w:hanging="360"/>
+      </w:pPr>
+    </w:lvl>
+    <w:lvl w:ilvl="2" w:tplc="0419001B" w:tentative="1">
+      <w:start w:val="1"/>
+      <w:numFmt w:val="lowerRoman"/>
+      <w:lvlText w:val="%3."/>
+      <w:lvlJc w:val="right"/>
+      <w:pPr>
+        <w:ind w:left="2160" w:hanging="180"/>
+      </w:pPr>
+    </w:lvl>
+    <w:lvl w:ilvl="3" w:tplc="0419000F" w:tentative="1">
+      <w:start w:val="1"/>
+      <w:numFmt w:val="decimal"/>
+      <w:lvlText w:val="%4."/>
+      <w:lvlJc w:val="left"/>
+      <w:pPr>
+        <w:ind w:left="2880" w:hanging="360"/>
+      </w:pPr>
+    </w:lvl>
+    <w:lvl w:ilvl="4" w:tplc="04190019" w:tentative="1">
+      <w:start w:val="1"/>
+      <w:numFmt w:val="lowerLetter"/>
+      <w:lvlText w:val="%5."/>
+      <w:lvlJc w:val="left"/>
+      <w:pPr>
+        <w:ind w:left="3600" w:hanging="360"/>
+      </w:pPr>
+    </w:lvl>
+    <w:lvl w:ilvl="5" w:tplc="0419001B" w:tentative="1">
+      <w:start w:val="1"/>
+      <w:numFmt w:val="lowerRoman"/>
+      <w:lvlText w:val="%6."/>
+      <w:lvlJc w:val="right"/>
+      <w:pPr>
+        <w:ind w:left="4320" w:hanging="180"/>
+      </w:pPr>
+    </w:lvl>
+    <w:lvl w:ilvl="6" w:tplc="0419000F" w:tentative="1">
+      <w:start w:val="1"/>
+      <w:numFmt w:val="decimal"/>
+      <w:lvlText w:val="%7."/>
+      <w:lvlJc w:val="left"/>
+      <w:pPr>
+        <w:ind w:left="5040" w:hanging="360"/>
+      </w:pPr>
+    </w:lvl>
+    <w:lvl w:ilvl="7" w:tplc="04190019" w:tentative="1">
+      <w:start w:val="1"/>
+      <w:numFmt w:val="lowerLetter"/>
+      <w:lvlText w:val="%8."/>
+      <w:lvlJc w:val="left"/>
+      <w:pPr>
+        <w:ind w:left="5760" w:hanging="360"/>
+      </w:pPr>
+    </w:lvl>
+    <w:lvl w:ilvl="8" w:tplc="0419001B" w:tentative="1">
+      <w:start w:val="1"/>
+      <w:numFmt w:val="lowerRoman"/>
+      <w:lvlText w:val="%9."/>
+      <w:lvlJc w:val="right"/>
+      <w:pPr>
+        <w:ind w:left="6480" w:hanging="180"/>
+      </w:pPr>
+    </w:lvl>
+  </w:abstractNum>
+  <w:abstractNum w:abstractNumId="2" w15:restartNumberingAfterBreak="0">
+    <w:nsid w:val="285748FE"/>
+    <w:multiLevelType w:val="hybridMultilevel"/>
+    <w:tmpl w:val="071E53FE"/>
+    <w:lvl w:ilvl="0" w:tplc="0419000F">
+      <w:start w:val="1"/>
+      <w:numFmt w:val="decimal"/>
+      <w:lvlText w:val="%1."/>
+      <w:lvlJc w:val="left"/>
+      <w:pPr>
+        <w:ind w:left="720" w:hanging="360"/>
+      </w:pPr>
+    </w:lvl>
+    <w:lvl w:ilvl="1" w:tplc="04190019">
+      <w:start w:val="1"/>
+      <w:numFmt w:val="lowerLetter"/>
+      <w:lvlText w:val="%2."/>
+      <w:lvlJc w:val="left"/>
+      <w:pPr>
+        <w:ind w:left="1440" w:hanging="360"/>
+      </w:pPr>
+    </w:lvl>
+    <w:lvl w:ilvl="2" w:tplc="0419001B" w:tentative="1">
+      <w:start w:val="1"/>
+      <w:numFmt w:val="lowerRoman"/>
+      <w:lvlText w:val="%3."/>
+      <w:lvlJc w:val="right"/>
+      <w:pPr>
+        <w:ind w:left="2160" w:hanging="180"/>
+      </w:pPr>
+    </w:lvl>
+    <w:lvl w:ilvl="3" w:tplc="0419000F" w:tentative="1">
+      <w:start w:val="1"/>
+      <w:numFmt w:val="decimal"/>
+      <w:lvlText w:val="%4."/>
+      <w:lvlJc w:val="left"/>
+      <w:pPr>
+        <w:ind w:left="2880" w:hanging="360"/>
+      </w:pPr>
+    </w:lvl>
+    <w:lvl w:ilvl="4" w:tplc="04190019" w:tentative="1">
+      <w:start w:val="1"/>
+      <w:numFmt w:val="lowerLetter"/>
+      <w:lvlText w:val="%5."/>
+      <w:lvlJc w:val="left"/>
+      <w:pPr>
+        <w:ind w:left="3600" w:hanging="360"/>
+      </w:pPr>
+    </w:lvl>
+    <w:lvl w:ilvl="5" w:tplc="0419001B" w:tentative="1">
+      <w:start w:val="1"/>
+      <w:numFmt w:val="lowerRoman"/>
+      <w:lvlText w:val="%6."/>
+      <w:lvlJc w:val="right"/>
+      <w:pPr>
+        <w:ind w:left="4320" w:hanging="180"/>
+      </w:pPr>
+    </w:lvl>
+    <w:lvl w:ilvl="6" w:tplc="0419000F" w:tentative="1">
+      <w:start w:val="1"/>
+      <w:numFmt w:val="decimal"/>
+      <w:lvlText w:val="%7."/>
+      <w:lvlJc w:val="left"/>
+      <w:pPr>
+        <w:ind w:left="5040" w:hanging="360"/>
+      </w:pPr>
+    </w:lvl>
+    <w:lvl w:ilvl="7" w:tplc="04190019" w:tentative="1">
+      <w:start w:val="1"/>
+      <w:numFmt w:val="lowerLetter"/>
+      <w:lvlText w:val="%8."/>
+      <w:lvlJc w:val="left"/>
+      <w:pPr>
+        <w:ind w:left="5760" w:hanging="360"/>
+      </w:pPr>
+    </w:lvl>
+    <w:lvl w:ilvl="8" w:tplc="0419001B" w:tentative="1">
+      <w:start w:val="1"/>
+      <w:numFmt w:val="lowerRoman"/>
+      <w:lvlText w:val="%9."/>
+      <w:lvlJc w:val="right"/>
+      <w:pPr>
+        <w:ind w:left="6480" w:hanging="180"/>
+      </w:pPr>
+    </w:lvl>
+  </w:abstractNum>
+  <w:abstractNum w:abstractNumId="3" w15:restartNumberingAfterBreak="0">
     <w:nsid w:val="2F9940FE"/>
     <w:multiLevelType w:val="hybridMultilevel"/>
     <w:tmpl w:val="071E53FE"/>
@@ -3485,7 +4875,7 @@
       </w:pPr>
     </w:lvl>
   </w:abstractNum>
-  <w:abstractNum w:abstractNumId="2" w15:restartNumberingAfterBreak="0">
+  <w:abstractNum w:abstractNumId="4" w15:restartNumberingAfterBreak="0">
     <w:nsid w:val="333067E8"/>
     <w:multiLevelType w:val="hybridMultilevel"/>
     <w:tmpl w:val="071E53FE"/>
@@ -3571,7 +4961,7 @@
       </w:pPr>
     </w:lvl>
   </w:abstractNum>
-  <w:abstractNum w:abstractNumId="3" w15:restartNumberingAfterBreak="0">
+  <w:abstractNum w:abstractNumId="5" w15:restartNumberingAfterBreak="0">
     <w:nsid w:val="34A966AF"/>
     <w:multiLevelType w:val="hybridMultilevel"/>
     <w:tmpl w:val="071E53FE"/>
@@ -3657,7 +5047,7 @@
       </w:pPr>
     </w:lvl>
   </w:abstractNum>
-  <w:abstractNum w:abstractNumId="4" w15:restartNumberingAfterBreak="0">
+  <w:abstractNum w:abstractNumId="6" w15:restartNumberingAfterBreak="0">
     <w:nsid w:val="3A1B5A05"/>
     <w:multiLevelType w:val="hybridMultilevel"/>
     <w:tmpl w:val="071E53FE"/>
@@ -3743,10 +5133,10 @@
       </w:pPr>
     </w:lvl>
   </w:abstractNum>
-  <w:abstractNum w:abstractNumId="5" w15:restartNumberingAfterBreak="0">
+  <w:abstractNum w:abstractNumId="7" w15:restartNumberingAfterBreak="0">
     <w:nsid w:val="453F3E9A"/>
     <w:multiLevelType w:val="hybridMultilevel"/>
-    <w:tmpl w:val="071E53FE"/>
+    <w:tmpl w:val="30E4E29C"/>
     <w:lvl w:ilvl="0" w:tplc="0419000F">
       <w:start w:val="1"/>
       <w:numFmt w:val="decimal"/>
@@ -3829,7 +5219,7 @@
       </w:pPr>
     </w:lvl>
   </w:abstractNum>
-  <w:abstractNum w:abstractNumId="6" w15:restartNumberingAfterBreak="0">
+  <w:abstractNum w:abstractNumId="8" w15:restartNumberingAfterBreak="0">
     <w:nsid w:val="69972099"/>
     <w:multiLevelType w:val="hybridMultilevel"/>
     <w:tmpl w:val="071E53FE"/>
@@ -3915,7 +5305,93 @@
       </w:pPr>
     </w:lvl>
   </w:abstractNum>
-  <w:abstractNum w:abstractNumId="7" w15:restartNumberingAfterBreak="0">
+  <w:abstractNum w:abstractNumId="9" w15:restartNumberingAfterBreak="0">
+    <w:nsid w:val="69EB3151"/>
+    <w:multiLevelType w:val="hybridMultilevel"/>
+    <w:tmpl w:val="071E53FE"/>
+    <w:lvl w:ilvl="0" w:tplc="0419000F">
+      <w:start w:val="1"/>
+      <w:numFmt w:val="decimal"/>
+      <w:lvlText w:val="%1."/>
+      <w:lvlJc w:val="left"/>
+      <w:pPr>
+        <w:ind w:left="720" w:hanging="360"/>
+      </w:pPr>
+    </w:lvl>
+    <w:lvl w:ilvl="1" w:tplc="04190019">
+      <w:start w:val="1"/>
+      <w:numFmt w:val="lowerLetter"/>
+      <w:lvlText w:val="%2."/>
+      <w:lvlJc w:val="left"/>
+      <w:pPr>
+        <w:ind w:left="1440" w:hanging="360"/>
+      </w:pPr>
+    </w:lvl>
+    <w:lvl w:ilvl="2" w:tplc="0419001B" w:tentative="1">
+      <w:start w:val="1"/>
+      <w:numFmt w:val="lowerRoman"/>
+      <w:lvlText w:val="%3."/>
+      <w:lvlJc w:val="right"/>
+      <w:pPr>
+        <w:ind w:left="2160" w:hanging="180"/>
+      </w:pPr>
+    </w:lvl>
+    <w:lvl w:ilvl="3" w:tplc="0419000F" w:tentative="1">
+      <w:start w:val="1"/>
+      <w:numFmt w:val="decimal"/>
+      <w:lvlText w:val="%4."/>
+      <w:lvlJc w:val="left"/>
+      <w:pPr>
+        <w:ind w:left="2880" w:hanging="360"/>
+      </w:pPr>
+    </w:lvl>
+    <w:lvl w:ilvl="4" w:tplc="04190019" w:tentative="1">
+      <w:start w:val="1"/>
+      <w:numFmt w:val="lowerLetter"/>
+      <w:lvlText w:val="%5."/>
+      <w:lvlJc w:val="left"/>
+      <w:pPr>
+        <w:ind w:left="3600" w:hanging="360"/>
+      </w:pPr>
+    </w:lvl>
+    <w:lvl w:ilvl="5" w:tplc="0419001B" w:tentative="1">
+      <w:start w:val="1"/>
+      <w:numFmt w:val="lowerRoman"/>
+      <w:lvlText w:val="%6."/>
+      <w:lvlJc w:val="right"/>
+      <w:pPr>
+        <w:ind w:left="4320" w:hanging="180"/>
+      </w:pPr>
+    </w:lvl>
+    <w:lvl w:ilvl="6" w:tplc="0419000F" w:tentative="1">
+      <w:start w:val="1"/>
+      <w:numFmt w:val="decimal"/>
+      <w:lvlText w:val="%7."/>
+      <w:lvlJc w:val="left"/>
+      <w:pPr>
+        <w:ind w:left="5040" w:hanging="360"/>
+      </w:pPr>
+    </w:lvl>
+    <w:lvl w:ilvl="7" w:tplc="04190019" w:tentative="1">
+      <w:start w:val="1"/>
+      <w:numFmt w:val="lowerLetter"/>
+      <w:lvlText w:val="%8."/>
+      <w:lvlJc w:val="left"/>
+      <w:pPr>
+        <w:ind w:left="5760" w:hanging="360"/>
+      </w:pPr>
+    </w:lvl>
+    <w:lvl w:ilvl="8" w:tplc="0419001B" w:tentative="1">
+      <w:start w:val="1"/>
+      <w:numFmt w:val="lowerRoman"/>
+      <w:lvlText w:val="%9."/>
+      <w:lvlJc w:val="right"/>
+      <w:pPr>
+        <w:ind w:left="6480" w:hanging="180"/>
+      </w:pPr>
+    </w:lvl>
+  </w:abstractNum>
+  <w:abstractNum w:abstractNumId="10" w15:restartNumberingAfterBreak="0">
     <w:nsid w:val="7CC279C7"/>
     <w:multiLevelType w:val="hybridMultilevel"/>
     <w:tmpl w:val="071E53FE"/>
@@ -4001,7 +5477,7 @@
       </w:pPr>
     </w:lvl>
   </w:abstractNum>
-  <w:abstractNum w:abstractNumId="8" w15:restartNumberingAfterBreak="0">
+  <w:abstractNum w:abstractNumId="11" w15:restartNumberingAfterBreak="0">
     <w:nsid w:val="7DA857B7"/>
     <w:multiLevelType w:val="hybridMultilevel"/>
     <w:tmpl w:val="071E53FE"/>
@@ -4087,7 +5563,7 @@
       </w:pPr>
     </w:lvl>
   </w:abstractNum>
-  <w:abstractNum w:abstractNumId="9" w15:restartNumberingAfterBreak="0">
+  <w:abstractNum w:abstractNumId="12" w15:restartNumberingAfterBreak="0">
     <w:nsid w:val="7EEB41C6"/>
     <w:multiLevelType w:val="hybridMultilevel"/>
     <w:tmpl w:val="FE8833C4"/>
@@ -4201,34 +5677,43 @@
     </w:lvl>
   </w:abstractNum>
   <w:num w:numId="1">
-    <w:abstractNumId w:val="9"/>
+    <w:abstractNumId w:val="12"/>
   </w:num>
   <w:num w:numId="2">
-    <w:abstractNumId w:val="2"/>
+    <w:abstractNumId w:val="4"/>
   </w:num>
   <w:num w:numId="3">
-    <w:abstractNumId w:val="1"/>
+    <w:abstractNumId w:val="3"/>
   </w:num>
   <w:num w:numId="4">
-    <w:abstractNumId w:val="6"/>
+    <w:abstractNumId w:val="8"/>
   </w:num>
   <w:num w:numId="5">
-    <w:abstractNumId w:val="5"/>
+    <w:abstractNumId w:val="7"/>
   </w:num>
   <w:num w:numId="6">
-    <w:abstractNumId w:val="7"/>
+    <w:abstractNumId w:val="10"/>
   </w:num>
   <w:num w:numId="7">
     <w:abstractNumId w:val="0"/>
   </w:num>
   <w:num w:numId="8">
-    <w:abstractNumId w:val="8"/>
+    <w:abstractNumId w:val="11"/>
   </w:num>
   <w:num w:numId="9">
-    <w:abstractNumId w:val="4"/>
+    <w:abstractNumId w:val="6"/>
   </w:num>
   <w:num w:numId="10">
-    <w:abstractNumId w:val="3"/>
+    <w:abstractNumId w:val="5"/>
+  </w:num>
+  <w:num w:numId="11">
+    <w:abstractNumId w:val="2"/>
+  </w:num>
+  <w:num w:numId="12">
+    <w:abstractNumId w:val="9"/>
+  </w:num>
+  <w:num w:numId="13">
+    <w:abstractNumId w:val="1"/>
   </w:num>
 </w:numbering>
 </file>
@@ -5030,7 +6515,7 @@
 </file>
 
 <file path=customXml/itemProps1.xml><?xml version="1.0" encoding="utf-8"?>
-<ds:datastoreItem xmlns:ds="http://schemas.openxmlformats.org/officeDocument/2006/customXml" ds:itemID="{ADAC8039-CEC0-425C-AC21-71DC3F17A164}">
+<ds:datastoreItem xmlns:ds="http://schemas.openxmlformats.org/officeDocument/2006/customXml" ds:itemID="{2A0A581C-8838-4459-802A-994DAC52852C}">
   <ds:schemaRefs>
     <ds:schemaRef ds:uri="http://schemas.openxmlformats.org/officeDocument/2006/bibliography"/>
   </ds:schemaRefs>

</xml_diff>

<commit_message>
2 lab ended and docs modified
</commit_message>
<xml_diff>
--- a/Средства разработки.docx
+++ b/Средства разработки.docx
@@ -4416,19 +4416,63 @@
     </w:p>
     <w:p>
       <w:pPr>
-        <w:spacing w:after="120"/>
-        <w:rPr>
-          <w:sz w:val="24"/>
-          <w:szCs w:val="24"/>
-        </w:rPr>
-      </w:pPr>
-    </w:p>
-    <w:p>
-      <w:pPr>
-        <w:spacing w:after="120"/>
-        <w:rPr>
-          <w:sz w:val="24"/>
-          <w:szCs w:val="24"/>
+        <w:spacing w:before="240" w:after="360"/>
+        <w:jc w:val="center"/>
+        <w:rPr>
+          <w:b/>
+          <w:bCs/>
+          <w:sz w:val="40"/>
+          <w:szCs w:val="40"/>
+          <w:lang w:val="en-US"/>
+        </w:rPr>
+      </w:pPr>
+      <w:r>
+        <w:rPr>
+          <w:b/>
+          <w:bCs/>
+          <w:sz w:val="40"/>
+          <w:szCs w:val="40"/>
+          <w:lang w:val="en-US"/>
+        </w:rPr>
+        <w:t>U</w:t>
+      </w:r>
+      <w:r>
+        <w:rPr>
+          <w:b/>
+          <w:bCs/>
+          <w:sz w:val="40"/>
+          <w:szCs w:val="40"/>
+          <w:lang w:val="en-US"/>
+        </w:rPr>
+        <w:t>se case</w:t>
+      </w:r>
+      <w:r>
+        <w:rPr>
+          <w:b/>
+          <w:bCs/>
+          <w:sz w:val="40"/>
+          <w:szCs w:val="40"/>
+        </w:rPr>
+        <w:t xml:space="preserve"> </w:t>
+      </w:r>
+      <w:r>
+        <w:rPr>
+          <w:b/>
+          <w:bCs/>
+          <w:sz w:val="40"/>
+          <w:szCs w:val="40"/>
+          <w:lang w:val="en-US"/>
+        </w:rPr>
+        <w:t>diagram</w:t>
+      </w:r>
+    </w:p>
+    <w:p>
+      <w:pPr>
+        <w:spacing w:after="120"/>
+        <w:rPr>
+          <w:sz w:val="24"/>
+          <w:szCs w:val="24"/>
+          <w:lang w:val="en-US"/>
         </w:rPr>
       </w:pPr>
       <w:bookmarkStart w:id="0" w:name="_GoBack"/>
@@ -6515,7 +6559,7 @@
 </file>
 
 <file path=customXml/itemProps1.xml><?xml version="1.0" encoding="utf-8"?>
-<ds:datastoreItem xmlns:ds="http://schemas.openxmlformats.org/officeDocument/2006/customXml" ds:itemID="{2A0A581C-8838-4459-802A-994DAC52852C}">
+<ds:datastoreItem xmlns:ds="http://schemas.openxmlformats.org/officeDocument/2006/customXml" ds:itemID="{96ABEA97-EEF5-4367-9405-CA7ADD9C84BF}">
   <ds:schemaRefs>
     <ds:schemaRef ds:uri="http://schemas.openxmlformats.org/officeDocument/2006/bibliography"/>
   </ds:schemaRefs>

</xml_diff>

<commit_message>
bugfix in 1 2 labs
</commit_message>
<xml_diff>
--- a/Средства разработки.docx
+++ b/Средства разработки.docx
@@ -1,6 +1,6 @@
 
 <file path=word/document.xml><?xml version="1.0" encoding="utf-8"?>
-<w:document xmlns:wpc="http://schemas.microsoft.com/office/word/2010/wordprocessingCanvas" xmlns:cx="http://schemas.microsoft.com/office/drawing/2014/chartex" xmlns:mc="http://schemas.openxmlformats.org/markup-compatibility/2006" xmlns:o="urn:schemas-microsoft-com:office:office" xmlns:r="http://schemas.openxmlformats.org/officeDocument/2006/relationships" xmlns:m="http://schemas.openxmlformats.org/officeDocument/2006/math" xmlns:v="urn:schemas-microsoft-com:vml" xmlns:wp14="http://schemas.microsoft.com/office/word/2010/wordprocessingDrawing" xmlns:wp="http://schemas.openxmlformats.org/drawingml/2006/wordprocessingDrawing" xmlns:w10="urn:schemas-microsoft-com:office:word" xmlns:w="http://schemas.openxmlformats.org/wordprocessingml/2006/main" xmlns:w14="http://schemas.microsoft.com/office/word/2010/wordml" xmlns:w15="http://schemas.microsoft.com/office/word/2012/wordml" xmlns:w16se="http://schemas.microsoft.com/office/word/2015/wordml/symex" xmlns:wpg="http://schemas.microsoft.com/office/word/2010/wordprocessingGroup" xmlns:wpi="http://schemas.microsoft.com/office/word/2010/wordprocessingInk" xmlns:wne="http://schemas.microsoft.com/office/word/2006/wordml" xmlns:wps="http://schemas.microsoft.com/office/word/2010/wordprocessingShape" mc:Ignorable="w14 w15 w16se wp14">
+<w:document xmlns:wpc="http://schemas.microsoft.com/office/word/2010/wordprocessingCanvas" xmlns:cx="http://schemas.microsoft.com/office/drawing/2014/chartex" xmlns:cx1="http://schemas.microsoft.com/office/drawing/2015/9/8/chartex" xmlns:cx2="http://schemas.microsoft.com/office/drawing/2015/10/21/chartex" xmlns:cx3="http://schemas.microsoft.com/office/drawing/2016/5/9/chartex" xmlns:cx4="http://schemas.microsoft.com/office/drawing/2016/5/10/chartex" xmlns:cx5="http://schemas.microsoft.com/office/drawing/2016/5/11/chartex" xmlns:cx6="http://schemas.microsoft.com/office/drawing/2016/5/12/chartex" xmlns:cx7="http://schemas.microsoft.com/office/drawing/2016/5/13/chartex" xmlns:cx8="http://schemas.microsoft.com/office/drawing/2016/5/14/chartex" xmlns:mc="http://schemas.openxmlformats.org/markup-compatibility/2006" xmlns:aink="http://schemas.microsoft.com/office/drawing/2016/ink" xmlns:am3d="http://schemas.microsoft.com/office/drawing/2017/model3d" xmlns:o="urn:schemas-microsoft-com:office:office" xmlns:r="http://schemas.openxmlformats.org/officeDocument/2006/relationships" xmlns:m="http://schemas.openxmlformats.org/officeDocument/2006/math" xmlns:v="urn:schemas-microsoft-com:vml" xmlns:wp14="http://schemas.microsoft.com/office/word/2010/wordprocessingDrawing" xmlns:wp="http://schemas.openxmlformats.org/drawingml/2006/wordprocessingDrawing" xmlns:w10="urn:schemas-microsoft-com:office:word" xmlns:w="http://schemas.openxmlformats.org/wordprocessingml/2006/main" xmlns:w14="http://schemas.microsoft.com/office/word/2010/wordml" xmlns:w15="http://schemas.microsoft.com/office/word/2012/wordml" xmlns:w16cid="http://schemas.microsoft.com/office/word/2016/wordml/cid" xmlns:w16se="http://schemas.microsoft.com/office/word/2015/wordml/symex" xmlns:wpg="http://schemas.microsoft.com/office/word/2010/wordprocessingGroup" xmlns:wpi="http://schemas.microsoft.com/office/word/2010/wordprocessingInk" xmlns:wne="http://schemas.microsoft.com/office/word/2006/wordml" xmlns:wps="http://schemas.microsoft.com/office/word/2010/wordprocessingShape" mc:Ignorable="w14 w15 w16se w16cid wp14">
   <w:body>
     <w:p>
       <w:pPr>
@@ -429,7 +429,14 @@
           <w:sz w:val="24"/>
           <w:szCs w:val="24"/>
         </w:rPr>
-        <w:t>При успешной инициализации, отображается таблица с данными из БД</w:t>
+        <w:t>О</w:t>
+      </w:r>
+      <w:r>
+        <w:rPr>
+          <w:sz w:val="24"/>
+          <w:szCs w:val="24"/>
+        </w:rPr>
+        <w:t>тображается таблица с данными</w:t>
       </w:r>
     </w:p>
     <w:p>
@@ -473,27 +480,6 @@
         </w:rPr>
         <w:t>Если сервер не отвечает, по тем или иным причинам, выводится сообщение об ошибке</w:t>
       </w:r>
-      <w:r>
-        <w:rPr>
-          <w:sz w:val="24"/>
-          <w:szCs w:val="24"/>
-        </w:rPr>
-        <w:t xml:space="preserve"> и предлагается </w:t>
-      </w:r>
-      <w:r>
-        <w:rPr>
-          <w:sz w:val="24"/>
-          <w:szCs w:val="24"/>
-        </w:rPr>
-        <w:t>з</w:t>
-      </w:r>
-      <w:r>
-        <w:rPr>
-          <w:sz w:val="24"/>
-          <w:szCs w:val="24"/>
-        </w:rPr>
-        <w:t>агрузить данные из файла</w:t>
-      </w:r>
     </w:p>
     <w:p>
       <w:pPr>
@@ -513,7 +499,7 @@
           <w:sz w:val="24"/>
           <w:szCs w:val="24"/>
         </w:rPr>
-        <w:t>Если пользователь соглашается на загрузку, то в таблице отображаются эти данные</w:t>
+        <w:t>Пользователь закрывает программу</w:t>
       </w:r>
     </w:p>
     <w:p>
@@ -591,63 +577,71 @@
           <w:sz w:val="24"/>
           <w:szCs w:val="24"/>
         </w:rPr>
-        <w:t xml:space="preserve">(сбой сети и т. п.) </w:t>
-      </w:r>
-    </w:p>
-    <w:p>
-      <w:pPr>
-        <w:pStyle w:val="a3"/>
-        <w:numPr>
-          <w:ilvl w:val="0"/>
-          <w:numId w:val="2"/>
-        </w:numPr>
-        <w:spacing w:after="120"/>
-        <w:rPr>
-          <w:sz w:val="24"/>
-          <w:szCs w:val="24"/>
-        </w:rPr>
-      </w:pPr>
-      <w:r>
-        <w:rPr>
-          <w:sz w:val="24"/>
-          <w:szCs w:val="24"/>
-        </w:rPr>
-        <w:t xml:space="preserve">Программа сообщает об ошибке и предлагает </w:t>
-      </w:r>
-      <w:r>
-        <w:rPr>
-          <w:sz w:val="24"/>
-          <w:szCs w:val="24"/>
-        </w:rPr>
-        <w:t xml:space="preserve">загрузить </w:t>
-      </w:r>
-      <w:r>
-        <w:rPr>
-          <w:sz w:val="24"/>
-          <w:szCs w:val="24"/>
-        </w:rPr>
-        <w:t xml:space="preserve">данные </w:t>
-      </w:r>
-      <w:r>
-        <w:rPr>
-          <w:sz w:val="24"/>
-          <w:szCs w:val="24"/>
-        </w:rPr>
-        <w:t xml:space="preserve">из </w:t>
-      </w:r>
-      <w:r>
-        <w:rPr>
-          <w:sz w:val="24"/>
-          <w:szCs w:val="24"/>
-        </w:rPr>
-        <w:t>файл</w:t>
-      </w:r>
-      <w:r>
-        <w:rPr>
-          <w:sz w:val="24"/>
-          <w:szCs w:val="24"/>
-        </w:rPr>
-        <w:t>а</w:t>
+        <w:t>(сбой сети и т. п.)</w:t>
+      </w:r>
+    </w:p>
+    <w:p>
+      <w:pPr>
+        <w:spacing w:after="120"/>
+        <w:rPr>
+          <w:sz w:val="24"/>
+          <w:szCs w:val="24"/>
+        </w:rPr>
+      </w:pPr>
+      <w:r>
+        <w:rPr>
+          <w:noProof/>
+          <w:sz w:val="24"/>
+          <w:szCs w:val="24"/>
+        </w:rPr>
+        <w:drawing>
+          <wp:inline distT="0" distB="0" distL="0" distR="0" wp14:anchorId="7099B0D9" wp14:editId="74689176">
+            <wp:extent cx="5939790" cy="2250440"/>
+            <wp:effectExtent l="0" t="0" r="3810" b="0"/>
+            <wp:docPr id="3" name="Рисунок 3"/>
+            <wp:cNvGraphicFramePr>
+              <a:graphicFrameLocks xmlns:a="http://schemas.openxmlformats.org/drawingml/2006/main" noChangeAspect="1"/>
+            </wp:cNvGraphicFramePr>
+            <a:graphic xmlns:a="http://schemas.openxmlformats.org/drawingml/2006/main">
+              <a:graphicData uri="http://schemas.openxmlformats.org/drawingml/2006/picture">
+                <pic:pic xmlns:pic="http://schemas.openxmlformats.org/drawingml/2006/picture">
+                  <pic:nvPicPr>
+                    <pic:cNvPr id="0" name="Picture 5"/>
+                    <pic:cNvPicPr>
+                      <a:picLocks noChangeAspect="1" noChangeArrowheads="1"/>
+                    </pic:cNvPicPr>
+                  </pic:nvPicPr>
+                  <pic:blipFill>
+                    <a:blip r:embed="rId8" cstate="print">
+                      <a:extLst>
+                        <a:ext uri="{28A0092B-C50C-407E-A947-70E740481C1C}">
+                          <a14:useLocalDpi xmlns:a14="http://schemas.microsoft.com/office/drawing/2010/main" val="0"/>
+                        </a:ext>
+                      </a:extLst>
+                    </a:blip>
+                    <a:srcRect/>
+                    <a:stretch>
+                      <a:fillRect/>
+                    </a:stretch>
+                  </pic:blipFill>
+                  <pic:spPr bwMode="auto">
+                    <a:xfrm>
+                      <a:off x="0" y="0"/>
+                      <a:ext cx="5939790" cy="2250440"/>
+                    </a:xfrm>
+                    <a:prstGeom prst="rect">
+                      <a:avLst/>
+                    </a:prstGeom>
+                    <a:noFill/>
+                    <a:ln>
+                      <a:noFill/>
+                    </a:ln>
+                  </pic:spPr>
+                </pic:pic>
+              </a:graphicData>
+            </a:graphic>
+          </wp:inline>
+        </w:drawing>
       </w:r>
     </w:p>
     <w:p>
@@ -664,111 +658,6 @@
           <w:sz w:val="24"/>
           <w:szCs w:val="24"/>
         </w:rPr>
-        <w:t>Если пользователь согласен</w:t>
-      </w:r>
-      <w:r>
-        <w:rPr>
-          <w:sz w:val="24"/>
-          <w:szCs w:val="24"/>
-        </w:rPr>
-        <w:t xml:space="preserve"> на</w:t>
-      </w:r>
-      <w:r>
-        <w:rPr>
-          <w:sz w:val="24"/>
-          <w:szCs w:val="24"/>
-        </w:rPr>
-        <w:t xml:space="preserve"> </w:t>
-      </w:r>
-      <w:r>
-        <w:rPr>
-          <w:sz w:val="24"/>
-          <w:szCs w:val="24"/>
-        </w:rPr>
-        <w:t>загрузку данных</w:t>
-      </w:r>
-      <w:r>
-        <w:rPr>
-          <w:sz w:val="24"/>
-          <w:szCs w:val="24"/>
-        </w:rPr>
-        <w:t>, выполняется ВИ «</w:t>
-      </w:r>
-      <w:r>
-        <w:rPr>
-          <w:sz w:val="24"/>
-          <w:szCs w:val="24"/>
-        </w:rPr>
-        <w:t>Загрузить данные из файла</w:t>
-      </w:r>
-      <w:r>
-        <w:rPr>
-          <w:sz w:val="24"/>
-          <w:szCs w:val="24"/>
-        </w:rPr>
-        <w:t>». На рис. 1 представлено графическое изображение</w:t>
-      </w:r>
-      <w:r>
-        <w:rPr>
-          <w:sz w:val="24"/>
-          <w:szCs w:val="24"/>
-        </w:rPr>
-        <w:t xml:space="preserve"> этого альтернативного сценария</w:t>
-      </w:r>
-    </w:p>
-    <w:p>
-      <w:pPr>
-        <w:spacing w:after="120"/>
-        <w:rPr>
-          <w:sz w:val="24"/>
-          <w:szCs w:val="24"/>
-        </w:rPr>
-      </w:pPr>
-      <w:r>
-        <w:rPr>
-          <w:sz w:val="24"/>
-          <w:szCs w:val="24"/>
-        </w:rPr>
-        <w:pict w14:anchorId="08E25D9D">
-          <v:shapetype id="_x0000_t75" coordsize="21600,21600" o:spt="75" o:preferrelative="t" path="m@4@5l@4@11@9@11@9@5xe" filled="f" stroked="f">
-            <v:stroke joinstyle="miter"/>
-            <v:formulas>
-              <v:f eqn="if lineDrawn pixelLineWidth 0"/>
-              <v:f eqn="sum @0 1 0"/>
-              <v:f eqn="sum 0 0 @1"/>
-              <v:f eqn="prod @2 1 2"/>
-              <v:f eqn="prod @3 21600 pixelWidth"/>
-              <v:f eqn="prod @3 21600 pixelHeight"/>
-              <v:f eqn="sum @0 0 1"/>
-              <v:f eqn="prod @6 1 2"/>
-              <v:f eqn="prod @7 21600 pixelWidth"/>
-              <v:f eqn="sum @8 21600 0"/>
-              <v:f eqn="prod @7 21600 pixelHeight"/>
-              <v:f eqn="sum @10 21600 0"/>
-            </v:formulas>
-            <v:path o:extrusionok="f" gradientshapeok="t" o:connecttype="rect"/>
-            <o:lock v:ext="edit" aspectratio="t"/>
-          </v:shapetype>
-          <v:shape id="_x0000_i1044" type="#_x0000_t75" style="width:467.25pt;height:177pt">
-            <v:imagedata r:id="rId8" o:title="Средства разработки - Frame 1"/>
-          </v:shape>
-        </w:pict>
-      </w:r>
-    </w:p>
-    <w:p>
-      <w:pPr>
-        <w:spacing w:after="0"/>
-        <w:ind w:firstLine="709"/>
-        <w:rPr>
-          <w:sz w:val="24"/>
-          <w:szCs w:val="24"/>
-        </w:rPr>
-      </w:pPr>
-      <w:r>
-        <w:rPr>
-          <w:sz w:val="24"/>
-          <w:szCs w:val="24"/>
-        </w:rPr>
         <w:t xml:space="preserve">Рис. </w:t>
       </w:r>
       <w:r>
@@ -812,7 +701,6 @@
           <w:sz w:val="24"/>
           <w:szCs w:val="24"/>
         </w:rPr>
-        <w:lastRenderedPageBreak/>
         <w:t>Название</w:t>
       </w:r>
       <w:r>
@@ -1009,6 +897,7 @@
           <w:sz w:val="24"/>
           <w:szCs w:val="24"/>
         </w:rPr>
+        <w:lastRenderedPageBreak/>
         <w:t>Происходит нажатие на кнопку</w:t>
       </w:r>
       <w:r>
@@ -1248,7 +1137,6 @@
         <w:rPr>
           <w:sz w:val="24"/>
           <w:szCs w:val="24"/>
-          <w:lang w:val="en-US"/>
         </w:rPr>
       </w:pPr>
       <w:r>
@@ -1310,37 +1198,66 @@
     </w:p>
     <w:p>
       <w:pPr>
-        <w:pStyle w:val="a3"/>
-        <w:numPr>
-          <w:ilvl w:val="0"/>
-          <w:numId w:val="3"/>
-        </w:numPr>
-        <w:spacing w:after="120"/>
-        <w:rPr>
-          <w:sz w:val="24"/>
-          <w:szCs w:val="24"/>
-        </w:rPr>
-      </w:pPr>
-      <w:r>
-        <w:rPr>
-          <w:sz w:val="24"/>
-          <w:szCs w:val="24"/>
-        </w:rPr>
-        <w:t xml:space="preserve">Программа сообщает об ошибке и предлагает сохранить </w:t>
-      </w:r>
-      <w:r>
-        <w:rPr>
-          <w:sz w:val="24"/>
-          <w:szCs w:val="24"/>
-        </w:rPr>
-        <w:t xml:space="preserve">данные книги </w:t>
-      </w:r>
-      <w:r>
-        <w:rPr>
-          <w:sz w:val="24"/>
-          <w:szCs w:val="24"/>
-        </w:rPr>
-        <w:t>в файл</w:t>
+        <w:spacing w:after="0"/>
+        <w:rPr>
+          <w:sz w:val="24"/>
+          <w:szCs w:val="24"/>
+        </w:rPr>
+      </w:pPr>
+      <w:r>
+        <w:rPr>
+          <w:noProof/>
+          <w:sz w:val="24"/>
+          <w:szCs w:val="24"/>
+        </w:rPr>
+        <w:drawing>
+          <wp:inline distT="0" distB="0" distL="0" distR="0" wp14:anchorId="347EA23E" wp14:editId="389BED0B">
+            <wp:extent cx="5931535" cy="3220085"/>
+            <wp:effectExtent l="0" t="0" r="0" b="0"/>
+            <wp:docPr id="4" name="Рисунок 4"/>
+            <wp:cNvGraphicFramePr>
+              <a:graphicFrameLocks xmlns:a="http://schemas.openxmlformats.org/drawingml/2006/main" noChangeAspect="1"/>
+            </wp:cNvGraphicFramePr>
+            <a:graphic xmlns:a="http://schemas.openxmlformats.org/drawingml/2006/main">
+              <a:graphicData uri="http://schemas.openxmlformats.org/drawingml/2006/picture">
+                <pic:pic xmlns:pic="http://schemas.openxmlformats.org/drawingml/2006/picture">
+                  <pic:nvPicPr>
+                    <pic:cNvPr id="0" name="Picture 8"/>
+                    <pic:cNvPicPr>
+                      <a:picLocks noChangeAspect="1" noChangeArrowheads="1"/>
+                    </pic:cNvPicPr>
+                  </pic:nvPicPr>
+                  <pic:blipFill>
+                    <a:blip r:embed="rId9">
+                      <a:extLst>
+                        <a:ext uri="{28A0092B-C50C-407E-A947-70E740481C1C}">
+                          <a14:useLocalDpi xmlns:a14="http://schemas.microsoft.com/office/drawing/2010/main" val="0"/>
+                        </a:ext>
+                      </a:extLst>
+                    </a:blip>
+                    <a:srcRect/>
+                    <a:stretch>
+                      <a:fillRect/>
+                    </a:stretch>
+                  </pic:blipFill>
+                  <pic:spPr bwMode="auto">
+                    <a:xfrm>
+                      <a:off x="0" y="0"/>
+                      <a:ext cx="5931535" cy="3220085"/>
+                    </a:xfrm>
+                    <a:prstGeom prst="rect">
+                      <a:avLst/>
+                    </a:prstGeom>
+                    <a:noFill/>
+                    <a:ln>
+                      <a:noFill/>
+                    </a:ln>
+                  </pic:spPr>
+                </pic:pic>
+              </a:graphicData>
+            </a:graphic>
+          </wp:inline>
+        </w:drawing>
       </w:r>
     </w:p>
     <w:p>
@@ -1357,35 +1274,7 @@
           <w:sz w:val="24"/>
           <w:szCs w:val="24"/>
         </w:rPr>
-        <w:t xml:space="preserve">Если пользователь согласен сохранить </w:t>
-      </w:r>
-      <w:r>
-        <w:rPr>
-          <w:sz w:val="24"/>
-          <w:szCs w:val="24"/>
-        </w:rPr>
-        <w:t>книгу</w:t>
-      </w:r>
-      <w:r>
-        <w:rPr>
-          <w:sz w:val="24"/>
-          <w:szCs w:val="24"/>
-        </w:rPr>
-        <w:t>, выполняется ВИ «Сохранить</w:t>
-      </w:r>
-      <w:r>
-        <w:rPr>
-          <w:sz w:val="24"/>
-          <w:szCs w:val="24"/>
-        </w:rPr>
-        <w:t xml:space="preserve"> данные </w:t>
-      </w:r>
-      <w:r>
-        <w:rPr>
-          <w:sz w:val="24"/>
-          <w:szCs w:val="24"/>
-        </w:rPr>
-        <w:t xml:space="preserve">в файл». На рис. </w:t>
+        <w:t xml:space="preserve">Рис. </w:t>
       </w:r>
       <w:r>
         <w:rPr>
@@ -1399,85 +1288,6 @@
           <w:sz w:val="24"/>
           <w:szCs w:val="24"/>
         </w:rPr>
-        <w:t xml:space="preserve"> представлено графическое изображение этого альтернативного сценария (белые прямоугольники шагов </w:t>
-      </w:r>
-      <w:r>
-        <w:rPr>
-          <w:sz w:val="24"/>
-          <w:szCs w:val="24"/>
-        </w:rPr>
-        <w:t>4</w:t>
-      </w:r>
-      <w:r>
-        <w:rPr>
-          <w:sz w:val="24"/>
-          <w:szCs w:val="24"/>
-        </w:rPr>
-        <w:t xml:space="preserve"> и </w:t>
-      </w:r>
-      <w:r>
-        <w:rPr>
-          <w:sz w:val="24"/>
-          <w:szCs w:val="24"/>
-        </w:rPr>
-        <w:t>5</w:t>
-      </w:r>
-      <w:r>
-        <w:rPr>
-          <w:sz w:val="24"/>
-          <w:szCs w:val="24"/>
-        </w:rPr>
-        <w:t>)</w:t>
-      </w:r>
-    </w:p>
-    <w:p>
-      <w:pPr>
-        <w:spacing w:after="0"/>
-        <w:rPr>
-          <w:sz w:val="24"/>
-          <w:szCs w:val="24"/>
-        </w:rPr>
-      </w:pPr>
-      <w:r>
-        <w:rPr>
-          <w:sz w:val="24"/>
-          <w:szCs w:val="24"/>
-        </w:rPr>
-        <w:pict w14:anchorId="245BD4A0">
-          <v:shape id="_x0000_i1040" type="#_x0000_t75" style="width:466.5pt;height:189.75pt">
-            <v:imagedata r:id="rId9" o:title="Средства разработки - Frame 2"/>
-          </v:shape>
-        </w:pict>
-      </w:r>
-    </w:p>
-    <w:p>
-      <w:pPr>
-        <w:spacing w:after="0"/>
-        <w:ind w:firstLine="709"/>
-        <w:rPr>
-          <w:sz w:val="24"/>
-          <w:szCs w:val="24"/>
-        </w:rPr>
-      </w:pPr>
-      <w:r>
-        <w:rPr>
-          <w:sz w:val="24"/>
-          <w:szCs w:val="24"/>
-        </w:rPr>
-        <w:t xml:space="preserve">Рис. </w:t>
-      </w:r>
-      <w:r>
-        <w:rPr>
-          <w:sz w:val="24"/>
-          <w:szCs w:val="24"/>
-        </w:rPr>
-        <w:t>2</w:t>
-      </w:r>
-      <w:r>
-        <w:rPr>
-          <w:sz w:val="24"/>
-          <w:szCs w:val="24"/>
-        </w:rPr>
         <w:t xml:space="preserve"> Графическое изображение альтернативного сценария</w:t>
       </w:r>
     </w:p>
@@ -1494,15 +1304,6 @@
       <w:pPr>
         <w:spacing w:after="120"/>
         <w:rPr>
-          <w:sz w:val="24"/>
-          <w:szCs w:val="24"/>
-        </w:rPr>
-      </w:pPr>
-    </w:p>
-    <w:p>
-      <w:pPr>
-        <w:spacing w:after="120"/>
-        <w:rPr>
           <w:b/>
           <w:bCs/>
           <w:sz w:val="24"/>
@@ -1659,7 +1460,6 @@
           <w:sz w:val="24"/>
           <w:szCs w:val="24"/>
         </w:rPr>
-        <w:lastRenderedPageBreak/>
         <w:t>Основной сценарий</w:t>
       </w:r>
       <w:r>
@@ -1802,21 +1602,7 @@
           <w:sz w:val="24"/>
           <w:szCs w:val="24"/>
         </w:rPr>
-        <w:t xml:space="preserve">Можно </w:t>
-      </w:r>
-      <w:r>
-        <w:rPr>
-          <w:sz w:val="24"/>
-          <w:szCs w:val="24"/>
-        </w:rPr>
-        <w:t>редактировать</w:t>
-      </w:r>
-      <w:r>
-        <w:rPr>
-          <w:sz w:val="24"/>
-          <w:szCs w:val="24"/>
-        </w:rPr>
-        <w:t xml:space="preserve"> книгу</w:t>
+        <w:t>Можно редактировать книгу</w:t>
       </w:r>
       <w:r>
         <w:rPr>
@@ -1867,32 +1653,25 @@
           <w:sz w:val="24"/>
           <w:szCs w:val="24"/>
         </w:rPr>
-        <w:t>Изменить данные</w:t>
-      </w:r>
-      <w:r>
-        <w:rPr>
-          <w:bCs/>
-          <w:sz w:val="24"/>
-          <w:szCs w:val="24"/>
-        </w:rPr>
-        <w:t xml:space="preserve"> книги</w:t>
-      </w:r>
-    </w:p>
-    <w:p>
-      <w:pPr>
-        <w:spacing w:after="120"/>
-        <w:rPr>
-          <w:sz w:val="24"/>
-          <w:szCs w:val="24"/>
-        </w:rPr>
-      </w:pPr>
-      <w:r>
-        <w:rPr>
-          <w:b/>
-          <w:bCs/>
-          <w:sz w:val="24"/>
-          <w:szCs w:val="24"/>
-        </w:rPr>
+        <w:t>Изменить данные книги</w:t>
+      </w:r>
+    </w:p>
+    <w:p>
+      <w:pPr>
+        <w:spacing w:after="120"/>
+        <w:rPr>
+          <w:sz w:val="24"/>
+          <w:szCs w:val="24"/>
+        </w:rPr>
+      </w:pPr>
+      <w:r>
+        <w:rPr>
+          <w:b/>
+          <w:bCs/>
+          <w:sz w:val="24"/>
+          <w:szCs w:val="24"/>
+        </w:rPr>
+        <w:lastRenderedPageBreak/>
         <w:t>Начальное состояние</w:t>
       </w:r>
       <w:r>
@@ -1919,7 +1698,7 @@
           <w:sz w:val="24"/>
           <w:szCs w:val="24"/>
         </w:rPr>
-        <w:t>Программа инициализирована, пользователь выбрал книгу</w:t>
+        <w:t>Программа инициализирована</w:t>
       </w:r>
     </w:p>
     <w:p>
@@ -1997,14 +1776,7 @@
           <w:sz w:val="24"/>
           <w:szCs w:val="24"/>
         </w:rPr>
-        <w:t xml:space="preserve">Нажимает кнопку </w:t>
-      </w:r>
-      <w:r>
-        <w:rPr>
-          <w:sz w:val="24"/>
-          <w:szCs w:val="24"/>
-        </w:rPr>
-        <w:t>редактировать</w:t>
+        <w:t>Нажимает кнопку редактировать</w:t>
       </w:r>
     </w:p>
     <w:p>
@@ -2228,21 +2000,7 @@
           <w:sz w:val="24"/>
           <w:szCs w:val="24"/>
         </w:rPr>
-        <w:t xml:space="preserve"> не </w:t>
-      </w:r>
-      <w:r>
-        <w:rPr>
-          <w:sz w:val="24"/>
-          <w:szCs w:val="24"/>
-        </w:rPr>
-        <w:t>отвечать</w:t>
-      </w:r>
-      <w:r>
-        <w:rPr>
-          <w:sz w:val="24"/>
-          <w:szCs w:val="24"/>
-        </w:rPr>
-        <w:t>, по тем или иным причинам,</w:t>
+        <w:t xml:space="preserve"> не отвечать, по тем или иным причинам,</w:t>
       </w:r>
       <w:r>
         <w:rPr>
@@ -2257,48 +2015,6 @@
           <w:szCs w:val="24"/>
         </w:rPr>
         <w:t xml:space="preserve"> выводится сообщение об ошибке</w:t>
-      </w:r>
-      <w:r>
-        <w:rPr>
-          <w:sz w:val="24"/>
-          <w:szCs w:val="24"/>
-        </w:rPr>
-        <w:t xml:space="preserve"> и пользователю предлагается </w:t>
-      </w:r>
-      <w:r>
-        <w:rPr>
-          <w:sz w:val="24"/>
-          <w:szCs w:val="24"/>
-        </w:rPr>
-        <w:t xml:space="preserve">редактировать </w:t>
-      </w:r>
-      <w:r>
-        <w:rPr>
-          <w:sz w:val="24"/>
-          <w:szCs w:val="24"/>
-        </w:rPr>
-        <w:t xml:space="preserve">данные в </w:t>
-      </w:r>
-      <w:r>
-        <w:rPr>
-          <w:sz w:val="24"/>
-          <w:szCs w:val="24"/>
-        </w:rPr>
-        <w:t xml:space="preserve">локальном </w:t>
-      </w:r>
-      <w:r>
-        <w:rPr>
-          <w:sz w:val="24"/>
-          <w:szCs w:val="24"/>
-        </w:rPr>
-        <w:t>файл</w:t>
-      </w:r>
-      <w:r>
-        <w:rPr>
-          <w:sz w:val="24"/>
-          <w:szCs w:val="24"/>
-        </w:rPr>
-        <w:t>е</w:t>
       </w:r>
     </w:p>
     <w:p>
@@ -2397,49 +2113,71 @@
           <w:sz w:val="24"/>
           <w:szCs w:val="24"/>
         </w:rPr>
-        <w:t xml:space="preserve">Программа сообщает об ошибке и предлагает </w:t>
-      </w:r>
-      <w:r>
-        <w:rPr>
-          <w:sz w:val="24"/>
-          <w:szCs w:val="24"/>
-        </w:rPr>
-        <w:t>изменить данные</w:t>
-      </w:r>
-      <w:r>
-        <w:rPr>
-          <w:sz w:val="24"/>
-          <w:szCs w:val="24"/>
-        </w:rPr>
-        <w:t xml:space="preserve"> книги </w:t>
-      </w:r>
-      <w:r>
-        <w:rPr>
-          <w:sz w:val="24"/>
-          <w:szCs w:val="24"/>
-        </w:rPr>
-        <w:t>в</w:t>
-      </w:r>
-      <w:r>
-        <w:rPr>
-          <w:sz w:val="24"/>
-          <w:szCs w:val="24"/>
-        </w:rPr>
-        <w:t xml:space="preserve"> локальном</w:t>
-      </w:r>
-      <w:r>
-        <w:rPr>
-          <w:sz w:val="24"/>
-          <w:szCs w:val="24"/>
-        </w:rPr>
-        <w:t xml:space="preserve"> файл</w:t>
-      </w:r>
-      <w:r>
-        <w:rPr>
-          <w:sz w:val="24"/>
-          <w:szCs w:val="24"/>
-        </w:rPr>
-        <w:t>е</w:t>
+        <w:t>Программа сообщает об ошибке</w:t>
+      </w:r>
+    </w:p>
+    <w:p>
+      <w:pPr>
+        <w:spacing w:after="0"/>
+        <w:rPr>
+          <w:sz w:val="24"/>
+          <w:szCs w:val="24"/>
+        </w:rPr>
+      </w:pPr>
+      <w:r>
+        <w:rPr>
+          <w:noProof/>
+          <w:sz w:val="24"/>
+          <w:szCs w:val="24"/>
+        </w:rPr>
+        <w:drawing>
+          <wp:inline distT="0" distB="0" distL="0" distR="0" wp14:anchorId="058BA743" wp14:editId="361134DF">
+            <wp:extent cx="5931535" cy="1741170"/>
+            <wp:effectExtent l="0" t="0" r="0" b="0"/>
+            <wp:docPr id="6" name="Рисунок 6"/>
+            <wp:cNvGraphicFramePr>
+              <a:graphicFrameLocks xmlns:a="http://schemas.openxmlformats.org/drawingml/2006/main" noChangeAspect="1"/>
+            </wp:cNvGraphicFramePr>
+            <a:graphic xmlns:a="http://schemas.openxmlformats.org/drawingml/2006/main">
+              <a:graphicData uri="http://schemas.openxmlformats.org/drawingml/2006/picture">
+                <pic:pic xmlns:pic="http://schemas.openxmlformats.org/drawingml/2006/picture">
+                  <pic:nvPicPr>
+                    <pic:cNvPr id="0" name="Picture 17"/>
+                    <pic:cNvPicPr>
+                      <a:picLocks noChangeAspect="1" noChangeArrowheads="1"/>
+                    </pic:cNvPicPr>
+                  </pic:nvPicPr>
+                  <pic:blipFill>
+                    <a:blip r:embed="rId10" cstate="print">
+                      <a:extLst>
+                        <a:ext uri="{28A0092B-C50C-407E-A947-70E740481C1C}">
+                          <a14:useLocalDpi xmlns:a14="http://schemas.microsoft.com/office/drawing/2010/main" val="0"/>
+                        </a:ext>
+                      </a:extLst>
+                    </a:blip>
+                    <a:srcRect/>
+                    <a:stretch>
+                      <a:fillRect/>
+                    </a:stretch>
+                  </pic:blipFill>
+                  <pic:spPr bwMode="auto">
+                    <a:xfrm>
+                      <a:off x="0" y="0"/>
+                      <a:ext cx="5931535" cy="1741170"/>
+                    </a:xfrm>
+                    <a:prstGeom prst="rect">
+                      <a:avLst/>
+                    </a:prstGeom>
+                    <a:noFill/>
+                    <a:ln>
+                      <a:noFill/>
+                    </a:ln>
+                  </pic:spPr>
+                </pic:pic>
+              </a:graphicData>
+            </a:graphic>
+          </wp:inline>
+        </w:drawing>
       </w:r>
     </w:p>
     <w:p>
@@ -2456,17 +2194,107 @@
           <w:sz w:val="24"/>
           <w:szCs w:val="24"/>
         </w:rPr>
-        <w:t xml:space="preserve">Если пользователь согласен </w:t>
-      </w:r>
-      <w:r>
-        <w:rPr>
-          <w:sz w:val="24"/>
-          <w:szCs w:val="24"/>
-        </w:rPr>
-        <w:t>изменить</w:t>
-      </w:r>
-      <w:r>
-        <w:rPr>
+        <w:t>Рис. 3</w:t>
+      </w:r>
+      <w:r>
+        <w:rPr>
+          <w:sz w:val="24"/>
+          <w:szCs w:val="24"/>
+        </w:rPr>
+        <w:t xml:space="preserve"> Графическое изображение альтернативного сценария</w:t>
+      </w:r>
+    </w:p>
+    <w:p>
+      <w:pPr>
+        <w:spacing w:after="120"/>
+        <w:rPr>
+          <w:b/>
+          <w:bCs/>
+          <w:sz w:val="24"/>
+          <w:szCs w:val="24"/>
+        </w:rPr>
+      </w:pPr>
+    </w:p>
+    <w:p>
+      <w:pPr>
+        <w:spacing w:after="120"/>
+        <w:rPr>
+          <w:b/>
+          <w:bCs/>
+          <w:sz w:val="24"/>
+          <w:szCs w:val="24"/>
+        </w:rPr>
+      </w:pPr>
+      <w:r>
+        <w:rPr>
+          <w:b/>
+          <w:bCs/>
+          <w:sz w:val="24"/>
+          <w:szCs w:val="24"/>
+        </w:rPr>
+        <w:t>Название</w:t>
+      </w:r>
+      <w:r>
+        <w:rPr>
+          <w:b/>
+          <w:bCs/>
+          <w:sz w:val="24"/>
+          <w:szCs w:val="24"/>
+        </w:rPr>
+        <w:t xml:space="preserve">: </w:t>
+      </w:r>
+      <w:r>
+        <w:rPr>
+          <w:sz w:val="24"/>
+          <w:szCs w:val="24"/>
+        </w:rPr>
+        <w:t>«</w:t>
+      </w:r>
+      <w:r>
+        <w:rPr>
+          <w:sz w:val="24"/>
+          <w:szCs w:val="24"/>
+        </w:rPr>
+        <w:t>Можно удалить книгу</w:t>
+      </w:r>
+      <w:r>
+        <w:rPr>
+          <w:sz w:val="24"/>
+          <w:szCs w:val="24"/>
+        </w:rPr>
+        <w:t>»</w:t>
+      </w:r>
+    </w:p>
+    <w:p>
+      <w:pPr>
+        <w:spacing w:after="120"/>
+        <w:rPr>
+          <w:sz w:val="24"/>
+          <w:szCs w:val="24"/>
+        </w:rPr>
+      </w:pPr>
+      <w:r>
+        <w:rPr>
+          <w:b/>
+          <w:bCs/>
+          <w:sz w:val="24"/>
+          <w:szCs w:val="24"/>
+        </w:rPr>
+        <w:t>Цель</w:t>
+      </w:r>
+      <w:r>
+        <w:rPr>
+          <w:b/>
+          <w:bCs/>
+          <w:sz w:val="24"/>
+          <w:szCs w:val="24"/>
+        </w:rPr>
+        <w:t>:</w:t>
+      </w:r>
+      <w:r>
+        <w:rPr>
+          <w:b/>
+          <w:bCs/>
           <w:sz w:val="24"/>
           <w:szCs w:val="24"/>
         </w:rPr>
@@ -2474,205 +2302,37 @@
       </w:r>
       <w:r>
         <w:rPr>
-          <w:sz w:val="24"/>
-          <w:szCs w:val="24"/>
-        </w:rPr>
-        <w:t>книгу</w:t>
-      </w:r>
-      <w:r>
-        <w:rPr>
-          <w:sz w:val="24"/>
-          <w:szCs w:val="24"/>
-        </w:rPr>
-        <w:t>, выполняется ВИ «</w:t>
-      </w:r>
-      <w:r>
-        <w:rPr>
-          <w:sz w:val="24"/>
-          <w:szCs w:val="24"/>
-        </w:rPr>
-        <w:t>Изменить данные в файле</w:t>
-      </w:r>
-      <w:r>
-        <w:rPr>
-          <w:sz w:val="24"/>
-          <w:szCs w:val="24"/>
-        </w:rPr>
-        <w:t xml:space="preserve">». На рис. </w:t>
-      </w:r>
-      <w:r>
-        <w:rPr>
-          <w:sz w:val="24"/>
-          <w:szCs w:val="24"/>
-        </w:rPr>
-        <w:t>3</w:t>
-      </w:r>
-      <w:r>
-        <w:rPr>
-          <w:sz w:val="24"/>
-          <w:szCs w:val="24"/>
-        </w:rPr>
-        <w:t xml:space="preserve"> представлено графическое изображение</w:t>
-      </w:r>
-      <w:r>
-        <w:rPr>
-          <w:sz w:val="24"/>
-          <w:szCs w:val="24"/>
-        </w:rPr>
-        <w:t xml:space="preserve"> этого альтернативного сценария</w:t>
-      </w:r>
-    </w:p>
-    <w:p>
-      <w:pPr>
-        <w:spacing w:after="0"/>
-        <w:rPr>
-          <w:sz w:val="24"/>
-          <w:szCs w:val="24"/>
-        </w:rPr>
-      </w:pPr>
-      <w:r>
-        <w:rPr>
-          <w:sz w:val="24"/>
-          <w:szCs w:val="24"/>
-        </w:rPr>
-        <w:pict w14:anchorId="21E4AC41">
-          <v:shape id="_x0000_i1048" type="#_x0000_t75" style="width:466.5pt;height:129.75pt">
-            <v:imagedata r:id="rId10" o:title="Средства разработки - Frame 4"/>
-          </v:shape>
-        </w:pict>
-      </w:r>
-    </w:p>
-    <w:p>
-      <w:pPr>
-        <w:spacing w:after="0"/>
-        <w:ind w:firstLine="709"/>
-        <w:rPr>
-          <w:sz w:val="24"/>
-          <w:szCs w:val="24"/>
-        </w:rPr>
-      </w:pPr>
-      <w:r>
-        <w:rPr>
-          <w:sz w:val="24"/>
-          <w:szCs w:val="24"/>
-        </w:rPr>
-        <w:t xml:space="preserve">Рис. </w:t>
-      </w:r>
-      <w:r>
-        <w:rPr>
-          <w:sz w:val="24"/>
-          <w:szCs w:val="24"/>
-        </w:rPr>
-        <w:t>3</w:t>
-      </w:r>
-      <w:r>
-        <w:rPr>
-          <w:sz w:val="24"/>
-          <w:szCs w:val="24"/>
-        </w:rPr>
-        <w:t xml:space="preserve"> Графическое изображение альтернативного сценария</w:t>
-      </w:r>
-    </w:p>
-    <w:p>
-      <w:pPr>
-        <w:spacing w:after="120"/>
-        <w:rPr>
-          <w:b/>
-          <w:bCs/>
-          <w:sz w:val="24"/>
-          <w:szCs w:val="24"/>
-        </w:rPr>
-      </w:pPr>
-    </w:p>
-    <w:p>
-      <w:pPr>
-        <w:spacing w:after="120"/>
-        <w:rPr>
-          <w:b/>
-          <w:bCs/>
-          <w:sz w:val="24"/>
-          <w:szCs w:val="24"/>
-        </w:rPr>
-      </w:pPr>
-    </w:p>
-    <w:p>
-      <w:pPr>
-        <w:spacing w:after="120"/>
-        <w:rPr>
-          <w:b/>
-          <w:bCs/>
-          <w:sz w:val="24"/>
-          <w:szCs w:val="24"/>
-        </w:rPr>
-      </w:pPr>
-    </w:p>
-    <w:p>
-      <w:pPr>
-        <w:spacing w:after="120"/>
-        <w:rPr>
-          <w:b/>
-          <w:bCs/>
-          <w:sz w:val="24"/>
-          <w:szCs w:val="24"/>
-        </w:rPr>
-      </w:pPr>
-      <w:r>
-        <w:rPr>
-          <w:b/>
-          <w:bCs/>
-          <w:sz w:val="24"/>
-          <w:szCs w:val="24"/>
-        </w:rPr>
-        <w:lastRenderedPageBreak/>
-        <w:t>Название</w:t>
-      </w:r>
-      <w:r>
-        <w:rPr>
-          <w:b/>
-          <w:bCs/>
-          <w:sz w:val="24"/>
-          <w:szCs w:val="24"/>
-        </w:rPr>
-        <w:t xml:space="preserve">: </w:t>
-      </w:r>
-      <w:r>
-        <w:rPr>
-          <w:sz w:val="24"/>
-          <w:szCs w:val="24"/>
-        </w:rPr>
-        <w:t>«</w:t>
-      </w:r>
-      <w:r>
-        <w:rPr>
-          <w:sz w:val="24"/>
-          <w:szCs w:val="24"/>
-        </w:rPr>
-        <w:t>Можно удалить книгу</w:t>
-      </w:r>
-      <w:r>
-        <w:rPr>
-          <w:sz w:val="24"/>
-          <w:szCs w:val="24"/>
-        </w:rPr>
-        <w:t>»</w:t>
-      </w:r>
-    </w:p>
-    <w:p>
-      <w:pPr>
-        <w:spacing w:after="120"/>
-        <w:rPr>
-          <w:sz w:val="24"/>
-          <w:szCs w:val="24"/>
-        </w:rPr>
-      </w:pPr>
-      <w:r>
-        <w:rPr>
-          <w:b/>
-          <w:bCs/>
-          <w:sz w:val="24"/>
-          <w:szCs w:val="24"/>
-        </w:rPr>
-        <w:t>Цель</w:t>
+          <w:bCs/>
+          <w:sz w:val="24"/>
+          <w:szCs w:val="24"/>
+        </w:rPr>
+        <w:t>Удаление</w:t>
+      </w:r>
+      <w:r>
+        <w:rPr>
+          <w:bCs/>
+          <w:sz w:val="24"/>
+          <w:szCs w:val="24"/>
+        </w:rPr>
+        <w:t xml:space="preserve"> данных книги</w:t>
+      </w:r>
+    </w:p>
+    <w:p>
+      <w:pPr>
+        <w:spacing w:after="120"/>
+        <w:rPr>
+          <w:sz w:val="24"/>
+          <w:szCs w:val="24"/>
+        </w:rPr>
+      </w:pPr>
+      <w:r>
+        <w:rPr>
+          <w:b/>
+          <w:bCs/>
+          <w:sz w:val="24"/>
+          <w:szCs w:val="24"/>
+        </w:rPr>
+        <w:t>Начальное состояние</w:t>
       </w:r>
       <w:r>
         <w:rPr>
@@ -2698,67 +2358,7 @@
           <w:sz w:val="24"/>
           <w:szCs w:val="24"/>
         </w:rPr>
-        <w:t>Удаление</w:t>
-      </w:r>
-      <w:r>
-        <w:rPr>
-          <w:bCs/>
-          <w:sz w:val="24"/>
-          <w:szCs w:val="24"/>
-        </w:rPr>
-        <w:t xml:space="preserve"> данных книги</w:t>
-      </w:r>
-    </w:p>
-    <w:p>
-      <w:pPr>
-        <w:spacing w:after="120"/>
-        <w:rPr>
-          <w:sz w:val="24"/>
-          <w:szCs w:val="24"/>
-        </w:rPr>
-      </w:pPr>
-      <w:r>
-        <w:rPr>
-          <w:b/>
-          <w:bCs/>
-          <w:sz w:val="24"/>
-          <w:szCs w:val="24"/>
-        </w:rPr>
-        <w:t>Начальное состояние</w:t>
-      </w:r>
-      <w:r>
-        <w:rPr>
-          <w:b/>
-          <w:bCs/>
-          <w:sz w:val="24"/>
-          <w:szCs w:val="24"/>
-        </w:rPr>
-        <w:t>:</w:t>
-      </w:r>
-      <w:r>
-        <w:rPr>
-          <w:b/>
-          <w:bCs/>
-          <w:sz w:val="24"/>
-          <w:szCs w:val="24"/>
-        </w:rPr>
-        <w:t xml:space="preserve"> </w:t>
-      </w:r>
-      <w:r>
-        <w:rPr>
-          <w:bCs/>
-          <w:sz w:val="24"/>
-          <w:szCs w:val="24"/>
-        </w:rPr>
-        <w:t>Программа инициализирована</w:t>
-      </w:r>
-      <w:r>
-        <w:rPr>
-          <w:bCs/>
-          <w:sz w:val="24"/>
-          <w:szCs w:val="24"/>
-        </w:rPr>
-        <w:t>, пользователь выбрал книгу</w:t>
+        <w:t>Программа инициализирована, пользователь выбрал книгу</w:t>
       </w:r>
     </w:p>
     <w:p>
@@ -2991,6 +2591,7 @@
           <w:sz w:val="24"/>
           <w:szCs w:val="24"/>
         </w:rPr>
+        <w:lastRenderedPageBreak/>
         <w:t>Предусловие: на шаге</w:t>
       </w:r>
       <w:r>
@@ -3038,44 +2639,66 @@
     </w:p>
     <w:p>
       <w:pPr>
-        <w:pStyle w:val="a3"/>
-        <w:numPr>
-          <w:ilvl w:val="0"/>
-          <w:numId w:val="13"/>
-        </w:numPr>
-        <w:spacing w:after="120"/>
-        <w:rPr>
-          <w:sz w:val="24"/>
-          <w:szCs w:val="24"/>
-        </w:rPr>
-      </w:pPr>
-      <w:r>
-        <w:rPr>
-          <w:sz w:val="24"/>
-          <w:szCs w:val="24"/>
-        </w:rPr>
-        <w:t xml:space="preserve">Программа сообщает об ошибке и предлагает </w:t>
-      </w:r>
-      <w:r>
-        <w:rPr>
-          <w:sz w:val="24"/>
-          <w:szCs w:val="24"/>
-        </w:rPr>
-        <w:t>удалить книгу из</w:t>
-      </w:r>
-      <w:r>
-        <w:rPr>
-          <w:sz w:val="24"/>
-          <w:szCs w:val="24"/>
-        </w:rPr>
-        <w:t xml:space="preserve"> локального</w:t>
-      </w:r>
-      <w:r>
-        <w:rPr>
-          <w:sz w:val="24"/>
-          <w:szCs w:val="24"/>
-        </w:rPr>
-        <w:t xml:space="preserve"> файла</w:t>
+        <w:spacing w:after="0"/>
+        <w:rPr>
+          <w:sz w:val="24"/>
+          <w:szCs w:val="24"/>
+        </w:rPr>
+      </w:pPr>
+      <w:r>
+        <w:rPr>
+          <w:noProof/>
+          <w:sz w:val="24"/>
+          <w:szCs w:val="24"/>
+        </w:rPr>
+        <w:drawing>
+          <wp:inline distT="0" distB="0" distL="0" distR="0" wp14:anchorId="25D48F86" wp14:editId="54135847">
+            <wp:extent cx="5939790" cy="3395345"/>
+            <wp:effectExtent l="0" t="0" r="3810" b="0"/>
+            <wp:docPr id="7" name="Рисунок 7"/>
+            <wp:cNvGraphicFramePr>
+              <a:graphicFrameLocks xmlns:a="http://schemas.openxmlformats.org/drawingml/2006/main" noChangeAspect="1"/>
+            </wp:cNvGraphicFramePr>
+            <a:graphic xmlns:a="http://schemas.openxmlformats.org/drawingml/2006/main">
+              <a:graphicData uri="http://schemas.openxmlformats.org/drawingml/2006/picture">
+                <pic:pic xmlns:pic="http://schemas.openxmlformats.org/drawingml/2006/picture">
+                  <pic:nvPicPr>
+                    <pic:cNvPr id="0" name="Picture 18"/>
+                    <pic:cNvPicPr>
+                      <a:picLocks noChangeAspect="1" noChangeArrowheads="1"/>
+                    </pic:cNvPicPr>
+                  </pic:nvPicPr>
+                  <pic:blipFill>
+                    <a:blip r:embed="rId11">
+                      <a:extLst>
+                        <a:ext uri="{28A0092B-C50C-407E-A947-70E740481C1C}">
+                          <a14:useLocalDpi xmlns:a14="http://schemas.microsoft.com/office/drawing/2010/main" val="0"/>
+                        </a:ext>
+                      </a:extLst>
+                    </a:blip>
+                    <a:srcRect/>
+                    <a:stretch>
+                      <a:fillRect/>
+                    </a:stretch>
+                  </pic:blipFill>
+                  <pic:spPr bwMode="auto">
+                    <a:xfrm>
+                      <a:off x="0" y="0"/>
+                      <a:ext cx="5939790" cy="3395345"/>
+                    </a:xfrm>
+                    <a:prstGeom prst="rect">
+                      <a:avLst/>
+                    </a:prstGeom>
+                    <a:noFill/>
+                    <a:ln>
+                      <a:noFill/>
+                    </a:ln>
+                  </pic:spPr>
+                </pic:pic>
+              </a:graphicData>
+            </a:graphic>
+          </wp:inline>
+        </w:drawing>
       </w:r>
     </w:p>
     <w:p>
@@ -3092,127 +2715,6 @@
           <w:sz w:val="24"/>
           <w:szCs w:val="24"/>
         </w:rPr>
-        <w:t xml:space="preserve">Если пользователь согласен </w:t>
-      </w:r>
-      <w:r>
-        <w:rPr>
-          <w:sz w:val="24"/>
-          <w:szCs w:val="24"/>
-        </w:rPr>
-        <w:t xml:space="preserve">удалить </w:t>
-      </w:r>
-      <w:r>
-        <w:rPr>
-          <w:sz w:val="24"/>
-          <w:szCs w:val="24"/>
-        </w:rPr>
-        <w:t>книгу</w:t>
-      </w:r>
-      <w:r>
-        <w:rPr>
-          <w:sz w:val="24"/>
-          <w:szCs w:val="24"/>
-        </w:rPr>
-        <w:t>, выполняется ВИ «</w:t>
-      </w:r>
-      <w:r>
-        <w:rPr>
-          <w:sz w:val="24"/>
-          <w:szCs w:val="24"/>
-        </w:rPr>
-        <w:t xml:space="preserve">Удалить </w:t>
-      </w:r>
-      <w:r>
-        <w:rPr>
-          <w:sz w:val="24"/>
-          <w:szCs w:val="24"/>
-        </w:rPr>
-        <w:t xml:space="preserve">данные </w:t>
-      </w:r>
-      <w:r>
-        <w:rPr>
-          <w:sz w:val="24"/>
-          <w:szCs w:val="24"/>
-        </w:rPr>
-        <w:t>из</w:t>
-      </w:r>
-      <w:r>
-        <w:rPr>
-          <w:sz w:val="24"/>
-          <w:szCs w:val="24"/>
-        </w:rPr>
-        <w:t xml:space="preserve"> файл</w:t>
-      </w:r>
-      <w:r>
-        <w:rPr>
-          <w:sz w:val="24"/>
-          <w:szCs w:val="24"/>
-        </w:rPr>
-        <w:t>а</w:t>
-      </w:r>
-      <w:r>
-        <w:rPr>
-          <w:sz w:val="24"/>
-          <w:szCs w:val="24"/>
-        </w:rPr>
-        <w:t xml:space="preserve">». На рис. </w:t>
-      </w:r>
-      <w:r>
-        <w:rPr>
-          <w:sz w:val="24"/>
-          <w:szCs w:val="24"/>
-        </w:rPr>
-        <w:t xml:space="preserve">4 </w:t>
-      </w:r>
-      <w:r>
-        <w:rPr>
-          <w:sz w:val="24"/>
-          <w:szCs w:val="24"/>
-        </w:rPr>
-        <w:t xml:space="preserve">представлено изображение </w:t>
-      </w:r>
-      <w:r>
-        <w:rPr>
-          <w:sz w:val="24"/>
-          <w:szCs w:val="24"/>
-        </w:rPr>
-        <w:t>этого альтернативного сценария</w:t>
-      </w:r>
-    </w:p>
-    <w:p>
-      <w:pPr>
-        <w:spacing w:after="0"/>
-        <w:rPr>
-          <w:sz w:val="24"/>
-          <w:szCs w:val="24"/>
-        </w:rPr>
-      </w:pPr>
-      <w:r>
-        <w:rPr>
-          <w:sz w:val="24"/>
-          <w:szCs w:val="24"/>
-        </w:rPr>
-        <w:pict w14:anchorId="0B45634D">
-          <v:shape id="_x0000_i1050" type="#_x0000_t75" style="width:467.25pt;height:279.75pt">
-            <v:imagedata r:id="rId11" o:title="Средства разработки - Frame 3"/>
-          </v:shape>
-        </w:pict>
-      </w:r>
-    </w:p>
-    <w:p>
-      <w:pPr>
-        <w:spacing w:after="0"/>
-        <w:ind w:firstLine="709"/>
-        <w:rPr>
-          <w:sz w:val="24"/>
-          <w:szCs w:val="24"/>
-        </w:rPr>
-      </w:pPr>
-      <w:r>
-        <w:rPr>
-          <w:sz w:val="24"/>
-          <w:szCs w:val="24"/>
-        </w:rPr>
         <w:t xml:space="preserve">Рис. </w:t>
       </w:r>
       <w:r>
@@ -3228,1190 +2730,6 @@
           <w:szCs w:val="24"/>
         </w:rPr>
         <w:t xml:space="preserve"> Графическое изображение альтернативного сценария</w:t>
-      </w:r>
-    </w:p>
-    <w:p>
-      <w:pPr>
-        <w:spacing w:after="120"/>
-        <w:rPr>
-          <w:sz w:val="24"/>
-          <w:szCs w:val="24"/>
-        </w:rPr>
-      </w:pPr>
-    </w:p>
-    <w:p>
-      <w:pPr>
-        <w:spacing w:after="120"/>
-        <w:rPr>
-          <w:sz w:val="24"/>
-          <w:szCs w:val="24"/>
-        </w:rPr>
-      </w:pPr>
-    </w:p>
-    <w:p>
-      <w:pPr>
-        <w:spacing w:after="120"/>
-        <w:rPr>
-          <w:b/>
-          <w:bCs/>
-          <w:sz w:val="24"/>
-          <w:szCs w:val="24"/>
-        </w:rPr>
-      </w:pPr>
-      <w:r>
-        <w:rPr>
-          <w:b/>
-          <w:bCs/>
-          <w:sz w:val="24"/>
-          <w:szCs w:val="24"/>
-        </w:rPr>
-        <w:t>Название</w:t>
-      </w:r>
-      <w:r>
-        <w:rPr>
-          <w:b/>
-          <w:bCs/>
-          <w:sz w:val="24"/>
-          <w:szCs w:val="24"/>
-        </w:rPr>
-        <w:t xml:space="preserve">: </w:t>
-      </w:r>
-      <w:r>
-        <w:rPr>
-          <w:sz w:val="24"/>
-          <w:szCs w:val="24"/>
-        </w:rPr>
-        <w:t>«</w:t>
-      </w:r>
-      <w:r>
-        <w:rPr>
-          <w:sz w:val="24"/>
-          <w:szCs w:val="24"/>
-        </w:rPr>
-        <w:t>Сохранить данные в файл</w:t>
-      </w:r>
-      <w:r>
-        <w:rPr>
-          <w:sz w:val="24"/>
-          <w:szCs w:val="24"/>
-        </w:rPr>
-        <w:t>»</w:t>
-      </w:r>
-    </w:p>
-    <w:p>
-      <w:pPr>
-        <w:spacing w:after="120"/>
-        <w:rPr>
-          <w:sz w:val="24"/>
-          <w:szCs w:val="24"/>
-        </w:rPr>
-      </w:pPr>
-      <w:r>
-        <w:rPr>
-          <w:b/>
-          <w:bCs/>
-          <w:sz w:val="24"/>
-          <w:szCs w:val="24"/>
-        </w:rPr>
-        <w:t>Цель</w:t>
-      </w:r>
-      <w:r>
-        <w:rPr>
-          <w:b/>
-          <w:bCs/>
-          <w:sz w:val="24"/>
-          <w:szCs w:val="24"/>
-        </w:rPr>
-        <w:t>:</w:t>
-      </w:r>
-      <w:r>
-        <w:rPr>
-          <w:b/>
-          <w:bCs/>
-          <w:sz w:val="24"/>
-          <w:szCs w:val="24"/>
-        </w:rPr>
-        <w:t xml:space="preserve"> </w:t>
-      </w:r>
-      <w:r>
-        <w:rPr>
-          <w:bCs/>
-          <w:sz w:val="24"/>
-          <w:szCs w:val="24"/>
-        </w:rPr>
-        <w:t>Л</w:t>
-      </w:r>
-      <w:r>
-        <w:rPr>
-          <w:sz w:val="24"/>
-          <w:szCs w:val="24"/>
-        </w:rPr>
-        <w:t>окально</w:t>
-      </w:r>
-      <w:r>
-        <w:rPr>
-          <w:b/>
-          <w:bCs/>
-          <w:sz w:val="24"/>
-          <w:szCs w:val="24"/>
-        </w:rPr>
-        <w:t xml:space="preserve"> </w:t>
-      </w:r>
-      <w:r>
-        <w:rPr>
-          <w:bCs/>
-          <w:sz w:val="24"/>
-          <w:szCs w:val="24"/>
-          <w:lang w:val="en-US"/>
-        </w:rPr>
-        <w:t>c</w:t>
-      </w:r>
-      <w:r>
-        <w:rPr>
-          <w:sz w:val="24"/>
-          <w:szCs w:val="24"/>
-        </w:rPr>
-        <w:t>охранить данные книг</w:t>
-      </w:r>
-    </w:p>
-    <w:p>
-      <w:pPr>
-        <w:spacing w:after="120"/>
-        <w:rPr>
-          <w:sz w:val="24"/>
-          <w:szCs w:val="24"/>
-        </w:rPr>
-      </w:pPr>
-      <w:r>
-        <w:rPr>
-          <w:b/>
-          <w:bCs/>
-          <w:sz w:val="24"/>
-          <w:szCs w:val="24"/>
-        </w:rPr>
-        <w:t>Начальное состояние</w:t>
-      </w:r>
-      <w:r>
-        <w:rPr>
-          <w:b/>
-          <w:bCs/>
-          <w:sz w:val="24"/>
-          <w:szCs w:val="24"/>
-        </w:rPr>
-        <w:t>:</w:t>
-      </w:r>
-      <w:r>
-        <w:rPr>
-          <w:b/>
-          <w:bCs/>
-          <w:sz w:val="24"/>
-          <w:szCs w:val="24"/>
-        </w:rPr>
-        <w:t xml:space="preserve"> </w:t>
-      </w:r>
-      <w:r>
-        <w:rPr>
-          <w:bCs/>
-          <w:sz w:val="24"/>
-          <w:szCs w:val="24"/>
-        </w:rPr>
-        <w:t>Программа инициализирована</w:t>
-      </w:r>
-      <w:r>
-        <w:rPr>
-          <w:bCs/>
-          <w:sz w:val="24"/>
-          <w:szCs w:val="24"/>
-        </w:rPr>
-        <w:t>, есть записи в таблице</w:t>
-      </w:r>
-    </w:p>
-    <w:p>
-      <w:pPr>
-        <w:spacing w:after="120"/>
-        <w:rPr>
-          <w:sz w:val="24"/>
-          <w:szCs w:val="24"/>
-        </w:rPr>
-      </w:pPr>
-      <w:r>
-        <w:rPr>
-          <w:b/>
-          <w:bCs/>
-          <w:sz w:val="24"/>
-          <w:szCs w:val="24"/>
-        </w:rPr>
-        <w:lastRenderedPageBreak/>
-        <w:t>Основной сценарий</w:t>
-      </w:r>
-      <w:r>
-        <w:rPr>
-          <w:b/>
-          <w:bCs/>
-          <w:sz w:val="24"/>
-          <w:szCs w:val="24"/>
-        </w:rPr>
-        <w:t>:</w:t>
-      </w:r>
-      <w:r>
-        <w:rPr>
-          <w:b/>
-          <w:bCs/>
-          <w:sz w:val="24"/>
-          <w:szCs w:val="24"/>
-        </w:rPr>
-        <w:t xml:space="preserve"> </w:t>
-      </w:r>
-    </w:p>
-    <w:p>
-      <w:pPr>
-        <w:pStyle w:val="a3"/>
-        <w:numPr>
-          <w:ilvl w:val="0"/>
-          <w:numId w:val="6"/>
-        </w:numPr>
-        <w:spacing w:after="120"/>
-        <w:rPr>
-          <w:sz w:val="24"/>
-          <w:szCs w:val="24"/>
-        </w:rPr>
-      </w:pPr>
-      <w:r>
-        <w:rPr>
-          <w:sz w:val="24"/>
-          <w:szCs w:val="24"/>
-        </w:rPr>
-        <w:t xml:space="preserve">Пользователь </w:t>
-      </w:r>
-      <w:r>
-        <w:rPr>
-          <w:sz w:val="24"/>
-          <w:szCs w:val="24"/>
-        </w:rPr>
-        <w:t>нажимает на кнопку «сохранить данные в файл»</w:t>
-      </w:r>
-    </w:p>
-    <w:p>
-      <w:pPr>
-        <w:pStyle w:val="a3"/>
-        <w:numPr>
-          <w:ilvl w:val="0"/>
-          <w:numId w:val="6"/>
-        </w:numPr>
-        <w:spacing w:after="120"/>
-        <w:rPr>
-          <w:sz w:val="24"/>
-          <w:szCs w:val="24"/>
-        </w:rPr>
-      </w:pPr>
-      <w:r>
-        <w:rPr>
-          <w:sz w:val="24"/>
-          <w:szCs w:val="24"/>
-        </w:rPr>
-        <w:t>Данные сохраняются</w:t>
-      </w:r>
-    </w:p>
-    <w:p>
-      <w:pPr>
-        <w:spacing w:after="120"/>
-        <w:rPr>
-          <w:sz w:val="24"/>
-          <w:szCs w:val="24"/>
-        </w:rPr>
-      </w:pPr>
-    </w:p>
-    <w:p>
-      <w:pPr>
-        <w:spacing w:after="120"/>
-        <w:rPr>
-          <w:b/>
-          <w:bCs/>
-          <w:sz w:val="24"/>
-          <w:szCs w:val="24"/>
-        </w:rPr>
-      </w:pPr>
-      <w:r>
-        <w:rPr>
-          <w:b/>
-          <w:bCs/>
-          <w:sz w:val="24"/>
-          <w:szCs w:val="24"/>
-        </w:rPr>
-        <w:t>Название</w:t>
-      </w:r>
-      <w:r>
-        <w:rPr>
-          <w:b/>
-          <w:bCs/>
-          <w:sz w:val="24"/>
-          <w:szCs w:val="24"/>
-        </w:rPr>
-        <w:t xml:space="preserve">: </w:t>
-      </w:r>
-      <w:r>
-        <w:rPr>
-          <w:sz w:val="24"/>
-          <w:szCs w:val="24"/>
-        </w:rPr>
-        <w:t>«</w:t>
-      </w:r>
-      <w:r>
-        <w:rPr>
-          <w:sz w:val="24"/>
-          <w:szCs w:val="24"/>
-        </w:rPr>
-        <w:t>Изменить</w:t>
-      </w:r>
-      <w:r>
-        <w:rPr>
-          <w:sz w:val="24"/>
-          <w:szCs w:val="24"/>
-        </w:rPr>
-        <w:t xml:space="preserve"> данные в файл</w:t>
-      </w:r>
-      <w:r>
-        <w:rPr>
-          <w:sz w:val="24"/>
-          <w:szCs w:val="24"/>
-        </w:rPr>
-        <w:t>е</w:t>
-      </w:r>
-      <w:r>
-        <w:rPr>
-          <w:sz w:val="24"/>
-          <w:szCs w:val="24"/>
-        </w:rPr>
-        <w:t>»</w:t>
-      </w:r>
-    </w:p>
-    <w:p>
-      <w:pPr>
-        <w:spacing w:after="120"/>
-        <w:rPr>
-          <w:sz w:val="24"/>
-          <w:szCs w:val="24"/>
-        </w:rPr>
-      </w:pPr>
-      <w:r>
-        <w:rPr>
-          <w:b/>
-          <w:bCs/>
-          <w:sz w:val="24"/>
-          <w:szCs w:val="24"/>
-        </w:rPr>
-        <w:t>Цель</w:t>
-      </w:r>
-      <w:r>
-        <w:rPr>
-          <w:b/>
-          <w:bCs/>
-          <w:sz w:val="24"/>
-          <w:szCs w:val="24"/>
-        </w:rPr>
-        <w:t>:</w:t>
-      </w:r>
-      <w:r>
-        <w:rPr>
-          <w:b/>
-          <w:bCs/>
-          <w:sz w:val="24"/>
-          <w:szCs w:val="24"/>
-        </w:rPr>
-        <w:t xml:space="preserve"> </w:t>
-      </w:r>
-      <w:r>
-        <w:rPr>
-          <w:bCs/>
-          <w:sz w:val="24"/>
-          <w:szCs w:val="24"/>
-        </w:rPr>
-        <w:t>Л</w:t>
-      </w:r>
-      <w:r>
-        <w:rPr>
-          <w:sz w:val="24"/>
-          <w:szCs w:val="24"/>
-        </w:rPr>
-        <w:t>окально</w:t>
-      </w:r>
-      <w:r>
-        <w:rPr>
-          <w:b/>
-          <w:bCs/>
-          <w:sz w:val="24"/>
-          <w:szCs w:val="24"/>
-        </w:rPr>
-        <w:t xml:space="preserve"> </w:t>
-      </w:r>
-      <w:r>
-        <w:rPr>
-          <w:bCs/>
-          <w:sz w:val="24"/>
-          <w:szCs w:val="24"/>
-        </w:rPr>
-        <w:t>изменить</w:t>
-      </w:r>
-      <w:r>
-        <w:rPr>
-          <w:sz w:val="24"/>
-          <w:szCs w:val="24"/>
-        </w:rPr>
-        <w:t xml:space="preserve"> данные книг</w:t>
-      </w:r>
-      <w:r>
-        <w:rPr>
-          <w:sz w:val="24"/>
-          <w:szCs w:val="24"/>
-        </w:rPr>
-        <w:t>и</w:t>
-      </w:r>
-    </w:p>
-    <w:p>
-      <w:pPr>
-        <w:spacing w:after="120"/>
-        <w:rPr>
-          <w:b/>
-          <w:bCs/>
-          <w:sz w:val="24"/>
-          <w:szCs w:val="24"/>
-        </w:rPr>
-      </w:pPr>
-      <w:r>
-        <w:rPr>
-          <w:b/>
-          <w:bCs/>
-          <w:sz w:val="24"/>
-          <w:szCs w:val="24"/>
-        </w:rPr>
-        <w:t>Начальное состояние</w:t>
-      </w:r>
-      <w:r>
-        <w:rPr>
-          <w:b/>
-          <w:bCs/>
-          <w:sz w:val="24"/>
-          <w:szCs w:val="24"/>
-        </w:rPr>
-        <w:t>:</w:t>
-      </w:r>
-      <w:r>
-        <w:rPr>
-          <w:b/>
-          <w:bCs/>
-          <w:sz w:val="24"/>
-          <w:szCs w:val="24"/>
-        </w:rPr>
-        <w:t xml:space="preserve"> </w:t>
-      </w:r>
-    </w:p>
-    <w:p>
-      <w:pPr>
-        <w:spacing w:after="120"/>
-        <w:rPr>
-          <w:b/>
-          <w:bCs/>
-          <w:sz w:val="24"/>
-          <w:szCs w:val="24"/>
-        </w:rPr>
-      </w:pPr>
-      <w:r>
-        <w:rPr>
-          <w:bCs/>
-          <w:sz w:val="24"/>
-          <w:szCs w:val="24"/>
-        </w:rPr>
-        <w:t>Программа инициализирована, есть записи в таблице</w:t>
-      </w:r>
-      <w:r>
-        <w:rPr>
-          <w:bCs/>
-          <w:sz w:val="24"/>
-          <w:szCs w:val="24"/>
-        </w:rPr>
-        <w:t>, отображается окно редактирования книги</w:t>
-      </w:r>
-    </w:p>
-    <w:p>
-      <w:pPr>
-        <w:spacing w:after="120"/>
-        <w:rPr>
-          <w:sz w:val="24"/>
-          <w:szCs w:val="24"/>
-        </w:rPr>
-      </w:pPr>
-      <w:r>
-        <w:rPr>
-          <w:b/>
-          <w:bCs/>
-          <w:sz w:val="24"/>
-          <w:szCs w:val="24"/>
-        </w:rPr>
-        <w:t>Основной сценарий</w:t>
-      </w:r>
-      <w:r>
-        <w:rPr>
-          <w:b/>
-          <w:bCs/>
-          <w:sz w:val="24"/>
-          <w:szCs w:val="24"/>
-        </w:rPr>
-        <w:t>:</w:t>
-      </w:r>
-      <w:r>
-        <w:rPr>
-          <w:b/>
-          <w:bCs/>
-          <w:sz w:val="24"/>
-          <w:szCs w:val="24"/>
-        </w:rPr>
-        <w:t xml:space="preserve"> </w:t>
-      </w:r>
-    </w:p>
-    <w:p>
-      <w:pPr>
-        <w:pStyle w:val="a3"/>
-        <w:numPr>
-          <w:ilvl w:val="0"/>
-          <w:numId w:val="12"/>
-        </w:numPr>
-        <w:spacing w:after="120"/>
-        <w:rPr>
-          <w:sz w:val="24"/>
-          <w:szCs w:val="24"/>
-        </w:rPr>
-      </w:pPr>
-      <w:r>
-        <w:rPr>
-          <w:sz w:val="24"/>
-          <w:szCs w:val="24"/>
-        </w:rPr>
-        <w:t>Пользователь нажимает на кнопку «</w:t>
-      </w:r>
-      <w:r>
-        <w:rPr>
-          <w:sz w:val="24"/>
-          <w:szCs w:val="24"/>
-        </w:rPr>
-        <w:t>изменить данные книги в файле</w:t>
-      </w:r>
-      <w:r>
-        <w:rPr>
-          <w:sz w:val="24"/>
-          <w:szCs w:val="24"/>
-        </w:rPr>
-        <w:t>»</w:t>
-      </w:r>
-    </w:p>
-    <w:p>
-      <w:pPr>
-        <w:pStyle w:val="a3"/>
-        <w:numPr>
-          <w:ilvl w:val="0"/>
-          <w:numId w:val="12"/>
-        </w:numPr>
-        <w:spacing w:after="120"/>
-        <w:rPr>
-          <w:sz w:val="24"/>
-          <w:szCs w:val="24"/>
-        </w:rPr>
-      </w:pPr>
-      <w:r>
-        <w:rPr>
-          <w:sz w:val="24"/>
-          <w:szCs w:val="24"/>
-        </w:rPr>
-        <w:t xml:space="preserve">Данные </w:t>
-      </w:r>
-      <w:r>
-        <w:rPr>
-          <w:sz w:val="24"/>
-          <w:szCs w:val="24"/>
-        </w:rPr>
-        <w:t>изменяются</w:t>
-      </w:r>
-    </w:p>
-    <w:p>
-      <w:pPr>
-        <w:spacing w:after="120"/>
-        <w:rPr>
-          <w:sz w:val="24"/>
-          <w:szCs w:val="24"/>
-        </w:rPr>
-      </w:pPr>
-    </w:p>
-    <w:p>
-      <w:pPr>
-        <w:spacing w:after="120"/>
-        <w:rPr>
-          <w:b/>
-          <w:bCs/>
-          <w:sz w:val="24"/>
-          <w:szCs w:val="24"/>
-        </w:rPr>
-      </w:pPr>
-      <w:r>
-        <w:rPr>
-          <w:b/>
-          <w:bCs/>
-          <w:sz w:val="24"/>
-          <w:szCs w:val="24"/>
-        </w:rPr>
-        <w:t>Название</w:t>
-      </w:r>
-      <w:r>
-        <w:rPr>
-          <w:b/>
-          <w:bCs/>
-          <w:sz w:val="24"/>
-          <w:szCs w:val="24"/>
-        </w:rPr>
-        <w:t xml:space="preserve">: </w:t>
-      </w:r>
-      <w:r>
-        <w:rPr>
-          <w:sz w:val="24"/>
-          <w:szCs w:val="24"/>
-        </w:rPr>
-        <w:t>«</w:t>
-      </w:r>
-      <w:r>
-        <w:rPr>
-          <w:sz w:val="24"/>
-          <w:szCs w:val="24"/>
-        </w:rPr>
-        <w:t>Загрузить данные из файла</w:t>
-      </w:r>
-      <w:r>
-        <w:rPr>
-          <w:sz w:val="24"/>
-          <w:szCs w:val="24"/>
-        </w:rPr>
-        <w:t>»</w:t>
-      </w:r>
-    </w:p>
-    <w:p>
-      <w:pPr>
-        <w:spacing w:after="120"/>
-        <w:rPr>
-          <w:sz w:val="24"/>
-          <w:szCs w:val="24"/>
-        </w:rPr>
-      </w:pPr>
-      <w:r>
-        <w:rPr>
-          <w:b/>
-          <w:bCs/>
-          <w:sz w:val="24"/>
-          <w:szCs w:val="24"/>
-        </w:rPr>
-        <w:t>Цель</w:t>
-      </w:r>
-      <w:r>
-        <w:rPr>
-          <w:b/>
-          <w:bCs/>
-          <w:sz w:val="24"/>
-          <w:szCs w:val="24"/>
-        </w:rPr>
-        <w:t>:</w:t>
-      </w:r>
-      <w:r>
-        <w:rPr>
-          <w:b/>
-          <w:bCs/>
-          <w:sz w:val="24"/>
-          <w:szCs w:val="24"/>
-        </w:rPr>
-        <w:t xml:space="preserve"> </w:t>
-      </w:r>
-      <w:r>
-        <w:rPr>
-          <w:bCs/>
-          <w:sz w:val="24"/>
-          <w:szCs w:val="24"/>
-        </w:rPr>
-        <w:t>Загрузить</w:t>
-      </w:r>
-      <w:r>
-        <w:rPr>
-          <w:bCs/>
-          <w:sz w:val="24"/>
-          <w:szCs w:val="24"/>
-        </w:rPr>
-        <w:t xml:space="preserve"> с локальной машины данные</w:t>
-      </w:r>
-    </w:p>
-    <w:p>
-      <w:pPr>
-        <w:spacing w:after="120"/>
-        <w:rPr>
-          <w:sz w:val="24"/>
-          <w:szCs w:val="24"/>
-        </w:rPr>
-      </w:pPr>
-      <w:r>
-        <w:rPr>
-          <w:b/>
-          <w:bCs/>
-          <w:sz w:val="24"/>
-          <w:szCs w:val="24"/>
-        </w:rPr>
-        <w:t>Начальное состояние</w:t>
-      </w:r>
-      <w:r>
-        <w:rPr>
-          <w:b/>
-          <w:bCs/>
-          <w:sz w:val="24"/>
-          <w:szCs w:val="24"/>
-        </w:rPr>
-        <w:t>:</w:t>
-      </w:r>
-      <w:r>
-        <w:rPr>
-          <w:b/>
-          <w:bCs/>
-          <w:sz w:val="24"/>
-          <w:szCs w:val="24"/>
-        </w:rPr>
-        <w:t xml:space="preserve"> </w:t>
-      </w:r>
-      <w:r>
-        <w:rPr>
-          <w:bCs/>
-          <w:sz w:val="24"/>
-          <w:szCs w:val="24"/>
-        </w:rPr>
-        <w:t>Программа инициализирована</w:t>
-      </w:r>
-    </w:p>
-    <w:p>
-      <w:pPr>
-        <w:spacing w:after="120"/>
-        <w:rPr>
-          <w:sz w:val="24"/>
-          <w:szCs w:val="24"/>
-        </w:rPr>
-      </w:pPr>
-      <w:r>
-        <w:rPr>
-          <w:b/>
-          <w:bCs/>
-          <w:sz w:val="24"/>
-          <w:szCs w:val="24"/>
-        </w:rPr>
-        <w:t>Основной сценарий</w:t>
-      </w:r>
-      <w:r>
-        <w:rPr>
-          <w:b/>
-          <w:bCs/>
-          <w:sz w:val="24"/>
-          <w:szCs w:val="24"/>
-        </w:rPr>
-        <w:t>:</w:t>
-      </w:r>
-      <w:r>
-        <w:rPr>
-          <w:b/>
-          <w:bCs/>
-          <w:sz w:val="24"/>
-          <w:szCs w:val="24"/>
-        </w:rPr>
-        <w:t xml:space="preserve"> </w:t>
-      </w:r>
-    </w:p>
-    <w:p>
-      <w:pPr>
-        <w:pStyle w:val="a3"/>
-        <w:numPr>
-          <w:ilvl w:val="0"/>
-          <w:numId w:val="7"/>
-        </w:numPr>
-        <w:spacing w:after="120"/>
-        <w:rPr>
-          <w:sz w:val="24"/>
-          <w:szCs w:val="24"/>
-        </w:rPr>
-      </w:pPr>
-      <w:r>
-        <w:rPr>
-          <w:sz w:val="24"/>
-          <w:szCs w:val="24"/>
-        </w:rPr>
-        <w:t>Пользователь нажимает на кнопку «загрузить данные из файла»</w:t>
-      </w:r>
-    </w:p>
-    <w:p>
-      <w:pPr>
-        <w:pStyle w:val="a3"/>
-        <w:numPr>
-          <w:ilvl w:val="0"/>
-          <w:numId w:val="7"/>
-        </w:numPr>
-        <w:spacing w:after="120"/>
-        <w:rPr>
-          <w:sz w:val="24"/>
-          <w:szCs w:val="24"/>
-        </w:rPr>
-      </w:pPr>
-      <w:r>
-        <w:rPr>
-          <w:sz w:val="24"/>
-          <w:szCs w:val="24"/>
-        </w:rPr>
-        <w:t>Данные загружаются</w:t>
-      </w:r>
-    </w:p>
-    <w:p>
-      <w:pPr>
-        <w:spacing w:after="120"/>
-        <w:rPr>
-          <w:sz w:val="24"/>
-          <w:szCs w:val="24"/>
-          <w:lang w:val="en-US"/>
-        </w:rPr>
-      </w:pPr>
-    </w:p>
-    <w:p>
-      <w:pPr>
-        <w:spacing w:after="120"/>
-        <w:rPr>
-          <w:b/>
-          <w:bCs/>
-          <w:sz w:val="24"/>
-          <w:szCs w:val="24"/>
-        </w:rPr>
-      </w:pPr>
-      <w:r>
-        <w:rPr>
-          <w:b/>
-          <w:bCs/>
-          <w:sz w:val="24"/>
-          <w:szCs w:val="24"/>
-        </w:rPr>
-        <w:t>Название</w:t>
-      </w:r>
-      <w:r>
-        <w:rPr>
-          <w:b/>
-          <w:bCs/>
-          <w:sz w:val="24"/>
-          <w:szCs w:val="24"/>
-        </w:rPr>
-        <w:t xml:space="preserve">: </w:t>
-      </w:r>
-      <w:r>
-        <w:rPr>
-          <w:sz w:val="24"/>
-          <w:szCs w:val="24"/>
-        </w:rPr>
-        <w:t>«</w:t>
-      </w:r>
-      <w:r>
-        <w:rPr>
-          <w:sz w:val="24"/>
-          <w:szCs w:val="24"/>
-        </w:rPr>
-        <w:t>Удалить данные из</w:t>
-      </w:r>
-      <w:r>
-        <w:rPr>
-          <w:sz w:val="24"/>
-          <w:szCs w:val="24"/>
-        </w:rPr>
-        <w:t xml:space="preserve"> файл</w:t>
-      </w:r>
-      <w:r>
-        <w:rPr>
-          <w:sz w:val="24"/>
-          <w:szCs w:val="24"/>
-        </w:rPr>
-        <w:t>а</w:t>
-      </w:r>
-      <w:r>
-        <w:rPr>
-          <w:sz w:val="24"/>
-          <w:szCs w:val="24"/>
-        </w:rPr>
-        <w:t>»</w:t>
-      </w:r>
-    </w:p>
-    <w:p>
-      <w:pPr>
-        <w:spacing w:after="120"/>
-        <w:rPr>
-          <w:sz w:val="24"/>
-          <w:szCs w:val="24"/>
-        </w:rPr>
-      </w:pPr>
-      <w:r>
-        <w:rPr>
-          <w:b/>
-          <w:bCs/>
-          <w:sz w:val="24"/>
-          <w:szCs w:val="24"/>
-        </w:rPr>
-        <w:t>Цель</w:t>
-      </w:r>
-      <w:r>
-        <w:rPr>
-          <w:b/>
-          <w:bCs/>
-          <w:sz w:val="24"/>
-          <w:szCs w:val="24"/>
-        </w:rPr>
-        <w:t>:</w:t>
-      </w:r>
-      <w:r>
-        <w:rPr>
-          <w:b/>
-          <w:bCs/>
-          <w:sz w:val="24"/>
-          <w:szCs w:val="24"/>
-        </w:rPr>
-        <w:t xml:space="preserve"> </w:t>
-      </w:r>
-      <w:r>
-        <w:rPr>
-          <w:bCs/>
-          <w:sz w:val="24"/>
-          <w:szCs w:val="24"/>
-        </w:rPr>
-        <w:t>Л</w:t>
-      </w:r>
-      <w:r>
-        <w:rPr>
-          <w:sz w:val="24"/>
-          <w:szCs w:val="24"/>
-        </w:rPr>
-        <w:t>окально</w:t>
-      </w:r>
-      <w:r>
-        <w:rPr>
-          <w:sz w:val="24"/>
-          <w:szCs w:val="24"/>
-        </w:rPr>
-        <w:t xml:space="preserve"> удалить</w:t>
-      </w:r>
-      <w:r>
-        <w:rPr>
-          <w:sz w:val="24"/>
-          <w:szCs w:val="24"/>
-        </w:rPr>
-        <w:t xml:space="preserve"> </w:t>
-      </w:r>
-      <w:r>
-        <w:rPr>
-          <w:sz w:val="24"/>
-          <w:szCs w:val="24"/>
-        </w:rPr>
-        <w:t xml:space="preserve">выбранную </w:t>
-      </w:r>
-      <w:r>
-        <w:rPr>
-          <w:sz w:val="24"/>
-          <w:szCs w:val="24"/>
-        </w:rPr>
-        <w:t>книг</w:t>
-      </w:r>
-      <w:r>
-        <w:rPr>
-          <w:sz w:val="24"/>
-          <w:szCs w:val="24"/>
-        </w:rPr>
-        <w:t>у</w:t>
-      </w:r>
-    </w:p>
-    <w:p>
-      <w:pPr>
-        <w:spacing w:after="120"/>
-        <w:rPr>
-          <w:b/>
-          <w:bCs/>
-          <w:sz w:val="24"/>
-          <w:szCs w:val="24"/>
-        </w:rPr>
-      </w:pPr>
-      <w:r>
-        <w:rPr>
-          <w:b/>
-          <w:bCs/>
-          <w:sz w:val="24"/>
-          <w:szCs w:val="24"/>
-        </w:rPr>
-        <w:t>Начальное состояние</w:t>
-      </w:r>
-      <w:r>
-        <w:rPr>
-          <w:b/>
-          <w:bCs/>
-          <w:sz w:val="24"/>
-          <w:szCs w:val="24"/>
-        </w:rPr>
-        <w:t>:</w:t>
-      </w:r>
-      <w:r>
-        <w:rPr>
-          <w:b/>
-          <w:bCs/>
-          <w:sz w:val="24"/>
-          <w:szCs w:val="24"/>
-        </w:rPr>
-        <w:t xml:space="preserve"> </w:t>
-      </w:r>
-    </w:p>
-    <w:p>
-      <w:pPr>
-        <w:spacing w:after="120"/>
-        <w:rPr>
-          <w:sz w:val="24"/>
-          <w:szCs w:val="24"/>
-        </w:rPr>
-      </w:pPr>
-      <w:r>
-        <w:rPr>
-          <w:bCs/>
-          <w:sz w:val="24"/>
-          <w:szCs w:val="24"/>
-        </w:rPr>
-        <w:t>Программа инициализирована, есть записи в таблице</w:t>
-      </w:r>
-      <w:r>
-        <w:rPr>
-          <w:bCs/>
-          <w:sz w:val="24"/>
-          <w:szCs w:val="24"/>
-        </w:rPr>
-        <w:t>, выбрана конкретная запись, ошибки со стороны сети, сервера и т.п.</w:t>
-      </w:r>
-    </w:p>
-    <w:p>
-      <w:pPr>
-        <w:spacing w:after="120"/>
-        <w:rPr>
-          <w:sz w:val="24"/>
-          <w:szCs w:val="24"/>
-        </w:rPr>
-      </w:pPr>
-      <w:r>
-        <w:rPr>
-          <w:b/>
-          <w:bCs/>
-          <w:sz w:val="24"/>
-          <w:szCs w:val="24"/>
-        </w:rPr>
-        <w:t>Основной сценарий</w:t>
-      </w:r>
-      <w:r>
-        <w:rPr>
-          <w:b/>
-          <w:bCs/>
-          <w:sz w:val="24"/>
-          <w:szCs w:val="24"/>
-        </w:rPr>
-        <w:t>:</w:t>
-      </w:r>
-      <w:r>
-        <w:rPr>
-          <w:b/>
-          <w:bCs/>
-          <w:sz w:val="24"/>
-          <w:szCs w:val="24"/>
-        </w:rPr>
-        <w:t xml:space="preserve"> </w:t>
-      </w:r>
-    </w:p>
-    <w:p>
-      <w:pPr>
-        <w:pStyle w:val="a3"/>
-        <w:numPr>
-          <w:ilvl w:val="0"/>
-          <w:numId w:val="10"/>
-        </w:numPr>
-        <w:spacing w:after="120"/>
-        <w:rPr>
-          <w:sz w:val="24"/>
-          <w:szCs w:val="24"/>
-        </w:rPr>
-      </w:pPr>
-      <w:r>
-        <w:rPr>
-          <w:sz w:val="24"/>
-          <w:szCs w:val="24"/>
-        </w:rPr>
-        <w:t>Пользователь нажимает на кнопку «</w:t>
-      </w:r>
-      <w:r>
-        <w:rPr>
-          <w:sz w:val="24"/>
-          <w:szCs w:val="24"/>
-        </w:rPr>
-        <w:t>у</w:t>
-      </w:r>
-      <w:r>
-        <w:rPr>
-          <w:sz w:val="24"/>
-          <w:szCs w:val="24"/>
-        </w:rPr>
-        <w:t xml:space="preserve">далить </w:t>
-      </w:r>
-      <w:r>
-        <w:rPr>
-          <w:sz w:val="24"/>
-          <w:szCs w:val="24"/>
-        </w:rPr>
-        <w:t xml:space="preserve">книгу </w:t>
-      </w:r>
-      <w:r>
-        <w:rPr>
-          <w:sz w:val="24"/>
-          <w:szCs w:val="24"/>
-        </w:rPr>
-        <w:t>из</w:t>
-      </w:r>
-      <w:r>
-        <w:rPr>
-          <w:sz w:val="24"/>
-          <w:szCs w:val="24"/>
-        </w:rPr>
-        <w:t xml:space="preserve"> файл</w:t>
-      </w:r>
-      <w:r>
-        <w:rPr>
-          <w:sz w:val="24"/>
-          <w:szCs w:val="24"/>
-        </w:rPr>
-        <w:t>а</w:t>
-      </w:r>
-      <w:r>
-        <w:rPr>
-          <w:sz w:val="24"/>
-          <w:szCs w:val="24"/>
-        </w:rPr>
-        <w:t>»</w:t>
-      </w:r>
-    </w:p>
-    <w:p>
-      <w:pPr>
-        <w:pStyle w:val="a3"/>
-        <w:numPr>
-          <w:ilvl w:val="0"/>
-          <w:numId w:val="10"/>
-        </w:numPr>
-        <w:spacing w:after="120"/>
-        <w:rPr>
-          <w:sz w:val="24"/>
-          <w:szCs w:val="24"/>
-        </w:rPr>
-      </w:pPr>
-      <w:r>
-        <w:rPr>
-          <w:sz w:val="24"/>
-          <w:szCs w:val="24"/>
-        </w:rPr>
-        <w:t>Книга удаляется</w:t>
       </w:r>
     </w:p>
     <w:p>
@@ -4452,6 +2770,7 @@
           <w:bCs/>
           <w:sz w:val="40"/>
           <w:szCs w:val="40"/>
+          <w:lang w:val="en-US"/>
         </w:rPr>
         <w:t xml:space="preserve"> </w:t>
       </w:r>
@@ -4465,16 +2784,6 @@
         </w:rPr>
         <w:t>diagram</w:t>
       </w:r>
-    </w:p>
-    <w:p>
-      <w:pPr>
-        <w:spacing w:after="120"/>
-        <w:rPr>
-          <w:sz w:val="24"/>
-          <w:szCs w:val="24"/>
-          <w:lang w:val="en-US"/>
-        </w:rPr>
-      </w:pPr>
       <w:bookmarkStart w:id="0" w:name="_GoBack"/>
       <w:bookmarkEnd w:id="0"/>
     </w:p>
@@ -4484,6 +2793,58 @@
         <w:rPr>
           <w:sz w:val="24"/>
           <w:szCs w:val="24"/>
+          <w:lang w:val="en-US"/>
+        </w:rPr>
+      </w:pPr>
+      <w:r>
+        <w:rPr>
+          <w:sz w:val="24"/>
+          <w:szCs w:val="24"/>
+          <w:lang w:val="en-US"/>
+        </w:rPr>
+        <w:drawing>
+          <wp:inline distT="0" distB="0" distL="0" distR="0" wp14:anchorId="40899B99" wp14:editId="796E58E7">
+            <wp:extent cx="5940425" cy="2538730"/>
+            <wp:effectExtent l="0" t="0" r="3175" b="0"/>
+            <wp:docPr id="2" name="Рисунок 2"/>
+            <wp:cNvGraphicFramePr>
+              <a:graphicFrameLocks xmlns:a="http://schemas.openxmlformats.org/drawingml/2006/main" noChangeAspect="1"/>
+            </wp:cNvGraphicFramePr>
+            <a:graphic xmlns:a="http://schemas.openxmlformats.org/drawingml/2006/main">
+              <a:graphicData uri="http://schemas.openxmlformats.org/drawingml/2006/picture">
+                <pic:pic xmlns:pic="http://schemas.openxmlformats.org/drawingml/2006/picture">
+                  <pic:nvPicPr>
+                    <pic:cNvPr id="1" name=""/>
+                    <pic:cNvPicPr/>
+                  </pic:nvPicPr>
+                  <pic:blipFill>
+                    <a:blip r:embed="rId12"/>
+                    <a:stretch>
+                      <a:fillRect/>
+                    </a:stretch>
+                  </pic:blipFill>
+                  <pic:spPr>
+                    <a:xfrm>
+                      <a:off x="0" y="0"/>
+                      <a:ext cx="5940425" cy="2538730"/>
+                    </a:xfrm>
+                    <a:prstGeom prst="rect">
+                      <a:avLst/>
+                    </a:prstGeom>
+                  </pic:spPr>
+                </pic:pic>
+              </a:graphicData>
+            </a:graphic>
+          </wp:inline>
+        </w:drawing>
+      </w:r>
+    </w:p>
+    <w:p>
+      <w:pPr>
+        <w:spacing w:after="120"/>
+        <w:rPr>
+          <w:sz w:val="24"/>
+          <w:szCs w:val="24"/>
         </w:rPr>
       </w:pPr>
     </w:p>
@@ -4497,7 +2858,7 @@
       </w:pPr>
     </w:p>
     <w:sectPr>
-      <w:headerReference w:type="default" r:id="rId12"/>
+      <w:headerReference w:type="default" r:id="rId13"/>
       <w:pgSz w:w="11906" w:h="16838"/>
       <w:pgMar w:top="1134" w:right="850" w:bottom="1134" w:left="1701" w:header="708" w:footer="708" w:gutter="0"/>
       <w:cols w:space="708"/>
@@ -4508,7 +2869,7 @@
 </file>
 
 <file path=word/endnotes.xml><?xml version="1.0" encoding="utf-8"?>
-<w:endnotes xmlns:wpc="http://schemas.microsoft.com/office/word/2010/wordprocessingCanvas" xmlns:cx="http://schemas.microsoft.com/office/drawing/2014/chartex" xmlns:mc="http://schemas.openxmlformats.org/markup-compatibility/2006" xmlns:o="urn:schemas-microsoft-com:office:office" xmlns:r="http://schemas.openxmlformats.org/officeDocument/2006/relationships" xmlns:m="http://schemas.openxmlformats.org/officeDocument/2006/math" xmlns:v="urn:schemas-microsoft-com:vml" xmlns:wp14="http://schemas.microsoft.com/office/word/2010/wordprocessingDrawing" xmlns:wp="http://schemas.openxmlformats.org/drawingml/2006/wordprocessingDrawing" xmlns:w10="urn:schemas-microsoft-com:office:word" xmlns:w="http://schemas.openxmlformats.org/wordprocessingml/2006/main" xmlns:w14="http://schemas.microsoft.com/office/word/2010/wordml" xmlns:w15="http://schemas.microsoft.com/office/word/2012/wordml" xmlns:w16se="http://schemas.microsoft.com/office/word/2015/wordml/symex" xmlns:wpg="http://schemas.microsoft.com/office/word/2010/wordprocessingGroup" xmlns:wpi="http://schemas.microsoft.com/office/word/2010/wordprocessingInk" xmlns:wne="http://schemas.microsoft.com/office/word/2006/wordml" xmlns:wps="http://schemas.microsoft.com/office/word/2010/wordprocessingShape" mc:Ignorable="w14 w15 w16se wp14">
+<w:endnotes xmlns:wpc="http://schemas.microsoft.com/office/word/2010/wordprocessingCanvas" xmlns:cx="http://schemas.microsoft.com/office/drawing/2014/chartex" xmlns:cx1="http://schemas.microsoft.com/office/drawing/2015/9/8/chartex" xmlns:cx2="http://schemas.microsoft.com/office/drawing/2015/10/21/chartex" xmlns:cx3="http://schemas.microsoft.com/office/drawing/2016/5/9/chartex" xmlns:cx4="http://schemas.microsoft.com/office/drawing/2016/5/10/chartex" xmlns:cx5="http://schemas.microsoft.com/office/drawing/2016/5/11/chartex" xmlns:cx6="http://schemas.microsoft.com/office/drawing/2016/5/12/chartex" xmlns:cx7="http://schemas.microsoft.com/office/drawing/2016/5/13/chartex" xmlns:cx8="http://schemas.microsoft.com/office/drawing/2016/5/14/chartex" xmlns:mc="http://schemas.openxmlformats.org/markup-compatibility/2006" xmlns:aink="http://schemas.microsoft.com/office/drawing/2016/ink" xmlns:am3d="http://schemas.microsoft.com/office/drawing/2017/model3d" xmlns:o="urn:schemas-microsoft-com:office:office" xmlns:r="http://schemas.openxmlformats.org/officeDocument/2006/relationships" xmlns:m="http://schemas.openxmlformats.org/officeDocument/2006/math" xmlns:v="urn:schemas-microsoft-com:vml" xmlns:wp14="http://schemas.microsoft.com/office/word/2010/wordprocessingDrawing" xmlns:wp="http://schemas.openxmlformats.org/drawingml/2006/wordprocessingDrawing" xmlns:w10="urn:schemas-microsoft-com:office:word" xmlns:w="http://schemas.openxmlformats.org/wordprocessingml/2006/main" xmlns:w14="http://schemas.microsoft.com/office/word/2010/wordml" xmlns:w15="http://schemas.microsoft.com/office/word/2012/wordml" xmlns:w16cid="http://schemas.microsoft.com/office/word/2016/wordml/cid" xmlns:w16se="http://schemas.microsoft.com/office/word/2015/wordml/symex" xmlns:wpg="http://schemas.microsoft.com/office/word/2010/wordprocessingGroup" xmlns:wpi="http://schemas.microsoft.com/office/word/2010/wordprocessingInk" xmlns:wne="http://schemas.microsoft.com/office/word/2006/wordml" xmlns:wps="http://schemas.microsoft.com/office/word/2010/wordprocessingShape" mc:Ignorable="w14 w15 w16se w16cid wp14">
   <w:endnote w:type="separator" w:id="-1">
     <w:p>
       <w:pPr>
@@ -4533,7 +2894,7 @@
 </file>
 
 <file path=word/footnotes.xml><?xml version="1.0" encoding="utf-8"?>
-<w:footnotes xmlns:wpc="http://schemas.microsoft.com/office/word/2010/wordprocessingCanvas" xmlns:cx="http://schemas.microsoft.com/office/drawing/2014/chartex" xmlns:mc="http://schemas.openxmlformats.org/markup-compatibility/2006" xmlns:o="urn:schemas-microsoft-com:office:office" xmlns:r="http://schemas.openxmlformats.org/officeDocument/2006/relationships" xmlns:m="http://schemas.openxmlformats.org/officeDocument/2006/math" xmlns:v="urn:schemas-microsoft-com:vml" xmlns:wp14="http://schemas.microsoft.com/office/word/2010/wordprocessingDrawing" xmlns:wp="http://schemas.openxmlformats.org/drawingml/2006/wordprocessingDrawing" xmlns:w10="urn:schemas-microsoft-com:office:word" xmlns:w="http://schemas.openxmlformats.org/wordprocessingml/2006/main" xmlns:w14="http://schemas.microsoft.com/office/word/2010/wordml" xmlns:w15="http://schemas.microsoft.com/office/word/2012/wordml" xmlns:w16se="http://schemas.microsoft.com/office/word/2015/wordml/symex" xmlns:wpg="http://schemas.microsoft.com/office/word/2010/wordprocessingGroup" xmlns:wpi="http://schemas.microsoft.com/office/word/2010/wordprocessingInk" xmlns:wne="http://schemas.microsoft.com/office/word/2006/wordml" xmlns:wps="http://schemas.microsoft.com/office/word/2010/wordprocessingShape" mc:Ignorable="w14 w15 w16se wp14">
+<w:footnotes xmlns:wpc="http://schemas.microsoft.com/office/word/2010/wordprocessingCanvas" xmlns:cx="http://schemas.microsoft.com/office/drawing/2014/chartex" xmlns:cx1="http://schemas.microsoft.com/office/drawing/2015/9/8/chartex" xmlns:cx2="http://schemas.microsoft.com/office/drawing/2015/10/21/chartex" xmlns:cx3="http://schemas.microsoft.com/office/drawing/2016/5/9/chartex" xmlns:cx4="http://schemas.microsoft.com/office/drawing/2016/5/10/chartex" xmlns:cx5="http://schemas.microsoft.com/office/drawing/2016/5/11/chartex" xmlns:cx6="http://schemas.microsoft.com/office/drawing/2016/5/12/chartex" xmlns:cx7="http://schemas.microsoft.com/office/drawing/2016/5/13/chartex" xmlns:cx8="http://schemas.microsoft.com/office/drawing/2016/5/14/chartex" xmlns:mc="http://schemas.openxmlformats.org/markup-compatibility/2006" xmlns:aink="http://schemas.microsoft.com/office/drawing/2016/ink" xmlns:am3d="http://schemas.microsoft.com/office/drawing/2017/model3d" xmlns:o="urn:schemas-microsoft-com:office:office" xmlns:r="http://schemas.openxmlformats.org/officeDocument/2006/relationships" xmlns:m="http://schemas.openxmlformats.org/officeDocument/2006/math" xmlns:v="urn:schemas-microsoft-com:vml" xmlns:wp14="http://schemas.microsoft.com/office/word/2010/wordprocessingDrawing" xmlns:wp="http://schemas.openxmlformats.org/drawingml/2006/wordprocessingDrawing" xmlns:w10="urn:schemas-microsoft-com:office:word" xmlns:w="http://schemas.openxmlformats.org/wordprocessingml/2006/main" xmlns:w14="http://schemas.microsoft.com/office/word/2010/wordml" xmlns:w15="http://schemas.microsoft.com/office/word/2012/wordml" xmlns:w16cid="http://schemas.microsoft.com/office/word/2016/wordml/cid" xmlns:w16se="http://schemas.microsoft.com/office/word/2015/wordml/symex" xmlns:wpg="http://schemas.microsoft.com/office/word/2010/wordprocessingGroup" xmlns:wpi="http://schemas.microsoft.com/office/word/2010/wordprocessingInk" xmlns:wne="http://schemas.microsoft.com/office/word/2006/wordml" xmlns:wps="http://schemas.microsoft.com/office/word/2010/wordprocessingShape" mc:Ignorable="w14 w15 w16se w16cid wp14">
   <w:footnote w:type="separator" w:id="-1">
     <w:p>
       <w:pPr>
@@ -4558,7 +2919,7 @@
 </file>
 
 <file path=word/header1.xml><?xml version="1.0" encoding="utf-8"?>
-<w:hdr xmlns:wpc="http://schemas.microsoft.com/office/word/2010/wordprocessingCanvas" xmlns:cx="http://schemas.microsoft.com/office/drawing/2014/chartex" xmlns:mc="http://schemas.openxmlformats.org/markup-compatibility/2006" xmlns:o="urn:schemas-microsoft-com:office:office" xmlns:r="http://schemas.openxmlformats.org/officeDocument/2006/relationships" xmlns:m="http://schemas.openxmlformats.org/officeDocument/2006/math" xmlns:v="urn:schemas-microsoft-com:vml" xmlns:wp14="http://schemas.microsoft.com/office/word/2010/wordprocessingDrawing" xmlns:wp="http://schemas.openxmlformats.org/drawingml/2006/wordprocessingDrawing" xmlns:w10="urn:schemas-microsoft-com:office:word" xmlns:w="http://schemas.openxmlformats.org/wordprocessingml/2006/main" xmlns:w14="http://schemas.microsoft.com/office/word/2010/wordml" xmlns:w15="http://schemas.microsoft.com/office/word/2012/wordml" xmlns:w16se="http://schemas.microsoft.com/office/word/2015/wordml/symex" xmlns:wpg="http://schemas.microsoft.com/office/word/2010/wordprocessingGroup" xmlns:wpi="http://schemas.microsoft.com/office/word/2010/wordprocessingInk" xmlns:wne="http://schemas.microsoft.com/office/word/2006/wordml" xmlns:wps="http://schemas.microsoft.com/office/word/2010/wordprocessingShape" mc:Ignorable="w14 w15 w16se wp14">
+<w:hdr xmlns:wpc="http://schemas.microsoft.com/office/word/2010/wordprocessingCanvas" xmlns:cx="http://schemas.microsoft.com/office/drawing/2014/chartex" xmlns:cx1="http://schemas.microsoft.com/office/drawing/2015/9/8/chartex" xmlns:cx2="http://schemas.microsoft.com/office/drawing/2015/10/21/chartex" xmlns:cx3="http://schemas.microsoft.com/office/drawing/2016/5/9/chartex" xmlns:cx4="http://schemas.microsoft.com/office/drawing/2016/5/10/chartex" xmlns:cx5="http://schemas.microsoft.com/office/drawing/2016/5/11/chartex" xmlns:cx6="http://schemas.microsoft.com/office/drawing/2016/5/12/chartex" xmlns:cx7="http://schemas.microsoft.com/office/drawing/2016/5/13/chartex" xmlns:cx8="http://schemas.microsoft.com/office/drawing/2016/5/14/chartex" xmlns:mc="http://schemas.openxmlformats.org/markup-compatibility/2006" xmlns:aink="http://schemas.microsoft.com/office/drawing/2016/ink" xmlns:am3d="http://schemas.microsoft.com/office/drawing/2017/model3d" xmlns:o="urn:schemas-microsoft-com:office:office" xmlns:r="http://schemas.openxmlformats.org/officeDocument/2006/relationships" xmlns:m="http://schemas.openxmlformats.org/officeDocument/2006/math" xmlns:v="urn:schemas-microsoft-com:vml" xmlns:wp14="http://schemas.microsoft.com/office/word/2010/wordprocessingDrawing" xmlns:wp="http://schemas.openxmlformats.org/drawingml/2006/wordprocessingDrawing" xmlns:w10="urn:schemas-microsoft-com:office:word" xmlns:w="http://schemas.openxmlformats.org/wordprocessingml/2006/main" xmlns:w14="http://schemas.microsoft.com/office/word/2010/wordml" xmlns:w15="http://schemas.microsoft.com/office/word/2012/wordml" xmlns:w16cid="http://schemas.microsoft.com/office/word/2016/wordml/cid" xmlns:w16se="http://schemas.microsoft.com/office/word/2015/wordml/symex" xmlns:wpg="http://schemas.microsoft.com/office/word/2010/wordprocessingGroup" xmlns:wpi="http://schemas.microsoft.com/office/word/2010/wordprocessingInk" xmlns:wne="http://schemas.microsoft.com/office/word/2006/wordml" xmlns:wps="http://schemas.microsoft.com/office/word/2010/wordprocessingShape" mc:Ignorable="w14 w15 w16se w16cid wp14">
   <w:p>
     <w:pPr>
       <w:pStyle w:val="a5"/>
@@ -4571,7 +2932,7 @@
 </file>
 
 <file path=word/numbering.xml><?xml version="1.0" encoding="utf-8"?>
-<w:numbering xmlns:wpc="http://schemas.microsoft.com/office/word/2010/wordprocessingCanvas" xmlns:cx="http://schemas.microsoft.com/office/drawing/2014/chartex" xmlns:mc="http://schemas.openxmlformats.org/markup-compatibility/2006" xmlns:o="urn:schemas-microsoft-com:office:office" xmlns:r="http://schemas.openxmlformats.org/officeDocument/2006/relationships" xmlns:m="http://schemas.openxmlformats.org/officeDocument/2006/math" xmlns:v="urn:schemas-microsoft-com:vml" xmlns:wp14="http://schemas.microsoft.com/office/word/2010/wordprocessingDrawing" xmlns:wp="http://schemas.openxmlformats.org/drawingml/2006/wordprocessingDrawing" xmlns:w10="urn:schemas-microsoft-com:office:word" xmlns:w="http://schemas.openxmlformats.org/wordprocessingml/2006/main" xmlns:w14="http://schemas.microsoft.com/office/word/2010/wordml" xmlns:w15="http://schemas.microsoft.com/office/word/2012/wordml" xmlns:w16se="http://schemas.microsoft.com/office/word/2015/wordml/symex" xmlns:wpg="http://schemas.microsoft.com/office/word/2010/wordprocessingGroup" xmlns:wpi="http://schemas.microsoft.com/office/word/2010/wordprocessingInk" xmlns:wne="http://schemas.microsoft.com/office/word/2006/wordml" xmlns:wps="http://schemas.microsoft.com/office/word/2010/wordprocessingShape" mc:Ignorable="w14 w15 w16se wp14">
+<w:numbering xmlns:wpc="http://schemas.microsoft.com/office/word/2010/wordprocessingCanvas" xmlns:cx="http://schemas.microsoft.com/office/drawing/2014/chartex" xmlns:cx1="http://schemas.microsoft.com/office/drawing/2015/9/8/chartex" xmlns:cx2="http://schemas.microsoft.com/office/drawing/2015/10/21/chartex" xmlns:cx3="http://schemas.microsoft.com/office/drawing/2016/5/9/chartex" xmlns:cx4="http://schemas.microsoft.com/office/drawing/2016/5/10/chartex" xmlns:cx5="http://schemas.microsoft.com/office/drawing/2016/5/11/chartex" xmlns:cx6="http://schemas.microsoft.com/office/drawing/2016/5/12/chartex" xmlns:cx7="http://schemas.microsoft.com/office/drawing/2016/5/13/chartex" xmlns:cx8="http://schemas.microsoft.com/office/drawing/2016/5/14/chartex" xmlns:mc="http://schemas.openxmlformats.org/markup-compatibility/2006" xmlns:aink="http://schemas.microsoft.com/office/drawing/2016/ink" xmlns:am3d="http://schemas.microsoft.com/office/drawing/2017/model3d" xmlns:o="urn:schemas-microsoft-com:office:office" xmlns:r="http://schemas.openxmlformats.org/officeDocument/2006/relationships" xmlns:m="http://schemas.openxmlformats.org/officeDocument/2006/math" xmlns:v="urn:schemas-microsoft-com:vml" xmlns:wp14="http://schemas.microsoft.com/office/word/2010/wordprocessingDrawing" xmlns:wp="http://schemas.openxmlformats.org/drawingml/2006/wordprocessingDrawing" xmlns:w10="urn:schemas-microsoft-com:office:word" xmlns:w="http://schemas.openxmlformats.org/wordprocessingml/2006/main" xmlns:w14="http://schemas.microsoft.com/office/word/2010/wordml" xmlns:w15="http://schemas.microsoft.com/office/word/2012/wordml" xmlns:w16cid="http://schemas.microsoft.com/office/word/2016/wordml/cid" xmlns:w16se="http://schemas.microsoft.com/office/word/2015/wordml/symex" xmlns:wpg="http://schemas.microsoft.com/office/word/2010/wordprocessingGroup" xmlns:wpi="http://schemas.microsoft.com/office/word/2010/wordprocessingInk" xmlns:wne="http://schemas.microsoft.com/office/word/2006/wordml" xmlns:wps="http://schemas.microsoft.com/office/word/2010/wordprocessingShape" mc:Ignorable="w14 w15 w16se w16cid wp14">
   <w:abstractNum w:abstractNumId="0" w15:restartNumberingAfterBreak="0">
     <w:nsid w:val="18F4033C"/>
     <w:multiLevelType w:val="hybridMultilevel"/>
@@ -5763,7 +4124,7 @@
 </file>
 
 <file path=word/styles.xml><?xml version="1.0" encoding="utf-8"?>
-<w:styles xmlns:mc="http://schemas.openxmlformats.org/markup-compatibility/2006" xmlns:r="http://schemas.openxmlformats.org/officeDocument/2006/relationships" xmlns:w="http://schemas.openxmlformats.org/wordprocessingml/2006/main" xmlns:w14="http://schemas.microsoft.com/office/word/2010/wordml" xmlns:w15="http://schemas.microsoft.com/office/word/2012/wordml" xmlns:w16se="http://schemas.microsoft.com/office/word/2015/wordml/symex" mc:Ignorable="w14 w15 w16se">
+<w:styles xmlns:mc="http://schemas.openxmlformats.org/markup-compatibility/2006" xmlns:r="http://schemas.openxmlformats.org/officeDocument/2006/relationships" xmlns:w="http://schemas.openxmlformats.org/wordprocessingml/2006/main" xmlns:w14="http://schemas.microsoft.com/office/word/2010/wordml" xmlns:w15="http://schemas.microsoft.com/office/word/2012/wordml" xmlns:w16cid="http://schemas.microsoft.com/office/word/2016/wordml/cid" xmlns:w16se="http://schemas.microsoft.com/office/word/2015/wordml/symex" mc:Ignorable="w14 w15 w16se w16cid">
   <w:docDefaults>
     <w:rPrDefault>
       <w:rPr>
@@ -5779,7 +4140,7 @@
       </w:pPr>
     </w:pPrDefault>
   </w:docDefaults>
-  <w:latentStyles w:defLockedState="0" w:defUIPriority="99" w:defSemiHidden="0" w:defUnhideWhenUsed="0" w:defQFormat="0" w:count="371">
+  <w:latentStyles w:defLockedState="0" w:defUIPriority="99" w:defSemiHidden="0" w:defUnhideWhenUsed="0" w:defQFormat="0" w:count="377">
     <w:lsdException w:name="Normal" w:uiPriority="0" w:qFormat="1"/>
     <w:lsdException w:name="heading 1" w:uiPriority="9" w:qFormat="1"/>
     <w:lsdException w:name="heading 2" w:semiHidden="1" w:uiPriority="9" w:unhideWhenUsed="1" w:qFormat="1"/>
@@ -5927,11 +4288,8 @@
     <w:lsdException w:name="Table 3D effects 3" w:semiHidden="1" w:unhideWhenUsed="1"/>
     <w:lsdException w:name="Table Contemporary" w:semiHidden="1" w:unhideWhenUsed="1"/>
     <w:lsdException w:name="Table Elegant" w:semiHidden="1" w:unhideWhenUsed="1"/>
-    <w:lsdException w:name="Table Professional" w:semiHidden="1" w:unhideWhenUsed="1"/>
     <w:lsdException w:name="Table Subtle 1" w:semiHidden="1" w:unhideWhenUsed="1"/>
     <w:lsdException w:name="Table Subtle 2" w:semiHidden="1" w:unhideWhenUsed="1"/>
-    <w:lsdException w:name="Table Web 1" w:semiHidden="1" w:unhideWhenUsed="1"/>
-    <w:lsdException w:name="Table Web 2" w:semiHidden="1" w:unhideWhenUsed="1"/>
     <w:lsdException w:name="Table Web 3" w:semiHidden="1" w:unhideWhenUsed="1"/>
     <w:lsdException w:name="Balloon Text" w:semiHidden="1" w:unhideWhenUsed="1"/>
     <w:lsdException w:name="Table Grid" w:uiPriority="39"/>
@@ -6151,6 +4509,12 @@
     <w:lsdException w:name="List Table 5 Dark Accent 6" w:uiPriority="50"/>
     <w:lsdException w:name="List Table 6 Colorful Accent 6" w:uiPriority="51"/>
     <w:lsdException w:name="List Table 7 Colorful Accent 6" w:uiPriority="52"/>
+    <w:lsdException w:name="Mention" w:semiHidden="1" w:unhideWhenUsed="1"/>
+    <w:lsdException w:name="Smart Hyperlink" w:semiHidden="1" w:unhideWhenUsed="1"/>
+    <w:lsdException w:name="Hashtag" w:semiHidden="1" w:unhideWhenUsed="1"/>
+    <w:lsdException w:name="Unresolved Mention" w:semiHidden="1" w:unhideWhenUsed="1"/>
+    <w:lsdException w:name="Smart Link" w:semiHidden="1" w:unhideWhenUsed="1"/>
+    <w:lsdException w:name="Smart Link Error" w:semiHidden="1" w:unhideWhenUsed="1"/>
   </w:latentStyles>
   <w:style w:type="paragraph" w:default="1" w:styleId="a">
     <w:name w:val="Normal"/>
@@ -6159,6 +4523,7 @@
   <w:style w:type="character" w:default="1" w:styleId="a0">
     <w:name w:val="Default Paragraph Font"/>
     <w:uiPriority w:val="1"/>
+    <w:semiHidden/>
     <w:unhideWhenUsed/>
   </w:style>
   <w:style w:type="table" w:default="1" w:styleId="a1">
@@ -6559,7 +4924,7 @@
 </file>
 
 <file path=customXml/itemProps1.xml><?xml version="1.0" encoding="utf-8"?>
-<ds:datastoreItem xmlns:ds="http://schemas.openxmlformats.org/officeDocument/2006/customXml" ds:itemID="{96ABEA97-EEF5-4367-9405-CA7ADD9C84BF}">
+<ds:datastoreItem xmlns:ds="http://schemas.openxmlformats.org/officeDocument/2006/customXml" ds:itemID="{46A74D5A-E890-4147-B5A3-6C5A270E3267}">
   <ds:schemaRefs>
     <ds:schemaRef ds:uri="http://schemas.openxmlformats.org/officeDocument/2006/bibliography"/>
   </ds:schemaRefs>

</xml_diff>

<commit_message>
specification inject in main file
</commit_message>
<xml_diff>
--- a/Средства разработки.docx
+++ b/Средства разработки.docx
@@ -1,6 +1,6 @@
 
 <file path=word/document.xml><?xml version="1.0" encoding="utf-8"?>
-<w:document xmlns:wpc="http://schemas.microsoft.com/office/word/2010/wordprocessingCanvas" xmlns:cx="http://schemas.microsoft.com/office/drawing/2014/chartex" xmlns:mc="http://schemas.openxmlformats.org/markup-compatibility/2006" xmlns:o="urn:schemas-microsoft-com:office:office" xmlns:r="http://schemas.openxmlformats.org/officeDocument/2006/relationships" xmlns:m="http://schemas.openxmlformats.org/officeDocument/2006/math" xmlns:v="urn:schemas-microsoft-com:vml" xmlns:wp14="http://schemas.microsoft.com/office/word/2010/wordprocessingDrawing" xmlns:wp="http://schemas.openxmlformats.org/drawingml/2006/wordprocessingDrawing" xmlns:w10="urn:schemas-microsoft-com:office:word" xmlns:w="http://schemas.openxmlformats.org/wordprocessingml/2006/main" xmlns:w14="http://schemas.microsoft.com/office/word/2010/wordml" xmlns:w15="http://schemas.microsoft.com/office/word/2012/wordml" xmlns:w16se="http://schemas.microsoft.com/office/word/2015/wordml/symex" xmlns:wpg="http://schemas.microsoft.com/office/word/2010/wordprocessingGroup" xmlns:wpi="http://schemas.microsoft.com/office/word/2010/wordprocessingInk" xmlns:wne="http://schemas.microsoft.com/office/word/2006/wordml" xmlns:wps="http://schemas.microsoft.com/office/word/2010/wordprocessingShape" mc:Ignorable="w14 w15 w16se wp14">
+<w:document xmlns:wpc="http://schemas.microsoft.com/office/word/2010/wordprocessingCanvas" xmlns:cx="http://schemas.microsoft.com/office/drawing/2014/chartex" xmlns:cx1="http://schemas.microsoft.com/office/drawing/2015/9/8/chartex" xmlns:cx2="http://schemas.microsoft.com/office/drawing/2015/10/21/chartex" xmlns:cx3="http://schemas.microsoft.com/office/drawing/2016/5/9/chartex" xmlns:cx4="http://schemas.microsoft.com/office/drawing/2016/5/10/chartex" xmlns:cx5="http://schemas.microsoft.com/office/drawing/2016/5/11/chartex" xmlns:cx6="http://schemas.microsoft.com/office/drawing/2016/5/12/chartex" xmlns:cx7="http://schemas.microsoft.com/office/drawing/2016/5/13/chartex" xmlns:cx8="http://schemas.microsoft.com/office/drawing/2016/5/14/chartex" xmlns:mc="http://schemas.openxmlformats.org/markup-compatibility/2006" xmlns:aink="http://schemas.microsoft.com/office/drawing/2016/ink" xmlns:am3d="http://schemas.microsoft.com/office/drawing/2017/model3d" xmlns:o="urn:schemas-microsoft-com:office:office" xmlns:r="http://schemas.openxmlformats.org/officeDocument/2006/relationships" xmlns:m="http://schemas.openxmlformats.org/officeDocument/2006/math" xmlns:v="urn:schemas-microsoft-com:vml" xmlns:wp14="http://schemas.microsoft.com/office/word/2010/wordprocessingDrawing" xmlns:wp="http://schemas.openxmlformats.org/drawingml/2006/wordprocessingDrawing" xmlns:w10="urn:schemas-microsoft-com:office:word" xmlns:w="http://schemas.openxmlformats.org/wordprocessingml/2006/main" xmlns:w14="http://schemas.microsoft.com/office/word/2010/wordml" xmlns:w15="http://schemas.microsoft.com/office/word/2012/wordml" xmlns:w16cid="http://schemas.microsoft.com/office/word/2016/wordml/cid" xmlns:w16se="http://schemas.microsoft.com/office/word/2015/wordml/symex" xmlns:wpg="http://schemas.microsoft.com/office/word/2010/wordprocessingGroup" xmlns:wpi="http://schemas.microsoft.com/office/word/2010/wordprocessingInk" xmlns:wne="http://schemas.microsoft.com/office/word/2006/wordml" xmlns:wps="http://schemas.microsoft.com/office/word/2010/wordprocessingShape" mc:Ignorable="w14 w15 w16se w16cid wp14">
   <w:body>
     <w:p>
       <w:pPr>
@@ -2858,8 +2858,1778 @@
           </wp:inline>
         </w:drawing>
       </w:r>
-      <w:bookmarkStart w:id="0" w:name="_GoBack"/>
-      <w:bookmarkEnd w:id="0"/>
+    </w:p>
+    <w:p>
+      <w:pPr>
+        <w:rPr>
+          <w:sz w:val="24"/>
+          <w:szCs w:val="24"/>
+          <w:lang w:val="en-US"/>
+        </w:rPr>
+      </w:pPr>
+      <w:r>
+        <w:rPr>
+          <w:sz w:val="24"/>
+          <w:szCs w:val="24"/>
+          <w:lang w:val="en-US"/>
+        </w:rPr>
+        <w:br w:type="page"/>
+      </w:r>
+    </w:p>
+    <w:p>
+      <w:pPr>
+        <w:spacing w:before="240" w:after="360"/>
+        <w:jc w:val="center"/>
+        <w:rPr>
+          <w:b/>
+          <w:bCs/>
+          <w:sz w:val="40"/>
+          <w:szCs w:val="40"/>
+          <w:lang w:val="en-US"/>
+        </w:rPr>
+      </w:pPr>
+      <w:r>
+        <w:rPr>
+          <w:b/>
+          <w:bCs/>
+          <w:sz w:val="40"/>
+          <w:szCs w:val="40"/>
+          <w:lang w:val="en-US"/>
+        </w:rPr>
+        <w:lastRenderedPageBreak/>
+        <w:t>Specification</w:t>
+      </w:r>
+    </w:p>
+    <w:p>
+      <w:pPr>
+        <w:pStyle w:val="a3"/>
+        <w:numPr>
+          <w:ilvl w:val="0"/>
+          <w:numId w:val="15"/>
+        </w:numPr>
+        <w:spacing w:before="240" w:after="0"/>
+        <w:ind w:left="0" w:firstLine="284"/>
+        <w:contextualSpacing w:val="0"/>
+        <w:rPr>
+          <w:b/>
+          <w:sz w:val="32"/>
+          <w:szCs w:val="32"/>
+        </w:rPr>
+      </w:pPr>
+      <w:r>
+        <w:rPr>
+          <w:b/>
+          <w:sz w:val="32"/>
+          <w:szCs w:val="32"/>
+        </w:rPr>
+        <w:t xml:space="preserve"> </w:t>
+      </w:r>
+      <w:r>
+        <w:rPr>
+          <w:b/>
+          <w:sz w:val="32"/>
+          <w:szCs w:val="32"/>
+        </w:rPr>
+        <w:t>Общие сведения</w:t>
+      </w:r>
+      <w:r>
+        <w:rPr>
+          <w:b/>
+          <w:sz w:val="32"/>
+          <w:szCs w:val="32"/>
+        </w:rPr>
+        <w:t> </w:t>
+      </w:r>
+    </w:p>
+    <w:p>
+      <w:pPr>
+        <w:pStyle w:val="a3"/>
+        <w:numPr>
+          <w:ilvl w:val="0"/>
+          <w:numId w:val="15"/>
+        </w:numPr>
+        <w:spacing w:before="240" w:after="0"/>
+        <w:ind w:left="0" w:firstLine="284"/>
+        <w:contextualSpacing w:val="0"/>
+        <w:rPr>
+          <w:b/>
+          <w:sz w:val="24"/>
+          <w:szCs w:val="24"/>
+        </w:rPr>
+      </w:pPr>
+      <w:r>
+        <w:rPr>
+          <w:b/>
+          <w:sz w:val="24"/>
+          <w:szCs w:val="24"/>
+        </w:rPr>
+        <w:t>Полное наименование системы и ее условное обозначение</w:t>
+      </w:r>
+    </w:p>
+    <w:p>
+      <w:pPr>
+        <w:pStyle w:val="a3"/>
+        <w:spacing w:after="0"/>
+        <w:ind w:left="284" w:firstLine="709"/>
+        <w:contextualSpacing w:val="0"/>
+        <w:rPr>
+          <w:sz w:val="24"/>
+          <w:szCs w:val="24"/>
+        </w:rPr>
+      </w:pPr>
+      <w:r>
+        <w:rPr>
+          <w:sz w:val="24"/>
+          <w:szCs w:val="24"/>
+        </w:rPr>
+        <w:t>Программа для администрирования библиотеки через сеть «Личная библиотека»</w:t>
+      </w:r>
+    </w:p>
+    <w:p>
+      <w:pPr>
+        <w:pStyle w:val="a3"/>
+        <w:numPr>
+          <w:ilvl w:val="0"/>
+          <w:numId w:val="15"/>
+        </w:numPr>
+        <w:spacing w:before="240" w:after="0"/>
+        <w:ind w:left="0" w:firstLine="284"/>
+        <w:contextualSpacing w:val="0"/>
+        <w:rPr>
+          <w:b/>
+          <w:sz w:val="24"/>
+          <w:szCs w:val="24"/>
+        </w:rPr>
+      </w:pPr>
+      <w:r>
+        <w:rPr>
+          <w:b/>
+          <w:sz w:val="24"/>
+          <w:szCs w:val="24"/>
+        </w:rPr>
+        <w:t>Наименование разработчика системы и реквизиты заказчика.</w:t>
+      </w:r>
+    </w:p>
+    <w:p>
+      <w:pPr>
+        <w:pStyle w:val="a3"/>
+        <w:spacing w:after="0"/>
+        <w:ind w:left="284" w:firstLine="709"/>
+        <w:rPr>
+          <w:sz w:val="24"/>
+          <w:szCs w:val="24"/>
+        </w:rPr>
+      </w:pPr>
+      <w:r>
+        <w:rPr>
+          <w:sz w:val="24"/>
+          <w:szCs w:val="24"/>
+        </w:rPr>
+        <w:t xml:space="preserve">Заказчик </w:t>
+      </w:r>
+      <w:r>
+        <w:rPr>
+          <w:sz w:val="24"/>
+          <w:szCs w:val="24"/>
+        </w:rPr>
+        <w:t xml:space="preserve">- </w:t>
+      </w:r>
+    </w:p>
+    <w:p>
+      <w:pPr>
+        <w:pStyle w:val="a3"/>
+        <w:spacing w:after="0"/>
+        <w:ind w:left="284" w:firstLine="709"/>
+        <w:contextualSpacing w:val="0"/>
+        <w:rPr>
+          <w:sz w:val="24"/>
+          <w:szCs w:val="24"/>
+        </w:rPr>
+      </w:pPr>
+      <w:r>
+        <w:rPr>
+          <w:sz w:val="24"/>
+          <w:szCs w:val="24"/>
+        </w:rPr>
+        <w:t xml:space="preserve">Разработчик </w:t>
+      </w:r>
+      <w:r>
+        <w:rPr>
+          <w:sz w:val="24"/>
+          <w:szCs w:val="24"/>
+        </w:rPr>
+        <w:t>-</w:t>
+      </w:r>
+      <w:r>
+        <w:rPr>
+          <w:sz w:val="24"/>
+          <w:szCs w:val="24"/>
+        </w:rPr>
+        <w:t xml:space="preserve"> студент группы </w:t>
+      </w:r>
+      <w:r>
+        <w:rPr>
+          <w:sz w:val="24"/>
+          <w:szCs w:val="24"/>
+        </w:rPr>
+        <w:t>ИС-3 Молчанов П.Д</w:t>
+      </w:r>
+      <w:r>
+        <w:rPr>
+          <w:sz w:val="24"/>
+          <w:szCs w:val="24"/>
+        </w:rPr>
+        <w:t>.</w:t>
+      </w:r>
+    </w:p>
+    <w:p>
+      <w:pPr>
+        <w:pStyle w:val="a3"/>
+        <w:numPr>
+          <w:ilvl w:val="0"/>
+          <w:numId w:val="15"/>
+        </w:numPr>
+        <w:spacing w:before="240" w:after="0"/>
+        <w:ind w:left="0" w:firstLine="284"/>
+        <w:contextualSpacing w:val="0"/>
+        <w:rPr>
+          <w:b/>
+          <w:sz w:val="24"/>
+          <w:szCs w:val="24"/>
+        </w:rPr>
+      </w:pPr>
+      <w:r>
+        <w:rPr>
+          <w:b/>
+          <w:sz w:val="24"/>
+          <w:szCs w:val="24"/>
+        </w:rPr>
+        <w:t>Основания для разработки АС.</w:t>
+      </w:r>
+    </w:p>
+    <w:p>
+      <w:pPr>
+        <w:pStyle w:val="a3"/>
+        <w:spacing w:after="0"/>
+        <w:ind w:left="284" w:firstLine="709"/>
+        <w:contextualSpacing w:val="0"/>
+        <w:rPr>
+          <w:sz w:val="24"/>
+          <w:szCs w:val="24"/>
+        </w:rPr>
+      </w:pPr>
+      <w:r>
+        <w:rPr>
+          <w:sz w:val="24"/>
+          <w:szCs w:val="24"/>
+        </w:rPr>
+        <w:t>Работа по созданию клиент-серверной программы, которая позволяет администрировать библиотеку</w:t>
+      </w:r>
+    </w:p>
+    <w:p>
+      <w:pPr>
+        <w:pStyle w:val="a3"/>
+        <w:numPr>
+          <w:ilvl w:val="0"/>
+          <w:numId w:val="15"/>
+        </w:numPr>
+        <w:spacing w:before="240" w:after="0"/>
+        <w:ind w:left="0" w:firstLine="284"/>
+        <w:contextualSpacing w:val="0"/>
+        <w:rPr>
+          <w:b/>
+          <w:sz w:val="24"/>
+          <w:szCs w:val="24"/>
+        </w:rPr>
+      </w:pPr>
+      <w:r>
+        <w:rPr>
+          <w:b/>
+          <w:sz w:val="24"/>
+          <w:szCs w:val="24"/>
+        </w:rPr>
+        <w:t>Порядок оформления и предъявления заказчику результатов работ по созданию системы:</w:t>
+      </w:r>
+    </w:p>
+    <w:p>
+      <w:pPr>
+        <w:pStyle w:val="a3"/>
+        <w:spacing w:before="120" w:after="0"/>
+        <w:ind w:left="284" w:firstLine="709"/>
+        <w:contextualSpacing w:val="0"/>
+        <w:rPr>
+          <w:sz w:val="24"/>
+          <w:szCs w:val="24"/>
+        </w:rPr>
+      </w:pPr>
+      <w:r>
+        <w:rPr>
+          <w:sz w:val="24"/>
+          <w:szCs w:val="24"/>
+        </w:rPr>
+        <w:t>К результатам труда разработчика относится:</w:t>
+      </w:r>
+    </w:p>
+    <w:p>
+      <w:pPr>
+        <w:pStyle w:val="a3"/>
+        <w:numPr>
+          <w:ilvl w:val="0"/>
+          <w:numId w:val="16"/>
+        </w:numPr>
+        <w:spacing w:after="0"/>
+        <w:contextualSpacing w:val="0"/>
+        <w:rPr>
+          <w:sz w:val="24"/>
+          <w:szCs w:val="24"/>
+        </w:rPr>
+      </w:pPr>
+      <w:r>
+        <w:rPr>
+          <w:sz w:val="24"/>
+          <w:szCs w:val="24"/>
+        </w:rPr>
+        <w:t>оригинальное программное обеспечение</w:t>
+      </w:r>
+    </w:p>
+    <w:p>
+      <w:pPr>
+        <w:pStyle w:val="a3"/>
+        <w:numPr>
+          <w:ilvl w:val="0"/>
+          <w:numId w:val="16"/>
+        </w:numPr>
+        <w:spacing w:after="0"/>
+        <w:contextualSpacing w:val="0"/>
+        <w:rPr>
+          <w:sz w:val="24"/>
+          <w:szCs w:val="24"/>
+        </w:rPr>
+      </w:pPr>
+      <w:r>
+        <w:rPr>
+          <w:sz w:val="24"/>
+          <w:szCs w:val="24"/>
+        </w:rPr>
+        <w:t xml:space="preserve">типовые проектные решения и особенности построения </w:t>
+      </w:r>
+      <w:r>
+        <w:rPr>
+          <w:sz w:val="24"/>
+          <w:szCs w:val="24"/>
+        </w:rPr>
+        <w:t>клиент-серверной архитектуры</w:t>
+      </w:r>
+    </w:p>
+    <w:p>
+      <w:pPr>
+        <w:pStyle w:val="a3"/>
+        <w:numPr>
+          <w:ilvl w:val="0"/>
+          <w:numId w:val="16"/>
+        </w:numPr>
+        <w:spacing w:after="0"/>
+        <w:contextualSpacing w:val="0"/>
+        <w:rPr>
+          <w:sz w:val="24"/>
+          <w:szCs w:val="24"/>
+        </w:rPr>
+      </w:pPr>
+      <w:r>
+        <w:rPr>
+          <w:sz w:val="24"/>
+          <w:szCs w:val="24"/>
+        </w:rPr>
+        <w:t>проектная и рабочая документация</w:t>
+      </w:r>
+    </w:p>
+    <w:p>
+      <w:pPr>
+        <w:pStyle w:val="a3"/>
+        <w:spacing w:before="120" w:after="0"/>
+        <w:ind w:left="284" w:firstLine="709"/>
+        <w:contextualSpacing w:val="0"/>
+        <w:rPr>
+          <w:sz w:val="24"/>
+          <w:szCs w:val="24"/>
+        </w:rPr>
+      </w:pPr>
+      <w:r>
+        <w:rPr>
+          <w:sz w:val="24"/>
+          <w:szCs w:val="24"/>
+        </w:rPr>
+        <w:t>Заказчику передаются:</w:t>
+      </w:r>
+    </w:p>
+    <w:p>
+      <w:pPr>
+        <w:pStyle w:val="a3"/>
+        <w:numPr>
+          <w:ilvl w:val="0"/>
+          <w:numId w:val="16"/>
+        </w:numPr>
+        <w:spacing w:after="0"/>
+        <w:contextualSpacing w:val="0"/>
+        <w:rPr>
+          <w:sz w:val="24"/>
+          <w:szCs w:val="24"/>
+        </w:rPr>
+      </w:pPr>
+      <w:r>
+        <w:rPr>
+          <w:sz w:val="24"/>
+          <w:szCs w:val="24"/>
+        </w:rPr>
+        <w:t>программное обеспечение</w:t>
+      </w:r>
+    </w:p>
+    <w:p>
+      <w:pPr>
+        <w:pStyle w:val="a3"/>
+        <w:numPr>
+          <w:ilvl w:val="0"/>
+          <w:numId w:val="16"/>
+        </w:numPr>
+        <w:spacing w:after="0"/>
+        <w:contextualSpacing w:val="0"/>
+        <w:rPr>
+          <w:sz w:val="24"/>
+          <w:szCs w:val="24"/>
+        </w:rPr>
+      </w:pPr>
+      <w:r>
+        <w:rPr>
+          <w:sz w:val="24"/>
+          <w:szCs w:val="24"/>
+        </w:rPr>
+        <w:t>документация</w:t>
+      </w:r>
+    </w:p>
+    <w:p>
+      <w:pPr>
+        <w:pStyle w:val="a3"/>
+        <w:spacing w:before="120" w:after="0"/>
+        <w:ind w:left="284" w:firstLine="709"/>
+        <w:contextualSpacing w:val="0"/>
+        <w:rPr>
+          <w:sz w:val="24"/>
+          <w:szCs w:val="24"/>
+        </w:rPr>
+      </w:pPr>
+      <w:r>
+        <w:rPr>
+          <w:sz w:val="24"/>
+          <w:szCs w:val="24"/>
+        </w:rPr>
+        <w:t>Заказчик приобретает у третьих лиц:</w:t>
+      </w:r>
+    </w:p>
+    <w:p>
+      <w:pPr>
+        <w:pStyle w:val="a3"/>
+        <w:numPr>
+          <w:ilvl w:val="0"/>
+          <w:numId w:val="16"/>
+        </w:numPr>
+        <w:spacing w:after="0"/>
+        <w:contextualSpacing w:val="0"/>
+        <w:rPr>
+          <w:sz w:val="24"/>
+          <w:szCs w:val="24"/>
+        </w:rPr>
+      </w:pPr>
+      <w:r>
+        <w:rPr>
+          <w:sz w:val="24"/>
+          <w:szCs w:val="24"/>
+        </w:rPr>
+        <w:t>пассивное сетевое оборудование</w:t>
+      </w:r>
+    </w:p>
+    <w:p>
+      <w:pPr>
+        <w:pStyle w:val="a3"/>
+        <w:numPr>
+          <w:ilvl w:val="0"/>
+          <w:numId w:val="16"/>
+        </w:numPr>
+        <w:spacing w:after="0"/>
+        <w:contextualSpacing w:val="0"/>
+        <w:rPr>
+          <w:sz w:val="24"/>
+          <w:szCs w:val="24"/>
+        </w:rPr>
+      </w:pPr>
+      <w:r>
+        <w:rPr>
+          <w:sz w:val="24"/>
+          <w:szCs w:val="24"/>
+        </w:rPr>
+        <w:t>серверное оборудование</w:t>
+      </w:r>
+    </w:p>
+    <w:p>
+      <w:pPr>
+        <w:pStyle w:val="a3"/>
+        <w:numPr>
+          <w:ilvl w:val="0"/>
+          <w:numId w:val="16"/>
+        </w:numPr>
+        <w:spacing w:after="0"/>
+        <w:contextualSpacing w:val="0"/>
+        <w:rPr>
+          <w:sz w:val="24"/>
+          <w:szCs w:val="24"/>
+        </w:rPr>
+      </w:pPr>
+      <w:r>
+        <w:rPr>
+          <w:sz w:val="24"/>
+          <w:szCs w:val="24"/>
+        </w:rPr>
+        <w:t>аппаратное оборудование</w:t>
+      </w:r>
+    </w:p>
+    <w:p>
+      <w:pPr>
+        <w:pStyle w:val="a3"/>
+        <w:spacing w:after="0"/>
+        <w:ind w:left="284" w:firstLine="709"/>
+        <w:contextualSpacing w:val="0"/>
+        <w:rPr>
+          <w:sz w:val="24"/>
+          <w:szCs w:val="24"/>
+        </w:rPr>
+      </w:pPr>
+    </w:p>
+    <w:p>
+      <w:pPr>
+        <w:pStyle w:val="a3"/>
+        <w:numPr>
+          <w:ilvl w:val="0"/>
+          <w:numId w:val="17"/>
+        </w:numPr>
+        <w:spacing w:before="240" w:after="0"/>
+        <w:ind w:left="0" w:firstLine="284"/>
+        <w:contextualSpacing w:val="0"/>
+        <w:rPr>
+          <w:b/>
+          <w:sz w:val="32"/>
+          <w:szCs w:val="32"/>
+        </w:rPr>
+      </w:pPr>
+      <w:r>
+        <w:rPr>
+          <w:b/>
+          <w:sz w:val="32"/>
+          <w:szCs w:val="32"/>
+        </w:rPr>
+        <w:t xml:space="preserve"> </w:t>
+      </w:r>
+      <w:r>
+        <w:rPr>
+          <w:b/>
+          <w:sz w:val="32"/>
+          <w:szCs w:val="32"/>
+        </w:rPr>
+        <w:t>Назначение и цели создания системы</w:t>
+      </w:r>
+    </w:p>
+    <w:p>
+      <w:pPr>
+        <w:pStyle w:val="a3"/>
+        <w:numPr>
+          <w:ilvl w:val="0"/>
+          <w:numId w:val="17"/>
+        </w:numPr>
+        <w:spacing w:before="240" w:after="0"/>
+        <w:ind w:left="0" w:firstLine="284"/>
+        <w:contextualSpacing w:val="0"/>
+        <w:rPr>
+          <w:b/>
+          <w:sz w:val="24"/>
+          <w:szCs w:val="24"/>
+        </w:rPr>
+      </w:pPr>
+      <w:r>
+        <w:rPr>
+          <w:b/>
+          <w:sz w:val="24"/>
+          <w:szCs w:val="24"/>
+        </w:rPr>
+        <w:t>Назначение системы</w:t>
+      </w:r>
+    </w:p>
+    <w:p>
+      <w:pPr>
+        <w:pStyle w:val="a3"/>
+        <w:spacing w:after="0"/>
+        <w:ind w:left="284" w:firstLine="709"/>
+        <w:contextualSpacing w:val="0"/>
+        <w:rPr>
+          <w:sz w:val="24"/>
+          <w:szCs w:val="24"/>
+        </w:rPr>
+      </w:pPr>
+      <w:bookmarkStart w:id="0" w:name="_Hlk128733542"/>
+      <w:r>
+        <w:rPr>
+          <w:sz w:val="24"/>
+          <w:szCs w:val="24"/>
+        </w:rPr>
+        <w:t>П</w:t>
+      </w:r>
+      <w:r>
+        <w:rPr>
+          <w:sz w:val="24"/>
+          <w:szCs w:val="24"/>
+        </w:rPr>
+        <w:t>рограмм</w:t>
+      </w:r>
+      <w:r>
+        <w:rPr>
+          <w:sz w:val="24"/>
+          <w:szCs w:val="24"/>
+        </w:rPr>
+        <w:t>а</w:t>
+      </w:r>
+      <w:r>
+        <w:rPr>
+          <w:sz w:val="24"/>
+          <w:szCs w:val="24"/>
+        </w:rPr>
+        <w:t xml:space="preserve"> позволяет вести и администрировать личную электронную библиотеку, имея возможность добавления, редактирования, удаления и поиска книг в этой системе</w:t>
+      </w:r>
+    </w:p>
+    <w:bookmarkEnd w:id="0"/>
+    <w:p>
+      <w:pPr>
+        <w:pStyle w:val="a3"/>
+        <w:numPr>
+          <w:ilvl w:val="0"/>
+          <w:numId w:val="17"/>
+        </w:numPr>
+        <w:spacing w:before="240" w:after="0"/>
+        <w:ind w:left="0" w:firstLine="284"/>
+        <w:contextualSpacing w:val="0"/>
+        <w:rPr>
+          <w:b/>
+          <w:sz w:val="24"/>
+          <w:szCs w:val="24"/>
+        </w:rPr>
+      </w:pPr>
+      <w:r>
+        <w:rPr>
+          <w:b/>
+          <w:sz w:val="24"/>
+          <w:szCs w:val="24"/>
+        </w:rPr>
+        <w:t>Цели создания системы</w:t>
+      </w:r>
+    </w:p>
+    <w:p>
+      <w:pPr>
+        <w:pStyle w:val="a3"/>
+        <w:spacing w:before="120" w:after="0"/>
+        <w:ind w:left="284" w:firstLine="709"/>
+        <w:contextualSpacing w:val="0"/>
+        <w:rPr>
+          <w:sz w:val="24"/>
+          <w:szCs w:val="24"/>
+        </w:rPr>
+      </w:pPr>
+      <w:bookmarkStart w:id="1" w:name="_Hlk128734418"/>
+      <w:r>
+        <w:rPr>
+          <w:sz w:val="24"/>
+          <w:szCs w:val="24"/>
+        </w:rPr>
+        <w:t>Целью создания системы является:</w:t>
+      </w:r>
+    </w:p>
+    <w:bookmarkEnd w:id="1"/>
+    <w:p>
+      <w:pPr>
+        <w:pStyle w:val="a3"/>
+        <w:numPr>
+          <w:ilvl w:val="0"/>
+          <w:numId w:val="16"/>
+        </w:numPr>
+        <w:spacing w:after="0"/>
+        <w:contextualSpacing w:val="0"/>
+        <w:rPr>
+          <w:sz w:val="24"/>
+          <w:szCs w:val="24"/>
+        </w:rPr>
+      </w:pPr>
+      <w:r>
+        <w:rPr>
+          <w:sz w:val="24"/>
+          <w:szCs w:val="24"/>
+        </w:rPr>
+        <w:t>У</w:t>
+      </w:r>
+      <w:r>
+        <w:rPr>
+          <w:sz w:val="24"/>
+          <w:szCs w:val="24"/>
+        </w:rPr>
+        <w:t>чится разрабатывать клиент-серверное приложение</w:t>
+      </w:r>
+    </w:p>
+    <w:p>
+      <w:pPr>
+        <w:pStyle w:val="a3"/>
+        <w:numPr>
+          <w:ilvl w:val="0"/>
+          <w:numId w:val="16"/>
+        </w:numPr>
+        <w:spacing w:after="0"/>
+        <w:contextualSpacing w:val="0"/>
+        <w:rPr>
+          <w:sz w:val="24"/>
+          <w:szCs w:val="24"/>
+        </w:rPr>
+      </w:pPr>
+      <w:r>
+        <w:rPr>
+          <w:sz w:val="24"/>
+          <w:szCs w:val="24"/>
+        </w:rPr>
+        <w:t>Получение новых знаний в сфере архитектуры</w:t>
+      </w:r>
+    </w:p>
+    <w:p>
+      <w:pPr>
+        <w:pStyle w:val="a3"/>
+        <w:numPr>
+          <w:ilvl w:val="0"/>
+          <w:numId w:val="16"/>
+        </w:numPr>
+        <w:spacing w:after="0"/>
+        <w:contextualSpacing w:val="0"/>
+        <w:rPr>
+          <w:sz w:val="24"/>
+          <w:szCs w:val="24"/>
+        </w:rPr>
+      </w:pPr>
+      <w:r>
+        <w:rPr>
+          <w:sz w:val="24"/>
+          <w:szCs w:val="24"/>
+        </w:rPr>
+        <w:t>Изучение потоков данных в программе</w:t>
+      </w:r>
+    </w:p>
+    <w:p>
+      <w:pPr>
+        <w:pStyle w:val="a3"/>
+        <w:numPr>
+          <w:ilvl w:val="0"/>
+          <w:numId w:val="16"/>
+        </w:numPr>
+        <w:spacing w:after="0"/>
+        <w:contextualSpacing w:val="0"/>
+        <w:rPr>
+          <w:sz w:val="24"/>
+          <w:szCs w:val="24"/>
+        </w:rPr>
+      </w:pPr>
+      <w:r>
+        <w:rPr>
+          <w:sz w:val="24"/>
+          <w:szCs w:val="24"/>
+        </w:rPr>
+        <w:lastRenderedPageBreak/>
+        <w:t xml:space="preserve">Изучение технологий </w:t>
+      </w:r>
+      <w:r>
+        <w:rPr>
+          <w:sz w:val="24"/>
+          <w:szCs w:val="24"/>
+          <w:lang w:val="en-US"/>
+        </w:rPr>
+        <w:t>java</w:t>
+      </w:r>
+      <w:r>
+        <w:rPr>
+          <w:sz w:val="24"/>
+          <w:szCs w:val="24"/>
+        </w:rPr>
+        <w:t xml:space="preserve"> </w:t>
+      </w:r>
+      <w:r>
+        <w:rPr>
+          <w:sz w:val="24"/>
+          <w:szCs w:val="24"/>
+          <w:lang w:val="en-US"/>
+        </w:rPr>
+        <w:t>fx</w:t>
+      </w:r>
+      <w:r>
+        <w:rPr>
+          <w:sz w:val="24"/>
+          <w:szCs w:val="24"/>
+        </w:rPr>
+        <w:t xml:space="preserve"> и </w:t>
+      </w:r>
+      <w:r>
+        <w:rPr>
+          <w:sz w:val="24"/>
+          <w:szCs w:val="24"/>
+          <w:lang w:val="en-US"/>
+        </w:rPr>
+        <w:t>spring</w:t>
+      </w:r>
+      <w:r>
+        <w:rPr>
+          <w:sz w:val="24"/>
+          <w:szCs w:val="24"/>
+        </w:rPr>
+        <w:t xml:space="preserve"> </w:t>
+      </w:r>
+      <w:r>
+        <w:rPr>
+          <w:sz w:val="24"/>
+          <w:szCs w:val="24"/>
+          <w:lang w:val="en-US"/>
+        </w:rPr>
+        <w:t>framework</w:t>
+      </w:r>
+    </w:p>
+    <w:p>
+      <w:pPr>
+        <w:pStyle w:val="a3"/>
+        <w:numPr>
+          <w:ilvl w:val="0"/>
+          <w:numId w:val="16"/>
+        </w:numPr>
+        <w:spacing w:after="0"/>
+        <w:contextualSpacing w:val="0"/>
+        <w:rPr>
+          <w:sz w:val="24"/>
+          <w:szCs w:val="24"/>
+        </w:rPr>
+      </w:pPr>
+      <w:r>
+        <w:rPr>
+          <w:sz w:val="24"/>
+          <w:szCs w:val="24"/>
+        </w:rPr>
+        <w:t xml:space="preserve">Упростить взаимодействие с программой </w:t>
+      </w:r>
+      <w:r>
+        <w:rPr>
+          <w:sz w:val="24"/>
+          <w:szCs w:val="24"/>
+          <w:lang w:val="en-US"/>
+        </w:rPr>
+        <w:t>UI</w:t>
+      </w:r>
+    </w:p>
+    <w:p>
+      <w:pPr>
+        <w:pStyle w:val="a3"/>
+        <w:numPr>
+          <w:ilvl w:val="0"/>
+          <w:numId w:val="16"/>
+        </w:numPr>
+        <w:spacing w:after="0"/>
+        <w:contextualSpacing w:val="0"/>
+        <w:rPr>
+          <w:sz w:val="24"/>
+          <w:szCs w:val="24"/>
+        </w:rPr>
+      </w:pPr>
+      <w:r>
+        <w:rPr>
+          <w:sz w:val="24"/>
+          <w:szCs w:val="24"/>
+        </w:rPr>
+        <w:t>Ускорить процессы внутри программы</w:t>
+      </w:r>
+    </w:p>
+    <w:p>
+      <w:pPr>
+        <w:pStyle w:val="a3"/>
+        <w:numPr>
+          <w:ilvl w:val="0"/>
+          <w:numId w:val="18"/>
+        </w:numPr>
+        <w:spacing w:before="240" w:after="0"/>
+        <w:contextualSpacing w:val="0"/>
+        <w:rPr>
+          <w:b/>
+          <w:sz w:val="32"/>
+          <w:szCs w:val="32"/>
+        </w:rPr>
+      </w:pPr>
+      <w:r>
+        <w:rPr>
+          <w:b/>
+          <w:sz w:val="32"/>
+          <w:szCs w:val="32"/>
+        </w:rPr>
+        <w:t>Характеристика объекта автоматизации</w:t>
+      </w:r>
+    </w:p>
+    <w:p>
+      <w:pPr>
+        <w:pStyle w:val="a3"/>
+        <w:numPr>
+          <w:ilvl w:val="0"/>
+          <w:numId w:val="18"/>
+        </w:numPr>
+        <w:spacing w:before="240" w:after="0"/>
+        <w:contextualSpacing w:val="0"/>
+        <w:rPr>
+          <w:b/>
+          <w:sz w:val="24"/>
+          <w:szCs w:val="24"/>
+        </w:rPr>
+      </w:pPr>
+      <w:r>
+        <w:rPr>
+          <w:b/>
+          <w:sz w:val="24"/>
+          <w:szCs w:val="24"/>
+        </w:rPr>
+        <w:t>Краткие сведения об объекте автоматизации</w:t>
+      </w:r>
+    </w:p>
+    <w:p>
+      <w:pPr>
+        <w:pStyle w:val="a3"/>
+        <w:spacing w:before="120" w:after="0"/>
+        <w:ind w:left="284" w:firstLine="709"/>
+        <w:contextualSpacing w:val="0"/>
+        <w:rPr>
+          <w:sz w:val="24"/>
+          <w:szCs w:val="24"/>
+        </w:rPr>
+      </w:pPr>
+      <w:r>
+        <w:rPr>
+          <w:sz w:val="24"/>
+          <w:szCs w:val="24"/>
+        </w:rPr>
+        <w:t>Объектом автоматизации является личная библиотека</w:t>
+      </w:r>
+    </w:p>
+    <w:p>
+      <w:pPr>
+        <w:pStyle w:val="a3"/>
+        <w:numPr>
+          <w:ilvl w:val="0"/>
+          <w:numId w:val="19"/>
+        </w:numPr>
+        <w:spacing w:before="240" w:after="0"/>
+        <w:contextualSpacing w:val="0"/>
+        <w:rPr>
+          <w:b/>
+          <w:sz w:val="24"/>
+          <w:szCs w:val="24"/>
+        </w:rPr>
+      </w:pPr>
+      <w:r>
+        <w:rPr>
+          <w:b/>
+          <w:sz w:val="24"/>
+          <w:szCs w:val="24"/>
+        </w:rPr>
+        <w:t>Требования к системе</w:t>
+      </w:r>
+    </w:p>
+    <w:p>
+      <w:pPr>
+        <w:pStyle w:val="a3"/>
+        <w:numPr>
+          <w:ilvl w:val="0"/>
+          <w:numId w:val="19"/>
+        </w:numPr>
+        <w:spacing w:before="240" w:after="0"/>
+        <w:contextualSpacing w:val="0"/>
+        <w:rPr>
+          <w:b/>
+          <w:sz w:val="24"/>
+          <w:szCs w:val="24"/>
+        </w:rPr>
+      </w:pPr>
+      <w:bookmarkStart w:id="2" w:name="_Hlk128738024"/>
+      <w:r>
+        <w:rPr>
+          <w:b/>
+          <w:sz w:val="24"/>
+          <w:szCs w:val="24"/>
+        </w:rPr>
+        <w:t>Требование к структуре и функционированию системы</w:t>
+      </w:r>
+    </w:p>
+    <w:p>
+      <w:pPr>
+        <w:pStyle w:val="a3"/>
+        <w:spacing w:before="120" w:after="0"/>
+        <w:ind w:left="284" w:firstLine="709"/>
+        <w:contextualSpacing w:val="0"/>
+        <w:rPr>
+          <w:sz w:val="24"/>
+          <w:szCs w:val="24"/>
+        </w:rPr>
+      </w:pPr>
+      <w:bookmarkStart w:id="3" w:name="_Hlk128735733"/>
+      <w:bookmarkEnd w:id="2"/>
+      <w:r>
+        <w:rPr>
+          <w:sz w:val="24"/>
+          <w:szCs w:val="24"/>
+        </w:rPr>
+        <w:t xml:space="preserve">ИС </w:t>
+      </w:r>
+      <w:r>
+        <w:rPr>
+          <w:sz w:val="24"/>
+          <w:szCs w:val="24"/>
+        </w:rPr>
+        <w:t>администрирования библиотеки</w:t>
+      </w:r>
+      <w:r>
+        <w:rPr>
+          <w:sz w:val="24"/>
+          <w:szCs w:val="24"/>
+        </w:rPr>
+        <w:t xml:space="preserve"> должна представлять собой систему,</w:t>
+      </w:r>
+      <w:r>
+        <w:rPr>
+          <w:sz w:val="24"/>
+          <w:szCs w:val="24"/>
+        </w:rPr>
+        <w:t xml:space="preserve"> </w:t>
+      </w:r>
+      <w:r>
+        <w:rPr>
+          <w:sz w:val="24"/>
+          <w:szCs w:val="24"/>
+        </w:rPr>
+        <w:t xml:space="preserve">реализованную по концепции </w:t>
+      </w:r>
+      <w:r>
+        <w:rPr>
+          <w:sz w:val="24"/>
+          <w:szCs w:val="24"/>
+          <w:lang w:val="en-US"/>
+        </w:rPr>
+        <w:t>MVC</w:t>
+      </w:r>
+      <w:r>
+        <w:rPr>
+          <w:sz w:val="24"/>
+          <w:szCs w:val="24"/>
+        </w:rPr>
+        <w:t>,</w:t>
+      </w:r>
+      <w:r>
+        <w:rPr>
+          <w:sz w:val="24"/>
+          <w:szCs w:val="24"/>
+        </w:rPr>
+        <w:t xml:space="preserve"> </w:t>
+      </w:r>
+      <w:r>
+        <w:rPr>
+          <w:sz w:val="24"/>
+          <w:szCs w:val="24"/>
+        </w:rPr>
+        <w:t>включающую в себя подсистемы:</w:t>
+      </w:r>
+    </w:p>
+    <w:p>
+      <w:pPr>
+        <w:pStyle w:val="a3"/>
+        <w:spacing w:before="120" w:after="0"/>
+        <w:ind w:left="284" w:firstLine="709"/>
+        <w:contextualSpacing w:val="0"/>
+        <w:rPr>
+          <w:sz w:val="24"/>
+          <w:szCs w:val="24"/>
+        </w:rPr>
+      </w:pPr>
+      <w:r>
+        <w:rPr>
+          <w:sz w:val="24"/>
+          <w:szCs w:val="24"/>
+        </w:rPr>
+        <w:t xml:space="preserve">п/с </w:t>
+      </w:r>
+      <w:r>
+        <w:rPr>
+          <w:sz w:val="24"/>
+          <w:szCs w:val="24"/>
+        </w:rPr>
+        <w:t>функционал</w:t>
+      </w:r>
+      <w:r>
+        <w:rPr>
+          <w:sz w:val="24"/>
+          <w:szCs w:val="24"/>
+        </w:rPr>
+        <w:t xml:space="preserve"> </w:t>
+      </w:r>
+      <w:r>
+        <w:rPr>
+          <w:sz w:val="24"/>
+          <w:szCs w:val="24"/>
+        </w:rPr>
+        <w:t>клиент</w:t>
+      </w:r>
+      <w:r>
+        <w:rPr>
+          <w:sz w:val="24"/>
+          <w:szCs w:val="24"/>
+        </w:rPr>
+        <w:t>а</w:t>
+      </w:r>
+      <w:r>
+        <w:rPr>
+          <w:sz w:val="24"/>
+          <w:szCs w:val="24"/>
+        </w:rPr>
+        <w:t>:</w:t>
+      </w:r>
+    </w:p>
+    <w:bookmarkEnd w:id="3"/>
+    <w:p>
+      <w:pPr>
+        <w:pStyle w:val="a3"/>
+        <w:numPr>
+          <w:ilvl w:val="0"/>
+          <w:numId w:val="16"/>
+        </w:numPr>
+        <w:spacing w:after="0"/>
+        <w:contextualSpacing w:val="0"/>
+        <w:rPr>
+          <w:sz w:val="24"/>
+          <w:szCs w:val="24"/>
+        </w:rPr>
+      </w:pPr>
+      <w:r>
+        <w:rPr>
+          <w:sz w:val="24"/>
+          <w:szCs w:val="24"/>
+        </w:rPr>
+        <w:t>добавление книги</w:t>
+      </w:r>
+    </w:p>
+    <w:p>
+      <w:pPr>
+        <w:pStyle w:val="a3"/>
+        <w:numPr>
+          <w:ilvl w:val="0"/>
+          <w:numId w:val="16"/>
+        </w:numPr>
+        <w:spacing w:after="0"/>
+        <w:contextualSpacing w:val="0"/>
+        <w:rPr>
+          <w:sz w:val="24"/>
+          <w:szCs w:val="24"/>
+        </w:rPr>
+      </w:pPr>
+      <w:r>
+        <w:rPr>
+          <w:sz w:val="24"/>
+          <w:szCs w:val="24"/>
+        </w:rPr>
+        <w:t>удаление выбранной книги</w:t>
+      </w:r>
+    </w:p>
+    <w:p>
+      <w:pPr>
+        <w:pStyle w:val="a3"/>
+        <w:numPr>
+          <w:ilvl w:val="0"/>
+          <w:numId w:val="16"/>
+        </w:numPr>
+        <w:spacing w:after="0"/>
+        <w:contextualSpacing w:val="0"/>
+        <w:rPr>
+          <w:sz w:val="24"/>
+          <w:szCs w:val="24"/>
+        </w:rPr>
+      </w:pPr>
+      <w:r>
+        <w:rPr>
+          <w:sz w:val="24"/>
+          <w:szCs w:val="24"/>
+        </w:rPr>
+        <w:t>редактирование выбранной книги</w:t>
+      </w:r>
+    </w:p>
+    <w:p>
+      <w:pPr>
+        <w:pStyle w:val="a3"/>
+        <w:numPr>
+          <w:ilvl w:val="0"/>
+          <w:numId w:val="16"/>
+        </w:numPr>
+        <w:spacing w:after="0"/>
+        <w:contextualSpacing w:val="0"/>
+        <w:rPr>
+          <w:sz w:val="24"/>
+          <w:szCs w:val="24"/>
+        </w:rPr>
+      </w:pPr>
+      <w:r>
+        <w:rPr>
+          <w:sz w:val="24"/>
+          <w:szCs w:val="24"/>
+        </w:rPr>
+        <w:t>поиска по любым полям</w:t>
+      </w:r>
+    </w:p>
+    <w:p>
+      <w:pPr>
+        <w:pStyle w:val="a3"/>
+        <w:spacing w:before="120" w:after="0"/>
+        <w:ind w:left="284" w:firstLine="709"/>
+        <w:contextualSpacing w:val="0"/>
+        <w:rPr>
+          <w:sz w:val="24"/>
+          <w:szCs w:val="24"/>
+        </w:rPr>
+      </w:pPr>
+      <w:r>
+        <w:rPr>
+          <w:sz w:val="24"/>
+          <w:szCs w:val="24"/>
+        </w:rPr>
+        <w:t>п/с</w:t>
+      </w:r>
+      <w:r>
+        <w:rPr>
+          <w:sz w:val="24"/>
+          <w:szCs w:val="24"/>
+        </w:rPr>
+        <w:t xml:space="preserve"> </w:t>
+      </w:r>
+      <w:r>
+        <w:rPr>
+          <w:sz w:val="24"/>
+          <w:szCs w:val="24"/>
+        </w:rPr>
+        <w:t xml:space="preserve">функционал </w:t>
+      </w:r>
+      <w:r>
+        <w:rPr>
+          <w:sz w:val="24"/>
+          <w:szCs w:val="24"/>
+        </w:rPr>
+        <w:t>сервера:</w:t>
+      </w:r>
+    </w:p>
+    <w:p>
+      <w:pPr>
+        <w:pStyle w:val="a3"/>
+        <w:numPr>
+          <w:ilvl w:val="0"/>
+          <w:numId w:val="16"/>
+        </w:numPr>
+        <w:spacing w:after="0"/>
+        <w:contextualSpacing w:val="0"/>
+        <w:rPr>
+          <w:sz w:val="24"/>
+          <w:szCs w:val="24"/>
+        </w:rPr>
+      </w:pPr>
+      <w:r>
+        <w:rPr>
+          <w:sz w:val="24"/>
+          <w:szCs w:val="24"/>
+        </w:rPr>
+        <w:t>получение списка книг</w:t>
+      </w:r>
+    </w:p>
+    <w:p>
+      <w:pPr>
+        <w:pStyle w:val="a3"/>
+        <w:numPr>
+          <w:ilvl w:val="0"/>
+          <w:numId w:val="16"/>
+        </w:numPr>
+        <w:spacing w:after="0"/>
+        <w:contextualSpacing w:val="0"/>
+        <w:rPr>
+          <w:sz w:val="24"/>
+          <w:szCs w:val="24"/>
+        </w:rPr>
+      </w:pPr>
+      <w:r>
+        <w:rPr>
+          <w:sz w:val="24"/>
+          <w:szCs w:val="24"/>
+        </w:rPr>
+        <w:t>добавление книги</w:t>
+      </w:r>
+    </w:p>
+    <w:p>
+      <w:pPr>
+        <w:pStyle w:val="a3"/>
+        <w:numPr>
+          <w:ilvl w:val="0"/>
+          <w:numId w:val="16"/>
+        </w:numPr>
+        <w:spacing w:after="0"/>
+        <w:contextualSpacing w:val="0"/>
+        <w:rPr>
+          <w:sz w:val="24"/>
+          <w:szCs w:val="24"/>
+        </w:rPr>
+      </w:pPr>
+      <w:r>
+        <w:rPr>
+          <w:sz w:val="24"/>
+          <w:szCs w:val="24"/>
+        </w:rPr>
+        <w:t xml:space="preserve">редактирование </w:t>
+      </w:r>
+      <w:r>
+        <w:rPr>
+          <w:sz w:val="24"/>
+          <w:szCs w:val="24"/>
+        </w:rPr>
+        <w:t>книги</w:t>
+      </w:r>
+    </w:p>
+    <w:p>
+      <w:pPr>
+        <w:pStyle w:val="a3"/>
+        <w:numPr>
+          <w:ilvl w:val="0"/>
+          <w:numId w:val="16"/>
+        </w:numPr>
+        <w:spacing w:after="0"/>
+        <w:contextualSpacing w:val="0"/>
+        <w:rPr>
+          <w:sz w:val="24"/>
+          <w:szCs w:val="24"/>
+        </w:rPr>
+      </w:pPr>
+      <w:r>
+        <w:rPr>
+          <w:sz w:val="24"/>
+          <w:szCs w:val="24"/>
+        </w:rPr>
+        <w:t>удаления книги по идентификатору</w:t>
+      </w:r>
+    </w:p>
+    <w:p>
+      <w:pPr>
+        <w:pStyle w:val="a3"/>
+        <w:numPr>
+          <w:ilvl w:val="0"/>
+          <w:numId w:val="16"/>
+        </w:numPr>
+        <w:spacing w:after="0"/>
+        <w:contextualSpacing w:val="0"/>
+        <w:rPr>
+          <w:sz w:val="24"/>
+          <w:szCs w:val="24"/>
+        </w:rPr>
+      </w:pPr>
+      <w:r>
+        <w:rPr>
+          <w:sz w:val="24"/>
+          <w:szCs w:val="24"/>
+        </w:rPr>
+        <w:t>коннект с базой данных</w:t>
+      </w:r>
+    </w:p>
+    <w:p>
+      <w:pPr>
+        <w:pStyle w:val="a3"/>
+        <w:numPr>
+          <w:ilvl w:val="0"/>
+          <w:numId w:val="16"/>
+        </w:numPr>
+        <w:spacing w:after="0"/>
+        <w:contextualSpacing w:val="0"/>
+        <w:rPr>
+          <w:sz w:val="24"/>
+          <w:szCs w:val="24"/>
+        </w:rPr>
+      </w:pPr>
+      <w:r>
+        <w:rPr>
+          <w:sz w:val="24"/>
+          <w:szCs w:val="24"/>
+        </w:rPr>
+        <w:t>выводы ошибок, при их наличии</w:t>
+      </w:r>
+    </w:p>
+    <w:p>
+      <w:pPr>
+        <w:pStyle w:val="a3"/>
+        <w:numPr>
+          <w:ilvl w:val="0"/>
+          <w:numId w:val="16"/>
+        </w:numPr>
+        <w:spacing w:after="0"/>
+        <w:contextualSpacing w:val="0"/>
+        <w:rPr>
+          <w:sz w:val="24"/>
+          <w:szCs w:val="24"/>
+        </w:rPr>
+      </w:pPr>
+      <w:r>
+        <w:rPr>
+          <w:sz w:val="24"/>
+          <w:szCs w:val="24"/>
+        </w:rPr>
+        <w:t xml:space="preserve">отправка данных </w:t>
+      </w:r>
+      <w:r>
+        <w:rPr>
+          <w:sz w:val="24"/>
+          <w:szCs w:val="24"/>
+        </w:rPr>
+        <w:t>через</w:t>
+      </w:r>
+      <w:r>
+        <w:rPr>
+          <w:sz w:val="24"/>
+          <w:szCs w:val="24"/>
+        </w:rPr>
+        <w:t xml:space="preserve"> </w:t>
+      </w:r>
+      <w:r>
+        <w:rPr>
+          <w:sz w:val="24"/>
+          <w:szCs w:val="24"/>
+          <w:lang w:val="en-US"/>
+        </w:rPr>
+        <w:t>api</w:t>
+      </w:r>
+    </w:p>
+    <w:p>
+      <w:pPr>
+        <w:pStyle w:val="a3"/>
+        <w:numPr>
+          <w:ilvl w:val="0"/>
+          <w:numId w:val="16"/>
+        </w:numPr>
+        <w:spacing w:after="0"/>
+        <w:contextualSpacing w:val="0"/>
+        <w:rPr>
+          <w:sz w:val="24"/>
+          <w:szCs w:val="24"/>
+        </w:rPr>
+      </w:pPr>
+      <w:r>
+        <w:rPr>
+          <w:sz w:val="24"/>
+          <w:szCs w:val="24"/>
+        </w:rPr>
+        <w:t xml:space="preserve">получение данных </w:t>
+      </w:r>
+      <w:r>
+        <w:rPr>
+          <w:sz w:val="24"/>
+          <w:szCs w:val="24"/>
+        </w:rPr>
+        <w:t>через</w:t>
+      </w:r>
+      <w:r>
+        <w:rPr>
+          <w:sz w:val="24"/>
+          <w:szCs w:val="24"/>
+        </w:rPr>
+        <w:t xml:space="preserve"> </w:t>
+      </w:r>
+      <w:r>
+        <w:rPr>
+          <w:sz w:val="24"/>
+          <w:szCs w:val="24"/>
+          <w:lang w:val="en-US"/>
+        </w:rPr>
+        <w:t>api</w:t>
+      </w:r>
+    </w:p>
+    <w:p>
+      <w:pPr>
+        <w:pStyle w:val="a3"/>
+        <w:numPr>
+          <w:ilvl w:val="0"/>
+          <w:numId w:val="19"/>
+        </w:numPr>
+        <w:spacing w:before="240" w:after="0"/>
+        <w:contextualSpacing w:val="0"/>
+        <w:rPr>
+          <w:b/>
+          <w:sz w:val="24"/>
+          <w:szCs w:val="24"/>
+        </w:rPr>
+      </w:pPr>
+      <w:r>
+        <w:rPr>
+          <w:b/>
+          <w:sz w:val="24"/>
+          <w:szCs w:val="24"/>
+        </w:rPr>
+        <w:t>Требования к средствам и способам связи для информационного обмена между компонентами системы</w:t>
+      </w:r>
+    </w:p>
+    <w:p>
+      <w:pPr>
+        <w:pStyle w:val="a3"/>
+        <w:spacing w:before="120" w:after="0"/>
+        <w:ind w:left="284" w:firstLine="709"/>
+        <w:contextualSpacing w:val="0"/>
+        <w:rPr>
+          <w:sz w:val="24"/>
+          <w:szCs w:val="24"/>
+        </w:rPr>
+      </w:pPr>
+      <w:r>
+        <w:rPr>
+          <w:sz w:val="24"/>
+          <w:szCs w:val="24"/>
+        </w:rPr>
+        <w:t>Для информационного обмена между компонентами системы должна быть организована локальная сеть. ИС функционирует</w:t>
+      </w:r>
+      <w:r>
+        <w:rPr>
+          <w:sz w:val="24"/>
+          <w:szCs w:val="24"/>
+        </w:rPr>
+        <w:t xml:space="preserve"> как</w:t>
+      </w:r>
+      <w:r>
+        <w:rPr>
+          <w:sz w:val="24"/>
+          <w:szCs w:val="24"/>
+        </w:rPr>
+        <w:t xml:space="preserve"> на</w:t>
+      </w:r>
+      <w:r>
+        <w:rPr>
+          <w:sz w:val="24"/>
+          <w:szCs w:val="24"/>
+        </w:rPr>
+        <w:t xml:space="preserve"> клиенте, так и на</w:t>
+      </w:r>
+      <w:r>
+        <w:rPr>
+          <w:sz w:val="24"/>
+          <w:szCs w:val="24"/>
+        </w:rPr>
+        <w:t xml:space="preserve"> сервере</w:t>
+      </w:r>
+      <w:r>
+        <w:rPr>
+          <w:sz w:val="24"/>
+          <w:szCs w:val="24"/>
+        </w:rPr>
+        <w:t>,</w:t>
+      </w:r>
+      <w:r>
+        <w:rPr>
+          <w:sz w:val="24"/>
+          <w:szCs w:val="24"/>
+        </w:rPr>
+        <w:t xml:space="preserve"> к которому имеют доступ пользователи этой программой по средствам локальной сети</w:t>
+      </w:r>
+    </w:p>
+    <w:p>
+      <w:pPr>
+        <w:pStyle w:val="a3"/>
+        <w:numPr>
+          <w:ilvl w:val="0"/>
+          <w:numId w:val="19"/>
+        </w:numPr>
+        <w:spacing w:before="240" w:after="0"/>
+        <w:contextualSpacing w:val="0"/>
+        <w:rPr>
+          <w:b/>
+          <w:sz w:val="24"/>
+          <w:szCs w:val="24"/>
+        </w:rPr>
+      </w:pPr>
+      <w:r>
+        <w:rPr>
+          <w:b/>
+          <w:sz w:val="24"/>
+          <w:szCs w:val="24"/>
+        </w:rPr>
+        <w:t>Требования по эргономике и технической эстетике.</w:t>
+      </w:r>
+    </w:p>
+    <w:p>
+      <w:pPr>
+        <w:pStyle w:val="a3"/>
+        <w:spacing w:before="120" w:after="0"/>
+        <w:ind w:left="284" w:firstLine="709"/>
+        <w:contextualSpacing w:val="0"/>
+        <w:rPr>
+          <w:sz w:val="24"/>
+          <w:szCs w:val="24"/>
+        </w:rPr>
+      </w:pPr>
+      <w:r>
+        <w:rPr>
+          <w:sz w:val="24"/>
+          <w:szCs w:val="24"/>
+        </w:rPr>
+        <w:t>Программа, работающая на клиенте, должна иметь минималистичный интерфейс:</w:t>
+      </w:r>
+    </w:p>
+    <w:p>
+      <w:pPr>
+        <w:pStyle w:val="a3"/>
+        <w:numPr>
+          <w:ilvl w:val="0"/>
+          <w:numId w:val="16"/>
+        </w:numPr>
+        <w:spacing w:after="0"/>
+        <w:contextualSpacing w:val="0"/>
+        <w:rPr>
+          <w:sz w:val="24"/>
+          <w:szCs w:val="24"/>
+        </w:rPr>
+      </w:pPr>
+      <w:r>
+        <w:rPr>
+          <w:sz w:val="24"/>
+          <w:szCs w:val="24"/>
+        </w:rPr>
+        <w:t>Основной цвет: светло-синий</w:t>
+      </w:r>
+    </w:p>
+    <w:p>
+      <w:pPr>
+        <w:pStyle w:val="a3"/>
+        <w:numPr>
+          <w:ilvl w:val="0"/>
+          <w:numId w:val="16"/>
+        </w:numPr>
+        <w:spacing w:after="0"/>
+        <w:contextualSpacing w:val="0"/>
+        <w:rPr>
+          <w:sz w:val="24"/>
+          <w:szCs w:val="24"/>
+        </w:rPr>
+      </w:pPr>
+      <w:r>
+        <w:rPr>
+          <w:sz w:val="24"/>
+          <w:szCs w:val="24"/>
+        </w:rPr>
+        <w:t>Другой цвет должен гармонировать с основным, к примеру белый</w:t>
+      </w:r>
+    </w:p>
+    <w:p>
+      <w:pPr>
+        <w:pStyle w:val="a3"/>
+        <w:numPr>
+          <w:ilvl w:val="0"/>
+          <w:numId w:val="16"/>
+        </w:numPr>
+        <w:spacing w:after="0"/>
+        <w:contextualSpacing w:val="0"/>
+        <w:rPr>
+          <w:sz w:val="24"/>
+          <w:szCs w:val="24"/>
+        </w:rPr>
+      </w:pPr>
+      <w:r>
+        <w:rPr>
+          <w:sz w:val="24"/>
+          <w:szCs w:val="24"/>
+        </w:rPr>
+        <w:t>Шрифт должен хорошо читаться</w:t>
+      </w:r>
+    </w:p>
+    <w:p>
+      <w:pPr>
+        <w:pStyle w:val="a3"/>
+        <w:numPr>
+          <w:ilvl w:val="0"/>
+          <w:numId w:val="16"/>
+        </w:numPr>
+        <w:spacing w:after="0"/>
+        <w:contextualSpacing w:val="0"/>
+        <w:rPr>
+          <w:sz w:val="24"/>
+          <w:szCs w:val="24"/>
+        </w:rPr>
+      </w:pPr>
+      <w:r>
+        <w:rPr>
+          <w:sz w:val="24"/>
+          <w:szCs w:val="24"/>
+        </w:rPr>
+        <w:t>Размер шрифта в диапазоне от 12 до 32 пунктиров</w:t>
+      </w:r>
+    </w:p>
+    <w:p>
+      <w:pPr>
+        <w:pStyle w:val="a3"/>
+        <w:numPr>
+          <w:ilvl w:val="0"/>
+          <w:numId w:val="16"/>
+        </w:numPr>
+        <w:spacing w:after="0"/>
+        <w:contextualSpacing w:val="0"/>
+        <w:rPr>
+          <w:sz w:val="24"/>
+          <w:szCs w:val="24"/>
+        </w:rPr>
+      </w:pPr>
+      <w:r>
+        <w:rPr>
+          <w:sz w:val="24"/>
+          <w:szCs w:val="24"/>
+        </w:rPr>
+        <w:t>Все кнопки должны находится в ожидаемых местах</w:t>
+      </w:r>
+    </w:p>
+    <w:p>
+      <w:pPr>
+        <w:pStyle w:val="a3"/>
+        <w:numPr>
+          <w:ilvl w:val="0"/>
+          <w:numId w:val="20"/>
+        </w:numPr>
+        <w:spacing w:before="240" w:after="0"/>
+        <w:contextualSpacing w:val="0"/>
+        <w:rPr>
+          <w:b/>
+          <w:sz w:val="32"/>
+          <w:szCs w:val="32"/>
+        </w:rPr>
+      </w:pPr>
+      <w:r>
+        <w:rPr>
+          <w:b/>
+          <w:sz w:val="32"/>
+          <w:szCs w:val="32"/>
+        </w:rPr>
+        <w:lastRenderedPageBreak/>
+        <w:t>Требование к структуре и функционированию системы</w:t>
+      </w:r>
+    </w:p>
+    <w:p>
+      <w:pPr>
+        <w:pStyle w:val="a3"/>
+        <w:spacing w:before="120" w:after="0"/>
+        <w:ind w:left="284" w:firstLine="709"/>
+        <w:contextualSpacing w:val="0"/>
+        <w:rPr>
+          <w:sz w:val="24"/>
+          <w:szCs w:val="24"/>
+        </w:rPr>
+      </w:pPr>
+      <w:bookmarkStart w:id="4" w:name="_GoBack"/>
+      <w:bookmarkEnd w:id="4"/>
     </w:p>
     <w:sectPr>
       <w:headerReference w:type="default" r:id="rId13"/>
@@ -2873,7 +4643,7 @@
 </file>
 
 <file path=word/endnotes.xml><?xml version="1.0" encoding="utf-8"?>
-<w:endnotes xmlns:wpc="http://schemas.microsoft.com/office/word/2010/wordprocessingCanvas" xmlns:cx="http://schemas.microsoft.com/office/drawing/2014/chartex" xmlns:mc="http://schemas.openxmlformats.org/markup-compatibility/2006" xmlns:o="urn:schemas-microsoft-com:office:office" xmlns:r="http://schemas.openxmlformats.org/officeDocument/2006/relationships" xmlns:m="http://schemas.openxmlformats.org/officeDocument/2006/math" xmlns:v="urn:schemas-microsoft-com:vml" xmlns:wp14="http://schemas.microsoft.com/office/word/2010/wordprocessingDrawing" xmlns:wp="http://schemas.openxmlformats.org/drawingml/2006/wordprocessingDrawing" xmlns:w10="urn:schemas-microsoft-com:office:word" xmlns:w="http://schemas.openxmlformats.org/wordprocessingml/2006/main" xmlns:w14="http://schemas.microsoft.com/office/word/2010/wordml" xmlns:w15="http://schemas.microsoft.com/office/word/2012/wordml" xmlns:w16se="http://schemas.microsoft.com/office/word/2015/wordml/symex" xmlns:wpg="http://schemas.microsoft.com/office/word/2010/wordprocessingGroup" xmlns:wpi="http://schemas.microsoft.com/office/word/2010/wordprocessingInk" xmlns:wne="http://schemas.microsoft.com/office/word/2006/wordml" xmlns:wps="http://schemas.microsoft.com/office/word/2010/wordprocessingShape" mc:Ignorable="w14 w15 w16se wp14">
+<w:endnotes xmlns:wpc="http://schemas.microsoft.com/office/word/2010/wordprocessingCanvas" xmlns:cx="http://schemas.microsoft.com/office/drawing/2014/chartex" xmlns:cx1="http://schemas.microsoft.com/office/drawing/2015/9/8/chartex" xmlns:cx2="http://schemas.microsoft.com/office/drawing/2015/10/21/chartex" xmlns:cx3="http://schemas.microsoft.com/office/drawing/2016/5/9/chartex" xmlns:cx4="http://schemas.microsoft.com/office/drawing/2016/5/10/chartex" xmlns:cx5="http://schemas.microsoft.com/office/drawing/2016/5/11/chartex" xmlns:cx6="http://schemas.microsoft.com/office/drawing/2016/5/12/chartex" xmlns:cx7="http://schemas.microsoft.com/office/drawing/2016/5/13/chartex" xmlns:cx8="http://schemas.microsoft.com/office/drawing/2016/5/14/chartex" xmlns:mc="http://schemas.openxmlformats.org/markup-compatibility/2006" xmlns:aink="http://schemas.microsoft.com/office/drawing/2016/ink" xmlns:am3d="http://schemas.microsoft.com/office/drawing/2017/model3d" xmlns:o="urn:schemas-microsoft-com:office:office" xmlns:r="http://schemas.openxmlformats.org/officeDocument/2006/relationships" xmlns:m="http://schemas.openxmlformats.org/officeDocument/2006/math" xmlns:v="urn:schemas-microsoft-com:vml" xmlns:wp14="http://schemas.microsoft.com/office/word/2010/wordprocessingDrawing" xmlns:wp="http://schemas.openxmlformats.org/drawingml/2006/wordprocessingDrawing" xmlns:w10="urn:schemas-microsoft-com:office:word" xmlns:w="http://schemas.openxmlformats.org/wordprocessingml/2006/main" xmlns:w14="http://schemas.microsoft.com/office/word/2010/wordml" xmlns:w15="http://schemas.microsoft.com/office/word/2012/wordml" xmlns:w16cid="http://schemas.microsoft.com/office/word/2016/wordml/cid" xmlns:w16se="http://schemas.microsoft.com/office/word/2015/wordml/symex" xmlns:wpg="http://schemas.microsoft.com/office/word/2010/wordprocessingGroup" xmlns:wpi="http://schemas.microsoft.com/office/word/2010/wordprocessingInk" xmlns:wne="http://schemas.microsoft.com/office/word/2006/wordml" xmlns:wps="http://schemas.microsoft.com/office/word/2010/wordprocessingShape" mc:Ignorable="w14 w15 w16se w16cid wp14">
   <w:endnote w:type="separator" w:id="-1">
     <w:p>
       <w:pPr>
@@ -2898,7 +4668,7 @@
 </file>
 
 <file path=word/footnotes.xml><?xml version="1.0" encoding="utf-8"?>
-<w:footnotes xmlns:wpc="http://schemas.microsoft.com/office/word/2010/wordprocessingCanvas" xmlns:cx="http://schemas.microsoft.com/office/drawing/2014/chartex" xmlns:mc="http://schemas.openxmlformats.org/markup-compatibility/2006" xmlns:o="urn:schemas-microsoft-com:office:office" xmlns:r="http://schemas.openxmlformats.org/officeDocument/2006/relationships" xmlns:m="http://schemas.openxmlformats.org/officeDocument/2006/math" xmlns:v="urn:schemas-microsoft-com:vml" xmlns:wp14="http://schemas.microsoft.com/office/word/2010/wordprocessingDrawing" xmlns:wp="http://schemas.openxmlformats.org/drawingml/2006/wordprocessingDrawing" xmlns:w10="urn:schemas-microsoft-com:office:word" xmlns:w="http://schemas.openxmlformats.org/wordprocessingml/2006/main" xmlns:w14="http://schemas.microsoft.com/office/word/2010/wordml" xmlns:w15="http://schemas.microsoft.com/office/word/2012/wordml" xmlns:w16se="http://schemas.microsoft.com/office/word/2015/wordml/symex" xmlns:wpg="http://schemas.microsoft.com/office/word/2010/wordprocessingGroup" xmlns:wpi="http://schemas.microsoft.com/office/word/2010/wordprocessingInk" xmlns:wne="http://schemas.microsoft.com/office/word/2006/wordml" xmlns:wps="http://schemas.microsoft.com/office/word/2010/wordprocessingShape" mc:Ignorable="w14 w15 w16se wp14">
+<w:footnotes xmlns:wpc="http://schemas.microsoft.com/office/word/2010/wordprocessingCanvas" xmlns:cx="http://schemas.microsoft.com/office/drawing/2014/chartex" xmlns:cx1="http://schemas.microsoft.com/office/drawing/2015/9/8/chartex" xmlns:cx2="http://schemas.microsoft.com/office/drawing/2015/10/21/chartex" xmlns:cx3="http://schemas.microsoft.com/office/drawing/2016/5/9/chartex" xmlns:cx4="http://schemas.microsoft.com/office/drawing/2016/5/10/chartex" xmlns:cx5="http://schemas.microsoft.com/office/drawing/2016/5/11/chartex" xmlns:cx6="http://schemas.microsoft.com/office/drawing/2016/5/12/chartex" xmlns:cx7="http://schemas.microsoft.com/office/drawing/2016/5/13/chartex" xmlns:cx8="http://schemas.microsoft.com/office/drawing/2016/5/14/chartex" xmlns:mc="http://schemas.openxmlformats.org/markup-compatibility/2006" xmlns:aink="http://schemas.microsoft.com/office/drawing/2016/ink" xmlns:am3d="http://schemas.microsoft.com/office/drawing/2017/model3d" xmlns:o="urn:schemas-microsoft-com:office:office" xmlns:r="http://schemas.openxmlformats.org/officeDocument/2006/relationships" xmlns:m="http://schemas.openxmlformats.org/officeDocument/2006/math" xmlns:v="urn:schemas-microsoft-com:vml" xmlns:wp14="http://schemas.microsoft.com/office/word/2010/wordprocessingDrawing" xmlns:wp="http://schemas.openxmlformats.org/drawingml/2006/wordprocessingDrawing" xmlns:w10="urn:schemas-microsoft-com:office:word" xmlns:w="http://schemas.openxmlformats.org/wordprocessingml/2006/main" xmlns:w14="http://schemas.microsoft.com/office/word/2010/wordml" xmlns:w15="http://schemas.microsoft.com/office/word/2012/wordml" xmlns:w16cid="http://schemas.microsoft.com/office/word/2016/wordml/cid" xmlns:w16se="http://schemas.microsoft.com/office/word/2015/wordml/symex" xmlns:wpg="http://schemas.microsoft.com/office/word/2010/wordprocessingGroup" xmlns:wpi="http://schemas.microsoft.com/office/word/2010/wordprocessingInk" xmlns:wne="http://schemas.microsoft.com/office/word/2006/wordml" xmlns:wps="http://schemas.microsoft.com/office/word/2010/wordprocessingShape" mc:Ignorable="w14 w15 w16se w16cid wp14">
   <w:footnote w:type="separator" w:id="-1">
     <w:p>
       <w:pPr>
@@ -2923,7 +4693,7 @@
 </file>
 
 <file path=word/header1.xml><?xml version="1.0" encoding="utf-8"?>
-<w:hdr xmlns:wpc="http://schemas.microsoft.com/office/word/2010/wordprocessingCanvas" xmlns:cx="http://schemas.microsoft.com/office/drawing/2014/chartex" xmlns:mc="http://schemas.openxmlformats.org/markup-compatibility/2006" xmlns:o="urn:schemas-microsoft-com:office:office" xmlns:r="http://schemas.openxmlformats.org/officeDocument/2006/relationships" xmlns:m="http://schemas.openxmlformats.org/officeDocument/2006/math" xmlns:v="urn:schemas-microsoft-com:vml" xmlns:wp14="http://schemas.microsoft.com/office/word/2010/wordprocessingDrawing" xmlns:wp="http://schemas.openxmlformats.org/drawingml/2006/wordprocessingDrawing" xmlns:w10="urn:schemas-microsoft-com:office:word" xmlns:w="http://schemas.openxmlformats.org/wordprocessingml/2006/main" xmlns:w14="http://schemas.microsoft.com/office/word/2010/wordml" xmlns:w15="http://schemas.microsoft.com/office/word/2012/wordml" xmlns:w16se="http://schemas.microsoft.com/office/word/2015/wordml/symex" xmlns:wpg="http://schemas.microsoft.com/office/word/2010/wordprocessingGroup" xmlns:wpi="http://schemas.microsoft.com/office/word/2010/wordprocessingInk" xmlns:wne="http://schemas.microsoft.com/office/word/2006/wordml" xmlns:wps="http://schemas.microsoft.com/office/word/2010/wordprocessingShape" mc:Ignorable="w14 w15 w16se wp14">
+<w:hdr xmlns:wpc="http://schemas.microsoft.com/office/word/2010/wordprocessingCanvas" xmlns:cx="http://schemas.microsoft.com/office/drawing/2014/chartex" xmlns:cx1="http://schemas.microsoft.com/office/drawing/2015/9/8/chartex" xmlns:cx2="http://schemas.microsoft.com/office/drawing/2015/10/21/chartex" xmlns:cx3="http://schemas.microsoft.com/office/drawing/2016/5/9/chartex" xmlns:cx4="http://schemas.microsoft.com/office/drawing/2016/5/10/chartex" xmlns:cx5="http://schemas.microsoft.com/office/drawing/2016/5/11/chartex" xmlns:cx6="http://schemas.microsoft.com/office/drawing/2016/5/12/chartex" xmlns:cx7="http://schemas.microsoft.com/office/drawing/2016/5/13/chartex" xmlns:cx8="http://schemas.microsoft.com/office/drawing/2016/5/14/chartex" xmlns:mc="http://schemas.openxmlformats.org/markup-compatibility/2006" xmlns:aink="http://schemas.microsoft.com/office/drawing/2016/ink" xmlns:am3d="http://schemas.microsoft.com/office/drawing/2017/model3d" xmlns:o="urn:schemas-microsoft-com:office:office" xmlns:r="http://schemas.openxmlformats.org/officeDocument/2006/relationships" xmlns:m="http://schemas.openxmlformats.org/officeDocument/2006/math" xmlns:v="urn:schemas-microsoft-com:vml" xmlns:wp14="http://schemas.microsoft.com/office/word/2010/wordprocessingDrawing" xmlns:wp="http://schemas.openxmlformats.org/drawingml/2006/wordprocessingDrawing" xmlns:w10="urn:schemas-microsoft-com:office:word" xmlns:w="http://schemas.openxmlformats.org/wordprocessingml/2006/main" xmlns:w14="http://schemas.microsoft.com/office/word/2010/wordml" xmlns:w15="http://schemas.microsoft.com/office/word/2012/wordml" xmlns:w16cid="http://schemas.microsoft.com/office/word/2016/wordml/cid" xmlns:w16se="http://schemas.microsoft.com/office/word/2015/wordml/symex" xmlns:wpg="http://schemas.microsoft.com/office/word/2010/wordprocessingGroup" xmlns:wpi="http://schemas.microsoft.com/office/word/2010/wordprocessingInk" xmlns:wne="http://schemas.microsoft.com/office/word/2006/wordml" xmlns:wps="http://schemas.microsoft.com/office/word/2010/wordprocessingShape" mc:Ignorable="w14 w15 w16se w16cid wp14">
   <w:p>
     <w:pPr>
       <w:pStyle w:val="a5"/>
@@ -2936,8 +4706,96 @@
 </file>
 
 <file path=word/numbering.xml><?xml version="1.0" encoding="utf-8"?>
-<w:numbering xmlns:wpc="http://schemas.microsoft.com/office/word/2010/wordprocessingCanvas" xmlns:cx="http://schemas.microsoft.com/office/drawing/2014/chartex" xmlns:mc="http://schemas.openxmlformats.org/markup-compatibility/2006" xmlns:o="urn:schemas-microsoft-com:office:office" xmlns:r="http://schemas.openxmlformats.org/officeDocument/2006/relationships" xmlns:m="http://schemas.openxmlformats.org/officeDocument/2006/math" xmlns:v="urn:schemas-microsoft-com:vml" xmlns:wp14="http://schemas.microsoft.com/office/word/2010/wordprocessingDrawing" xmlns:wp="http://schemas.openxmlformats.org/drawingml/2006/wordprocessingDrawing" xmlns:w10="urn:schemas-microsoft-com:office:word" xmlns:w="http://schemas.openxmlformats.org/wordprocessingml/2006/main" xmlns:w14="http://schemas.microsoft.com/office/word/2010/wordml" xmlns:w15="http://schemas.microsoft.com/office/word/2012/wordml" xmlns:w16se="http://schemas.microsoft.com/office/word/2015/wordml/symex" xmlns:wpg="http://schemas.microsoft.com/office/word/2010/wordprocessingGroup" xmlns:wpi="http://schemas.microsoft.com/office/word/2010/wordprocessingInk" xmlns:wne="http://schemas.microsoft.com/office/word/2006/wordml" xmlns:wps="http://schemas.microsoft.com/office/word/2010/wordprocessingShape" mc:Ignorable="w14 w15 w16se wp14">
+<w:numbering xmlns:wpc="http://schemas.microsoft.com/office/word/2010/wordprocessingCanvas" xmlns:cx="http://schemas.microsoft.com/office/drawing/2014/chartex" xmlns:cx1="http://schemas.microsoft.com/office/drawing/2015/9/8/chartex" xmlns:cx2="http://schemas.microsoft.com/office/drawing/2015/10/21/chartex" xmlns:cx3="http://schemas.microsoft.com/office/drawing/2016/5/9/chartex" xmlns:cx4="http://schemas.microsoft.com/office/drawing/2016/5/10/chartex" xmlns:cx5="http://schemas.microsoft.com/office/drawing/2016/5/11/chartex" xmlns:cx6="http://schemas.microsoft.com/office/drawing/2016/5/12/chartex" xmlns:cx7="http://schemas.microsoft.com/office/drawing/2016/5/13/chartex" xmlns:cx8="http://schemas.microsoft.com/office/drawing/2016/5/14/chartex" xmlns:mc="http://schemas.openxmlformats.org/markup-compatibility/2006" xmlns:aink="http://schemas.microsoft.com/office/drawing/2016/ink" xmlns:am3d="http://schemas.microsoft.com/office/drawing/2017/model3d" xmlns:o="urn:schemas-microsoft-com:office:office" xmlns:r="http://schemas.openxmlformats.org/officeDocument/2006/relationships" xmlns:m="http://schemas.openxmlformats.org/officeDocument/2006/math" xmlns:v="urn:schemas-microsoft-com:vml" xmlns:wp14="http://schemas.microsoft.com/office/word/2010/wordprocessingDrawing" xmlns:wp="http://schemas.openxmlformats.org/drawingml/2006/wordprocessingDrawing" xmlns:w10="urn:schemas-microsoft-com:office:word" xmlns:w="http://schemas.openxmlformats.org/wordprocessingml/2006/main" xmlns:w14="http://schemas.microsoft.com/office/word/2010/wordml" xmlns:w15="http://schemas.microsoft.com/office/word/2012/wordml" xmlns:w16cid="http://schemas.microsoft.com/office/word/2016/wordml/cid" xmlns:w16se="http://schemas.microsoft.com/office/word/2015/wordml/symex" xmlns:wpg="http://schemas.microsoft.com/office/word/2010/wordprocessingGroup" xmlns:wpi="http://schemas.microsoft.com/office/word/2010/wordprocessingInk" xmlns:wne="http://schemas.microsoft.com/office/word/2006/wordml" xmlns:wps="http://schemas.microsoft.com/office/word/2010/wordprocessingShape" mc:Ignorable="w14 w15 w16se w16cid wp14">
   <w:abstractNum w:abstractNumId="0" w15:restartNumberingAfterBreak="0">
+    <w:nsid w:val="0A714117"/>
+    <w:multiLevelType w:val="hybridMultilevel"/>
+    <w:tmpl w:val="B520FE04"/>
+    <w:lvl w:ilvl="0" w:tplc="922E60BE">
+      <w:numFmt w:val="decimal"/>
+      <w:lvlText w:val="1.%1"/>
+      <w:lvlJc w:val="left"/>
+      <w:pPr>
+        <w:ind w:left="1060" w:hanging="360"/>
+      </w:pPr>
+      <w:rPr>
+        <w:rFonts w:hint="default"/>
+      </w:rPr>
+    </w:lvl>
+    <w:lvl w:ilvl="1" w:tplc="04190019" w:tentative="1">
+      <w:start w:val="1"/>
+      <w:numFmt w:val="lowerLetter"/>
+      <w:lvlText w:val="%2."/>
+      <w:lvlJc w:val="left"/>
+      <w:pPr>
+        <w:ind w:left="1780" w:hanging="360"/>
+      </w:pPr>
+    </w:lvl>
+    <w:lvl w:ilvl="2" w:tplc="0419001B" w:tentative="1">
+      <w:start w:val="1"/>
+      <w:numFmt w:val="lowerRoman"/>
+      <w:lvlText w:val="%3."/>
+      <w:lvlJc w:val="right"/>
+      <w:pPr>
+        <w:ind w:left="2500" w:hanging="180"/>
+      </w:pPr>
+    </w:lvl>
+    <w:lvl w:ilvl="3" w:tplc="0419000F" w:tentative="1">
+      <w:start w:val="1"/>
+      <w:numFmt w:val="decimal"/>
+      <w:lvlText w:val="%4."/>
+      <w:lvlJc w:val="left"/>
+      <w:pPr>
+        <w:ind w:left="3220" w:hanging="360"/>
+      </w:pPr>
+    </w:lvl>
+    <w:lvl w:ilvl="4" w:tplc="04190019" w:tentative="1">
+      <w:start w:val="1"/>
+      <w:numFmt w:val="lowerLetter"/>
+      <w:lvlText w:val="%5."/>
+      <w:lvlJc w:val="left"/>
+      <w:pPr>
+        <w:ind w:left="3940" w:hanging="360"/>
+      </w:pPr>
+    </w:lvl>
+    <w:lvl w:ilvl="5" w:tplc="0419001B" w:tentative="1">
+      <w:start w:val="1"/>
+      <w:numFmt w:val="lowerRoman"/>
+      <w:lvlText w:val="%6."/>
+      <w:lvlJc w:val="right"/>
+      <w:pPr>
+        <w:ind w:left="4660" w:hanging="180"/>
+      </w:pPr>
+    </w:lvl>
+    <w:lvl w:ilvl="6" w:tplc="0419000F" w:tentative="1">
+      <w:start w:val="1"/>
+      <w:numFmt w:val="decimal"/>
+      <w:lvlText w:val="%7."/>
+      <w:lvlJc w:val="left"/>
+      <w:pPr>
+        <w:ind w:left="5380" w:hanging="360"/>
+      </w:pPr>
+    </w:lvl>
+    <w:lvl w:ilvl="7" w:tplc="04190019" w:tentative="1">
+      <w:start w:val="1"/>
+      <w:numFmt w:val="lowerLetter"/>
+      <w:lvlText w:val="%8."/>
+      <w:lvlJc w:val="left"/>
+      <w:pPr>
+        <w:ind w:left="6100" w:hanging="360"/>
+      </w:pPr>
+    </w:lvl>
+    <w:lvl w:ilvl="8" w:tplc="0419001B" w:tentative="1">
+      <w:start w:val="1"/>
+      <w:numFmt w:val="lowerRoman"/>
+      <w:lvlText w:val="%9."/>
+      <w:lvlJc w:val="right"/>
+      <w:pPr>
+        <w:ind w:left="6820" w:hanging="180"/>
+      </w:pPr>
+    </w:lvl>
+  </w:abstractNum>
+  <w:abstractNum w:abstractNumId="1" w15:restartNumberingAfterBreak="0">
     <w:nsid w:val="18F4033C"/>
     <w:multiLevelType w:val="hybridMultilevel"/>
     <w:tmpl w:val="071E53FE"/>
@@ -3023,7 +4881,95 @@
       </w:pPr>
     </w:lvl>
   </w:abstractNum>
-  <w:abstractNum w:abstractNumId="1" w15:restartNumberingAfterBreak="0">
+  <w:abstractNum w:abstractNumId="2" w15:restartNumberingAfterBreak="0">
+    <w:nsid w:val="219A43FF"/>
+    <w:multiLevelType w:val="hybridMultilevel"/>
+    <w:tmpl w:val="07F8FF1E"/>
+    <w:lvl w:ilvl="0" w:tplc="27DEDD1C">
+      <w:numFmt w:val="decimal"/>
+      <w:lvlText w:val="5.%1"/>
+      <w:lvlJc w:val="left"/>
+      <w:pPr>
+        <w:ind w:left="1060" w:hanging="360"/>
+      </w:pPr>
+      <w:rPr>
+        <w:rFonts w:hint="default"/>
+      </w:rPr>
+    </w:lvl>
+    <w:lvl w:ilvl="1" w:tplc="04190019" w:tentative="1">
+      <w:start w:val="1"/>
+      <w:numFmt w:val="lowerLetter"/>
+      <w:lvlText w:val="%2."/>
+      <w:lvlJc w:val="left"/>
+      <w:pPr>
+        <w:ind w:left="1780" w:hanging="360"/>
+      </w:pPr>
+    </w:lvl>
+    <w:lvl w:ilvl="2" w:tplc="0419001B" w:tentative="1">
+      <w:start w:val="1"/>
+      <w:numFmt w:val="lowerRoman"/>
+      <w:lvlText w:val="%3."/>
+      <w:lvlJc w:val="right"/>
+      <w:pPr>
+        <w:ind w:left="2500" w:hanging="180"/>
+      </w:pPr>
+    </w:lvl>
+    <w:lvl w:ilvl="3" w:tplc="0419000F" w:tentative="1">
+      <w:start w:val="1"/>
+      <w:numFmt w:val="decimal"/>
+      <w:lvlText w:val="%4."/>
+      <w:lvlJc w:val="left"/>
+      <w:pPr>
+        <w:ind w:left="3220" w:hanging="360"/>
+      </w:pPr>
+    </w:lvl>
+    <w:lvl w:ilvl="4" w:tplc="04190019" w:tentative="1">
+      <w:start w:val="1"/>
+      <w:numFmt w:val="lowerLetter"/>
+      <w:lvlText w:val="%5."/>
+      <w:lvlJc w:val="left"/>
+      <w:pPr>
+        <w:ind w:left="3940" w:hanging="360"/>
+      </w:pPr>
+    </w:lvl>
+    <w:lvl w:ilvl="5" w:tplc="0419001B" w:tentative="1">
+      <w:start w:val="1"/>
+      <w:numFmt w:val="lowerRoman"/>
+      <w:lvlText w:val="%6."/>
+      <w:lvlJc w:val="right"/>
+      <w:pPr>
+        <w:ind w:left="4660" w:hanging="180"/>
+      </w:pPr>
+    </w:lvl>
+    <w:lvl w:ilvl="6" w:tplc="0419000F" w:tentative="1">
+      <w:start w:val="1"/>
+      <w:numFmt w:val="decimal"/>
+      <w:lvlText w:val="%7."/>
+      <w:lvlJc w:val="left"/>
+      <w:pPr>
+        <w:ind w:left="5380" w:hanging="360"/>
+      </w:pPr>
+    </w:lvl>
+    <w:lvl w:ilvl="7" w:tplc="04190019" w:tentative="1">
+      <w:start w:val="1"/>
+      <w:numFmt w:val="lowerLetter"/>
+      <w:lvlText w:val="%8."/>
+      <w:lvlJc w:val="left"/>
+      <w:pPr>
+        <w:ind w:left="6100" w:hanging="360"/>
+      </w:pPr>
+    </w:lvl>
+    <w:lvl w:ilvl="8" w:tplc="0419001B" w:tentative="1">
+      <w:start w:val="1"/>
+      <w:numFmt w:val="lowerRoman"/>
+      <w:lvlText w:val="%9."/>
+      <w:lvlJc w:val="right"/>
+      <w:pPr>
+        <w:ind w:left="6820" w:hanging="180"/>
+      </w:pPr>
+    </w:lvl>
+  </w:abstractNum>
+  <w:abstractNum w:abstractNumId="3" w15:restartNumberingAfterBreak="0">
     <w:nsid w:val="21C11EDE"/>
     <w:multiLevelType w:val="hybridMultilevel"/>
     <w:tmpl w:val="DC568302"/>
@@ -3112,7 +5058,95 @@
       </w:pPr>
     </w:lvl>
   </w:abstractNum>
-  <w:abstractNum w:abstractNumId="2" w15:restartNumberingAfterBreak="0">
+  <w:abstractNum w:abstractNumId="4" w15:restartNumberingAfterBreak="0">
+    <w:nsid w:val="2222351A"/>
+    <w:multiLevelType w:val="hybridMultilevel"/>
+    <w:tmpl w:val="06704002"/>
+    <w:lvl w:ilvl="0" w:tplc="C1B00834">
+      <w:numFmt w:val="decimal"/>
+      <w:lvlText w:val="3.%1"/>
+      <w:lvlJc w:val="left"/>
+      <w:pPr>
+        <w:ind w:left="1060" w:hanging="360"/>
+      </w:pPr>
+      <w:rPr>
+        <w:rFonts w:hint="default"/>
+      </w:rPr>
+    </w:lvl>
+    <w:lvl w:ilvl="1" w:tplc="04190019" w:tentative="1">
+      <w:start w:val="1"/>
+      <w:numFmt w:val="lowerLetter"/>
+      <w:lvlText w:val="%2."/>
+      <w:lvlJc w:val="left"/>
+      <w:pPr>
+        <w:ind w:left="1780" w:hanging="360"/>
+      </w:pPr>
+    </w:lvl>
+    <w:lvl w:ilvl="2" w:tplc="0419001B" w:tentative="1">
+      <w:start w:val="1"/>
+      <w:numFmt w:val="lowerRoman"/>
+      <w:lvlText w:val="%3."/>
+      <w:lvlJc w:val="right"/>
+      <w:pPr>
+        <w:ind w:left="2500" w:hanging="180"/>
+      </w:pPr>
+    </w:lvl>
+    <w:lvl w:ilvl="3" w:tplc="0419000F" w:tentative="1">
+      <w:start w:val="1"/>
+      <w:numFmt w:val="decimal"/>
+      <w:lvlText w:val="%4."/>
+      <w:lvlJc w:val="left"/>
+      <w:pPr>
+        <w:ind w:left="3220" w:hanging="360"/>
+      </w:pPr>
+    </w:lvl>
+    <w:lvl w:ilvl="4" w:tplc="04190019" w:tentative="1">
+      <w:start w:val="1"/>
+      <w:numFmt w:val="lowerLetter"/>
+      <w:lvlText w:val="%5."/>
+      <w:lvlJc w:val="left"/>
+      <w:pPr>
+        <w:ind w:left="3940" w:hanging="360"/>
+      </w:pPr>
+    </w:lvl>
+    <w:lvl w:ilvl="5" w:tplc="0419001B" w:tentative="1">
+      <w:start w:val="1"/>
+      <w:numFmt w:val="lowerRoman"/>
+      <w:lvlText w:val="%6."/>
+      <w:lvlJc w:val="right"/>
+      <w:pPr>
+        <w:ind w:left="4660" w:hanging="180"/>
+      </w:pPr>
+    </w:lvl>
+    <w:lvl w:ilvl="6" w:tplc="0419000F" w:tentative="1">
+      <w:start w:val="1"/>
+      <w:numFmt w:val="decimal"/>
+      <w:lvlText w:val="%7."/>
+      <w:lvlJc w:val="left"/>
+      <w:pPr>
+        <w:ind w:left="5380" w:hanging="360"/>
+      </w:pPr>
+    </w:lvl>
+    <w:lvl w:ilvl="7" w:tplc="04190019" w:tentative="1">
+      <w:start w:val="1"/>
+      <w:numFmt w:val="lowerLetter"/>
+      <w:lvlText w:val="%8."/>
+      <w:lvlJc w:val="left"/>
+      <w:pPr>
+        <w:ind w:left="6100" w:hanging="360"/>
+      </w:pPr>
+    </w:lvl>
+    <w:lvl w:ilvl="8" w:tplc="0419001B" w:tentative="1">
+      <w:start w:val="1"/>
+      <w:numFmt w:val="lowerRoman"/>
+      <w:lvlText w:val="%9."/>
+      <w:lvlJc w:val="right"/>
+      <w:pPr>
+        <w:ind w:left="6820" w:hanging="180"/>
+      </w:pPr>
+    </w:lvl>
+  </w:abstractNum>
+  <w:abstractNum w:abstractNumId="5" w15:restartNumberingAfterBreak="0">
     <w:nsid w:val="285748FE"/>
     <w:multiLevelType w:val="hybridMultilevel"/>
     <w:tmpl w:val="071E53FE"/>
@@ -3198,7 +5232,95 @@
       </w:pPr>
     </w:lvl>
   </w:abstractNum>
-  <w:abstractNum w:abstractNumId="3" w15:restartNumberingAfterBreak="0">
+  <w:abstractNum w:abstractNumId="6" w15:restartNumberingAfterBreak="0">
+    <w:nsid w:val="2A76244E"/>
+    <w:multiLevelType w:val="hybridMultilevel"/>
+    <w:tmpl w:val="9F9CB740"/>
+    <w:lvl w:ilvl="0" w:tplc="E690B1EE">
+      <w:numFmt w:val="decimal"/>
+      <w:lvlText w:val="4.%1"/>
+      <w:lvlJc w:val="left"/>
+      <w:pPr>
+        <w:ind w:left="1060" w:hanging="360"/>
+      </w:pPr>
+      <w:rPr>
+        <w:rFonts w:hint="default"/>
+      </w:rPr>
+    </w:lvl>
+    <w:lvl w:ilvl="1" w:tplc="04190019" w:tentative="1">
+      <w:start w:val="1"/>
+      <w:numFmt w:val="lowerLetter"/>
+      <w:lvlText w:val="%2."/>
+      <w:lvlJc w:val="left"/>
+      <w:pPr>
+        <w:ind w:left="1780" w:hanging="360"/>
+      </w:pPr>
+    </w:lvl>
+    <w:lvl w:ilvl="2" w:tplc="0419001B" w:tentative="1">
+      <w:start w:val="1"/>
+      <w:numFmt w:val="lowerRoman"/>
+      <w:lvlText w:val="%3."/>
+      <w:lvlJc w:val="right"/>
+      <w:pPr>
+        <w:ind w:left="2500" w:hanging="180"/>
+      </w:pPr>
+    </w:lvl>
+    <w:lvl w:ilvl="3" w:tplc="0419000F" w:tentative="1">
+      <w:start w:val="1"/>
+      <w:numFmt w:val="decimal"/>
+      <w:lvlText w:val="%4."/>
+      <w:lvlJc w:val="left"/>
+      <w:pPr>
+        <w:ind w:left="3220" w:hanging="360"/>
+      </w:pPr>
+    </w:lvl>
+    <w:lvl w:ilvl="4" w:tplc="04190019" w:tentative="1">
+      <w:start w:val="1"/>
+      <w:numFmt w:val="lowerLetter"/>
+      <w:lvlText w:val="%5."/>
+      <w:lvlJc w:val="left"/>
+      <w:pPr>
+        <w:ind w:left="3940" w:hanging="360"/>
+      </w:pPr>
+    </w:lvl>
+    <w:lvl w:ilvl="5" w:tplc="0419001B" w:tentative="1">
+      <w:start w:val="1"/>
+      <w:numFmt w:val="lowerRoman"/>
+      <w:lvlText w:val="%6."/>
+      <w:lvlJc w:val="right"/>
+      <w:pPr>
+        <w:ind w:left="4660" w:hanging="180"/>
+      </w:pPr>
+    </w:lvl>
+    <w:lvl w:ilvl="6" w:tplc="0419000F" w:tentative="1">
+      <w:start w:val="1"/>
+      <w:numFmt w:val="decimal"/>
+      <w:lvlText w:val="%7."/>
+      <w:lvlJc w:val="left"/>
+      <w:pPr>
+        <w:ind w:left="5380" w:hanging="360"/>
+      </w:pPr>
+    </w:lvl>
+    <w:lvl w:ilvl="7" w:tplc="04190019" w:tentative="1">
+      <w:start w:val="1"/>
+      <w:numFmt w:val="lowerLetter"/>
+      <w:lvlText w:val="%8."/>
+      <w:lvlJc w:val="left"/>
+      <w:pPr>
+        <w:ind w:left="6100" w:hanging="360"/>
+      </w:pPr>
+    </w:lvl>
+    <w:lvl w:ilvl="8" w:tplc="0419001B" w:tentative="1">
+      <w:start w:val="1"/>
+      <w:numFmt w:val="lowerRoman"/>
+      <w:lvlText w:val="%9."/>
+      <w:lvlJc w:val="right"/>
+      <w:pPr>
+        <w:ind w:left="6820" w:hanging="180"/>
+      </w:pPr>
+    </w:lvl>
+  </w:abstractNum>
+  <w:abstractNum w:abstractNumId="7" w15:restartNumberingAfterBreak="0">
     <w:nsid w:val="2BF0638E"/>
     <w:multiLevelType w:val="hybridMultilevel"/>
     <w:tmpl w:val="1026F944"/>
@@ -3287,7 +5409,7 @@
       </w:pPr>
     </w:lvl>
   </w:abstractNum>
-  <w:abstractNum w:abstractNumId="4" w15:restartNumberingAfterBreak="0">
+  <w:abstractNum w:abstractNumId="8" w15:restartNumberingAfterBreak="0">
     <w:nsid w:val="2F9940FE"/>
     <w:multiLevelType w:val="hybridMultilevel"/>
     <w:tmpl w:val="071E53FE"/>
@@ -3373,7 +5495,7 @@
       </w:pPr>
     </w:lvl>
   </w:abstractNum>
-  <w:abstractNum w:abstractNumId="5" w15:restartNumberingAfterBreak="0">
+  <w:abstractNum w:abstractNumId="9" w15:restartNumberingAfterBreak="0">
     <w:nsid w:val="333067E8"/>
     <w:multiLevelType w:val="hybridMultilevel"/>
     <w:tmpl w:val="071E53FE"/>
@@ -3459,7 +5581,7 @@
       </w:pPr>
     </w:lvl>
   </w:abstractNum>
-  <w:abstractNum w:abstractNumId="6" w15:restartNumberingAfterBreak="0">
+  <w:abstractNum w:abstractNumId="10" w15:restartNumberingAfterBreak="0">
     <w:nsid w:val="34A966AF"/>
     <w:multiLevelType w:val="hybridMultilevel"/>
     <w:tmpl w:val="071E53FE"/>
@@ -3545,7 +5667,7 @@
       </w:pPr>
     </w:lvl>
   </w:abstractNum>
-  <w:abstractNum w:abstractNumId="7" w15:restartNumberingAfterBreak="0">
+  <w:abstractNum w:abstractNumId="11" w15:restartNumberingAfterBreak="0">
     <w:nsid w:val="3A1B5A05"/>
     <w:multiLevelType w:val="hybridMultilevel"/>
     <w:tmpl w:val="071E53FE"/>
@@ -3631,7 +5753,7 @@
       </w:pPr>
     </w:lvl>
   </w:abstractNum>
-  <w:abstractNum w:abstractNumId="8" w15:restartNumberingAfterBreak="0">
+  <w:abstractNum w:abstractNumId="12" w15:restartNumberingAfterBreak="0">
     <w:nsid w:val="453F3E9A"/>
     <w:multiLevelType w:val="hybridMultilevel"/>
     <w:tmpl w:val="30E4E29C"/>
@@ -3717,7 +5839,120 @@
       </w:pPr>
     </w:lvl>
   </w:abstractNum>
-  <w:abstractNum w:abstractNumId="9" w15:restartNumberingAfterBreak="0">
+  <w:abstractNum w:abstractNumId="13" w15:restartNumberingAfterBreak="0">
+    <w:nsid w:val="5BD01507"/>
+    <w:multiLevelType w:val="hybridMultilevel"/>
+    <w:tmpl w:val="D55A5892"/>
+    <w:lvl w:ilvl="0" w:tplc="B0EE4EB2">
+      <w:start w:val="1"/>
+      <w:numFmt w:val="bullet"/>
+      <w:lvlText w:val=""/>
+      <w:lvlJc w:val="left"/>
+      <w:pPr>
+        <w:ind w:left="1713" w:hanging="360"/>
+      </w:pPr>
+      <w:rPr>
+        <w:rFonts w:ascii="Symbol" w:hAnsi="Symbol" w:hint="default"/>
+      </w:rPr>
+    </w:lvl>
+    <w:lvl w:ilvl="1" w:tplc="04190003" w:tentative="1">
+      <w:start w:val="1"/>
+      <w:numFmt w:val="bullet"/>
+      <w:lvlText w:val="o"/>
+      <w:lvlJc w:val="left"/>
+      <w:pPr>
+        <w:ind w:left="2433" w:hanging="360"/>
+      </w:pPr>
+      <w:rPr>
+        <w:rFonts w:ascii="Courier New" w:hAnsi="Courier New" w:cs="Courier New" w:hint="default"/>
+      </w:rPr>
+    </w:lvl>
+    <w:lvl w:ilvl="2" w:tplc="04190005" w:tentative="1">
+      <w:start w:val="1"/>
+      <w:numFmt w:val="bullet"/>
+      <w:lvlText w:val=""/>
+      <w:lvlJc w:val="left"/>
+      <w:pPr>
+        <w:ind w:left="3153" w:hanging="360"/>
+      </w:pPr>
+      <w:rPr>
+        <w:rFonts w:ascii="Wingdings" w:hAnsi="Wingdings" w:hint="default"/>
+      </w:rPr>
+    </w:lvl>
+    <w:lvl w:ilvl="3" w:tplc="04190001" w:tentative="1">
+      <w:start w:val="1"/>
+      <w:numFmt w:val="bullet"/>
+      <w:lvlText w:val=""/>
+      <w:lvlJc w:val="left"/>
+      <w:pPr>
+        <w:ind w:left="3873" w:hanging="360"/>
+      </w:pPr>
+      <w:rPr>
+        <w:rFonts w:ascii="Symbol" w:hAnsi="Symbol" w:hint="default"/>
+      </w:rPr>
+    </w:lvl>
+    <w:lvl w:ilvl="4" w:tplc="04190003" w:tentative="1">
+      <w:start w:val="1"/>
+      <w:numFmt w:val="bullet"/>
+      <w:lvlText w:val="o"/>
+      <w:lvlJc w:val="left"/>
+      <w:pPr>
+        <w:ind w:left="4593" w:hanging="360"/>
+      </w:pPr>
+      <w:rPr>
+        <w:rFonts w:ascii="Courier New" w:hAnsi="Courier New" w:cs="Courier New" w:hint="default"/>
+      </w:rPr>
+    </w:lvl>
+    <w:lvl w:ilvl="5" w:tplc="04190005" w:tentative="1">
+      <w:start w:val="1"/>
+      <w:numFmt w:val="bullet"/>
+      <w:lvlText w:val=""/>
+      <w:lvlJc w:val="left"/>
+      <w:pPr>
+        <w:ind w:left="5313" w:hanging="360"/>
+      </w:pPr>
+      <w:rPr>
+        <w:rFonts w:ascii="Wingdings" w:hAnsi="Wingdings" w:hint="default"/>
+      </w:rPr>
+    </w:lvl>
+    <w:lvl w:ilvl="6" w:tplc="04190001" w:tentative="1">
+      <w:start w:val="1"/>
+      <w:numFmt w:val="bullet"/>
+      <w:lvlText w:val=""/>
+      <w:lvlJc w:val="left"/>
+      <w:pPr>
+        <w:ind w:left="6033" w:hanging="360"/>
+      </w:pPr>
+      <w:rPr>
+        <w:rFonts w:ascii="Symbol" w:hAnsi="Symbol" w:hint="default"/>
+      </w:rPr>
+    </w:lvl>
+    <w:lvl w:ilvl="7" w:tplc="04190003" w:tentative="1">
+      <w:start w:val="1"/>
+      <w:numFmt w:val="bullet"/>
+      <w:lvlText w:val="o"/>
+      <w:lvlJc w:val="left"/>
+      <w:pPr>
+        <w:ind w:left="6753" w:hanging="360"/>
+      </w:pPr>
+      <w:rPr>
+        <w:rFonts w:ascii="Courier New" w:hAnsi="Courier New" w:cs="Courier New" w:hint="default"/>
+      </w:rPr>
+    </w:lvl>
+    <w:lvl w:ilvl="8" w:tplc="04190005" w:tentative="1">
+      <w:start w:val="1"/>
+      <w:numFmt w:val="bullet"/>
+      <w:lvlText w:val=""/>
+      <w:lvlJc w:val="left"/>
+      <w:pPr>
+        <w:ind w:left="7473" w:hanging="360"/>
+      </w:pPr>
+      <w:rPr>
+        <w:rFonts w:ascii="Wingdings" w:hAnsi="Wingdings" w:hint="default"/>
+      </w:rPr>
+    </w:lvl>
+  </w:abstractNum>
+  <w:abstractNum w:abstractNumId="14" w15:restartNumberingAfterBreak="0">
     <w:nsid w:val="69972099"/>
     <w:multiLevelType w:val="hybridMultilevel"/>
     <w:tmpl w:val="071E53FE"/>
@@ -3803,7 +6038,7 @@
       </w:pPr>
     </w:lvl>
   </w:abstractNum>
-  <w:abstractNum w:abstractNumId="10" w15:restartNumberingAfterBreak="0">
+  <w:abstractNum w:abstractNumId="15" w15:restartNumberingAfterBreak="0">
     <w:nsid w:val="69EB3151"/>
     <w:multiLevelType w:val="hybridMultilevel"/>
     <w:tmpl w:val="071E53FE"/>
@@ -3889,7 +6124,95 @@
       </w:pPr>
     </w:lvl>
   </w:abstractNum>
-  <w:abstractNum w:abstractNumId="11" w15:restartNumberingAfterBreak="0">
+  <w:abstractNum w:abstractNumId="16" w15:restartNumberingAfterBreak="0">
+    <w:nsid w:val="743E34F2"/>
+    <w:multiLevelType w:val="hybridMultilevel"/>
+    <w:tmpl w:val="C928997C"/>
+    <w:lvl w:ilvl="0" w:tplc="A9362DF2">
+      <w:numFmt w:val="decimal"/>
+      <w:lvlText w:val="2.%1"/>
+      <w:lvlJc w:val="left"/>
+      <w:pPr>
+        <w:ind w:left="1060" w:hanging="360"/>
+      </w:pPr>
+      <w:rPr>
+        <w:rFonts w:hint="default"/>
+      </w:rPr>
+    </w:lvl>
+    <w:lvl w:ilvl="1" w:tplc="04190019" w:tentative="1">
+      <w:start w:val="1"/>
+      <w:numFmt w:val="lowerLetter"/>
+      <w:lvlText w:val="%2."/>
+      <w:lvlJc w:val="left"/>
+      <w:pPr>
+        <w:ind w:left="1440" w:hanging="360"/>
+      </w:pPr>
+    </w:lvl>
+    <w:lvl w:ilvl="2" w:tplc="0419001B" w:tentative="1">
+      <w:start w:val="1"/>
+      <w:numFmt w:val="lowerRoman"/>
+      <w:lvlText w:val="%3."/>
+      <w:lvlJc w:val="right"/>
+      <w:pPr>
+        <w:ind w:left="2160" w:hanging="180"/>
+      </w:pPr>
+    </w:lvl>
+    <w:lvl w:ilvl="3" w:tplc="0419000F" w:tentative="1">
+      <w:start w:val="1"/>
+      <w:numFmt w:val="decimal"/>
+      <w:lvlText w:val="%4."/>
+      <w:lvlJc w:val="left"/>
+      <w:pPr>
+        <w:ind w:left="2880" w:hanging="360"/>
+      </w:pPr>
+    </w:lvl>
+    <w:lvl w:ilvl="4" w:tplc="04190019" w:tentative="1">
+      <w:start w:val="1"/>
+      <w:numFmt w:val="lowerLetter"/>
+      <w:lvlText w:val="%5."/>
+      <w:lvlJc w:val="left"/>
+      <w:pPr>
+        <w:ind w:left="3600" w:hanging="360"/>
+      </w:pPr>
+    </w:lvl>
+    <w:lvl w:ilvl="5" w:tplc="0419001B" w:tentative="1">
+      <w:start w:val="1"/>
+      <w:numFmt w:val="lowerRoman"/>
+      <w:lvlText w:val="%6."/>
+      <w:lvlJc w:val="right"/>
+      <w:pPr>
+        <w:ind w:left="4320" w:hanging="180"/>
+      </w:pPr>
+    </w:lvl>
+    <w:lvl w:ilvl="6" w:tplc="0419000F" w:tentative="1">
+      <w:start w:val="1"/>
+      <w:numFmt w:val="decimal"/>
+      <w:lvlText w:val="%7."/>
+      <w:lvlJc w:val="left"/>
+      <w:pPr>
+        <w:ind w:left="5040" w:hanging="360"/>
+      </w:pPr>
+    </w:lvl>
+    <w:lvl w:ilvl="7" w:tplc="04190019" w:tentative="1">
+      <w:start w:val="1"/>
+      <w:numFmt w:val="lowerLetter"/>
+      <w:lvlText w:val="%8."/>
+      <w:lvlJc w:val="left"/>
+      <w:pPr>
+        <w:ind w:left="5760" w:hanging="360"/>
+      </w:pPr>
+    </w:lvl>
+    <w:lvl w:ilvl="8" w:tplc="0419001B" w:tentative="1">
+      <w:start w:val="1"/>
+      <w:numFmt w:val="lowerRoman"/>
+      <w:lvlText w:val="%9."/>
+      <w:lvlJc w:val="right"/>
+      <w:pPr>
+        <w:ind w:left="6480" w:hanging="180"/>
+      </w:pPr>
+    </w:lvl>
+  </w:abstractNum>
+  <w:abstractNum w:abstractNumId="17" w15:restartNumberingAfterBreak="0">
     <w:nsid w:val="7CC279C7"/>
     <w:multiLevelType w:val="hybridMultilevel"/>
     <w:tmpl w:val="071E53FE"/>
@@ -3975,7 +6298,7 @@
       </w:pPr>
     </w:lvl>
   </w:abstractNum>
-  <w:abstractNum w:abstractNumId="12" w15:restartNumberingAfterBreak="0">
+  <w:abstractNum w:abstractNumId="18" w15:restartNumberingAfterBreak="0">
     <w:nsid w:val="7DA857B7"/>
     <w:multiLevelType w:val="hybridMultilevel"/>
     <w:tmpl w:val="071E53FE"/>
@@ -4061,7 +6384,7 @@
       </w:pPr>
     </w:lvl>
   </w:abstractNum>
-  <w:abstractNum w:abstractNumId="13" w15:restartNumberingAfterBreak="0">
+  <w:abstractNum w:abstractNumId="19" w15:restartNumberingAfterBreak="0">
     <w:nsid w:val="7EEB41C6"/>
     <w:multiLevelType w:val="hybridMultilevel"/>
     <w:tmpl w:val="FE8833C4"/>
@@ -4175,52 +6498,70 @@
     </w:lvl>
   </w:abstractNum>
   <w:num w:numId="1">
+    <w:abstractNumId w:val="19"/>
+  </w:num>
+  <w:num w:numId="2">
+    <w:abstractNumId w:val="9"/>
+  </w:num>
+  <w:num w:numId="3">
+    <w:abstractNumId w:val="8"/>
+  </w:num>
+  <w:num w:numId="4">
+    <w:abstractNumId w:val="14"/>
+  </w:num>
+  <w:num w:numId="5">
+    <w:abstractNumId w:val="12"/>
+  </w:num>
+  <w:num w:numId="6">
+    <w:abstractNumId w:val="17"/>
+  </w:num>
+  <w:num w:numId="7">
+    <w:abstractNumId w:val="1"/>
+  </w:num>
+  <w:num w:numId="8">
+    <w:abstractNumId w:val="18"/>
+  </w:num>
+  <w:num w:numId="9">
+    <w:abstractNumId w:val="11"/>
+  </w:num>
+  <w:num w:numId="10">
+    <w:abstractNumId w:val="10"/>
+  </w:num>
+  <w:num w:numId="11">
+    <w:abstractNumId w:val="5"/>
+  </w:num>
+  <w:num w:numId="12">
+    <w:abstractNumId w:val="15"/>
+  </w:num>
+  <w:num w:numId="13">
+    <w:abstractNumId w:val="3"/>
+  </w:num>
+  <w:num w:numId="14">
+    <w:abstractNumId w:val="7"/>
+  </w:num>
+  <w:num w:numId="15">
+    <w:abstractNumId w:val="0"/>
+  </w:num>
+  <w:num w:numId="16">
     <w:abstractNumId w:val="13"/>
   </w:num>
-  <w:num w:numId="2">
-    <w:abstractNumId w:val="5"/>
+  <w:num w:numId="17">
+    <w:abstractNumId w:val="16"/>
   </w:num>
-  <w:num w:numId="3">
+  <w:num w:numId="18">
     <w:abstractNumId w:val="4"/>
   </w:num>
-  <w:num w:numId="4">
-    <w:abstractNumId w:val="9"/>
-  </w:num>
-  <w:num w:numId="5">
-    <w:abstractNumId w:val="8"/>
-  </w:num>
-  <w:num w:numId="6">
-    <w:abstractNumId w:val="11"/>
-  </w:num>
-  <w:num w:numId="7">
-    <w:abstractNumId w:val="0"/>
-  </w:num>
-  <w:num w:numId="8">
-    <w:abstractNumId w:val="12"/>
-  </w:num>
-  <w:num w:numId="9">
-    <w:abstractNumId w:val="7"/>
-  </w:num>
-  <w:num w:numId="10">
+  <w:num w:numId="19">
     <w:abstractNumId w:val="6"/>
   </w:num>
-  <w:num w:numId="11">
+  <w:num w:numId="20">
     <w:abstractNumId w:val="2"/>
-  </w:num>
-  <w:num w:numId="12">
-    <w:abstractNumId w:val="10"/>
-  </w:num>
-  <w:num w:numId="13">
-    <w:abstractNumId w:val="1"/>
-  </w:num>
-  <w:num w:numId="14">
-    <w:abstractNumId w:val="3"/>
   </w:num>
 </w:numbering>
 </file>
 
 <file path=word/styles.xml><?xml version="1.0" encoding="utf-8"?>
-<w:styles xmlns:mc="http://schemas.openxmlformats.org/markup-compatibility/2006" xmlns:r="http://schemas.openxmlformats.org/officeDocument/2006/relationships" xmlns:w="http://schemas.openxmlformats.org/wordprocessingml/2006/main" xmlns:w14="http://schemas.microsoft.com/office/word/2010/wordml" xmlns:w15="http://schemas.microsoft.com/office/word/2012/wordml" xmlns:w16se="http://schemas.microsoft.com/office/word/2015/wordml/symex" mc:Ignorable="w14 w15 w16se">
+<w:styles xmlns:mc="http://schemas.openxmlformats.org/markup-compatibility/2006" xmlns:r="http://schemas.openxmlformats.org/officeDocument/2006/relationships" xmlns:w="http://schemas.openxmlformats.org/wordprocessingml/2006/main" xmlns:w14="http://schemas.microsoft.com/office/word/2010/wordml" xmlns:w15="http://schemas.microsoft.com/office/word/2012/wordml" xmlns:w16cid="http://schemas.microsoft.com/office/word/2016/wordml/cid" xmlns:w16se="http://schemas.microsoft.com/office/word/2015/wordml/symex" mc:Ignorable="w14 w15 w16se w16cid">
   <w:docDefaults>
     <w:rPrDefault>
       <w:rPr>
@@ -4236,7 +6577,7 @@
       </w:pPr>
     </w:pPrDefault>
   </w:docDefaults>
-  <w:latentStyles w:defLockedState="0" w:defUIPriority="99" w:defSemiHidden="0" w:defUnhideWhenUsed="0" w:defQFormat="0" w:count="371">
+  <w:latentStyles w:defLockedState="0" w:defUIPriority="99" w:defSemiHidden="0" w:defUnhideWhenUsed="0" w:defQFormat="0" w:count="377">
     <w:lsdException w:name="Normal" w:uiPriority="0" w:qFormat="1"/>
     <w:lsdException w:name="heading 1" w:uiPriority="9" w:qFormat="1"/>
     <w:lsdException w:name="heading 2" w:semiHidden="1" w:uiPriority="9" w:unhideWhenUsed="1" w:qFormat="1"/>
@@ -4384,11 +6725,8 @@
     <w:lsdException w:name="Table 3D effects 3" w:semiHidden="1" w:unhideWhenUsed="1"/>
     <w:lsdException w:name="Table Contemporary" w:semiHidden="1" w:unhideWhenUsed="1"/>
     <w:lsdException w:name="Table Elegant" w:semiHidden="1" w:unhideWhenUsed="1"/>
-    <w:lsdException w:name="Table Professional" w:semiHidden="1" w:unhideWhenUsed="1"/>
     <w:lsdException w:name="Table Subtle 1" w:semiHidden="1" w:unhideWhenUsed="1"/>
     <w:lsdException w:name="Table Subtle 2" w:semiHidden="1" w:unhideWhenUsed="1"/>
-    <w:lsdException w:name="Table Web 1" w:semiHidden="1" w:unhideWhenUsed="1"/>
-    <w:lsdException w:name="Table Web 2" w:semiHidden="1" w:unhideWhenUsed="1"/>
     <w:lsdException w:name="Table Web 3" w:semiHidden="1" w:unhideWhenUsed="1"/>
     <w:lsdException w:name="Balloon Text" w:semiHidden="1" w:unhideWhenUsed="1"/>
     <w:lsdException w:name="Table Grid" w:uiPriority="39"/>
@@ -4608,6 +6946,12 @@
     <w:lsdException w:name="List Table 5 Dark Accent 6" w:uiPriority="50"/>
     <w:lsdException w:name="List Table 6 Colorful Accent 6" w:uiPriority="51"/>
     <w:lsdException w:name="List Table 7 Colorful Accent 6" w:uiPriority="52"/>
+    <w:lsdException w:name="Mention" w:semiHidden="1" w:unhideWhenUsed="1"/>
+    <w:lsdException w:name="Smart Hyperlink" w:semiHidden="1" w:unhideWhenUsed="1"/>
+    <w:lsdException w:name="Hashtag" w:semiHidden="1" w:unhideWhenUsed="1"/>
+    <w:lsdException w:name="Unresolved Mention" w:semiHidden="1" w:unhideWhenUsed="1"/>
+    <w:lsdException w:name="Smart Link" w:semiHidden="1" w:unhideWhenUsed="1"/>
+    <w:lsdException w:name="Smart Link Error" w:semiHidden="1" w:unhideWhenUsed="1"/>
   </w:latentStyles>
   <w:style w:type="paragraph" w:default="1" w:styleId="a">
     <w:name w:val="Normal"/>
@@ -4616,6 +6960,7 @@
   <w:style w:type="character" w:default="1" w:styleId="a0">
     <w:name w:val="Default Paragraph Font"/>
     <w:uiPriority w:val="1"/>
+    <w:semiHidden/>
     <w:unhideWhenUsed/>
   </w:style>
   <w:style w:type="table" w:default="1" w:styleId="a1">
@@ -5016,7 +7361,7 @@
 </file>
 
 <file path=customXml/itemProps1.xml><?xml version="1.0" encoding="utf-8"?>
-<ds:datastoreItem xmlns:ds="http://schemas.openxmlformats.org/officeDocument/2006/customXml" ds:itemID="{17A6B90D-0AB8-4AC4-9228-E387804BA7FE}">
+<ds:datastoreItem xmlns:ds="http://schemas.openxmlformats.org/officeDocument/2006/customXml" ds:itemID="{295D8EA3-BF9B-494C-A227-89AC0D06C830}">
   <ds:schemaRefs>
     <ds:schemaRef ds:uri="http://schemas.openxmlformats.org/officeDocument/2006/bibliography"/>
   </ds:schemaRefs>

</xml_diff>